<commit_message>
Update upgrade wizard doc with multisession manual steps
</commit_message>
<xml_diff>
--- a/docs/upgrades/Sage300SDK_2020_0UpgradeGuide.docx
+++ b/docs/upgrades/Sage300SDK_2020_0UpgradeGuide.docx
@@ -190,8 +190,6 @@
         <w:t>ontents</w:t>
       </w:r>
     </w:p>
-    <w:bookmarkStart w:id="0" w:name="_GoBack"/>
-    <w:bookmarkEnd w:id="0"/>
     <w:p>
       <w:pPr>
         <w:pStyle w:val="TOC1"/>
@@ -211,7 +209,7 @@
       <w:r>
         <w:fldChar w:fldCharType="separate"/>
       </w:r>
-      <w:hyperlink w:anchor="_Toc13497538" w:history="1">
+      <w:hyperlink w:anchor="_Toc14016228" w:history="1">
         <w:r>
           <w:rPr>
             <w:rStyle w:val="Hyperlink"/>
@@ -254,7 +252,7 @@
             <w:noProof/>
             <w:webHidden/>
           </w:rPr>
-          <w:instrText xml:space="preserve"> PAGEREF _Toc13497538 \h </w:instrText>
+          <w:instrText xml:space="preserve"> PAGEREF _Toc14016228 \h </w:instrText>
         </w:r>
         <w:r>
           <w:rPr>
@@ -292,7 +290,7 @@
           <w:rFonts w:asciiTheme="minorHAnsi" w:eastAsiaTheme="minorEastAsia" w:hAnsiTheme="minorHAnsi"/>
         </w:rPr>
       </w:pPr>
-      <w:hyperlink w:anchor="_Toc13497539" w:history="1">
+      <w:hyperlink w:anchor="_Toc14016229" w:history="1">
         <w:r>
           <w:rPr>
             <w:rStyle w:val="Hyperlink"/>
@@ -327,7 +325,7 @@
           <w:rPr>
             <w:webHidden/>
           </w:rPr>
-          <w:instrText xml:space="preserve"> PAGEREF _Toc13497539 \h </w:instrText>
+          <w:instrText xml:space="preserve"> PAGEREF _Toc14016229 \h </w:instrText>
         </w:r>
         <w:r>
           <w:rPr>
@@ -364,7 +362,7 @@
           <w:sz w:val="22"/>
         </w:rPr>
       </w:pPr>
-      <w:hyperlink w:anchor="_Toc13497540" w:history="1">
+      <w:hyperlink w:anchor="_Toc14016230" w:history="1">
         <w:r>
           <w:rPr>
             <w:rStyle w:val="Hyperlink"/>
@@ -407,7 +405,7 @@
             <w:noProof/>
             <w:webHidden/>
           </w:rPr>
-          <w:instrText xml:space="preserve"> PAGEREF _Toc13497540 \h </w:instrText>
+          <w:instrText xml:space="preserve"> PAGEREF _Toc14016230 \h </w:instrText>
         </w:r>
         <w:r>
           <w:rPr>
@@ -448,7 +446,7 @@
           <w:sz w:val="22"/>
         </w:rPr>
       </w:pPr>
-      <w:hyperlink w:anchor="_Toc13497541" w:history="1">
+      <w:hyperlink w:anchor="_Toc14016231" w:history="1">
         <w:r>
           <w:rPr>
             <w:rStyle w:val="Hyperlink"/>
@@ -491,7 +489,7 @@
             <w:noProof/>
             <w:webHidden/>
           </w:rPr>
-          <w:instrText xml:space="preserve"> PAGEREF _Toc13497541 \h </w:instrText>
+          <w:instrText xml:space="preserve"> PAGEREF _Toc14016231 \h </w:instrText>
         </w:r>
         <w:r>
           <w:rPr>
@@ -532,7 +530,7 @@
           <w:sz w:val="22"/>
         </w:rPr>
       </w:pPr>
-      <w:hyperlink w:anchor="_Toc13497542" w:history="1">
+      <w:hyperlink w:anchor="_Toc14016232" w:history="1">
         <w:r>
           <w:rPr>
             <w:rStyle w:val="Hyperlink"/>
@@ -575,7 +573,7 @@
             <w:noProof/>
             <w:webHidden/>
           </w:rPr>
-          <w:instrText xml:space="preserve"> PAGEREF _Toc13497542 \h </w:instrText>
+          <w:instrText xml:space="preserve"> PAGEREF _Toc14016232 \h </w:instrText>
         </w:r>
         <w:r>
           <w:rPr>
@@ -613,7 +611,7 @@
           <w:rFonts w:asciiTheme="minorHAnsi" w:eastAsiaTheme="minorEastAsia" w:hAnsiTheme="minorHAnsi"/>
         </w:rPr>
       </w:pPr>
-      <w:hyperlink w:anchor="_Toc13497543" w:history="1">
+      <w:hyperlink w:anchor="_Toc14016233" w:history="1">
         <w:r>
           <w:rPr>
             <w:rStyle w:val="Hyperlink"/>
@@ -648,7 +646,7 @@
           <w:rPr>
             <w:webHidden/>
           </w:rPr>
-          <w:instrText xml:space="preserve"> PAGEREF _Toc13497543 \h </w:instrText>
+          <w:instrText xml:space="preserve"> PAGEREF _Toc14016233 \h </w:instrText>
         </w:r>
         <w:r>
           <w:rPr>
@@ -682,7 +680,7 @@
           <w:rFonts w:asciiTheme="minorHAnsi" w:eastAsiaTheme="minorEastAsia" w:hAnsiTheme="minorHAnsi"/>
         </w:rPr>
       </w:pPr>
-      <w:hyperlink w:anchor="_Toc13497544" w:history="1">
+      <w:hyperlink w:anchor="_Toc14016234" w:history="1">
         <w:r>
           <w:rPr>
             <w:rStyle w:val="Hyperlink"/>
@@ -717,7 +715,7 @@
           <w:rPr>
             <w:webHidden/>
           </w:rPr>
-          <w:instrText xml:space="preserve"> PAGEREF _Toc13497544 \h </w:instrText>
+          <w:instrText xml:space="preserve"> PAGEREF _Toc14016234 \h </w:instrText>
         </w:r>
         <w:r>
           <w:rPr>
@@ -751,7 +749,7 @@
           <w:rFonts w:asciiTheme="minorHAnsi" w:eastAsiaTheme="minorEastAsia" w:hAnsiTheme="minorHAnsi"/>
         </w:rPr>
       </w:pPr>
-      <w:hyperlink w:anchor="_Toc13497545" w:history="1">
+      <w:hyperlink w:anchor="_Toc14016235" w:history="1">
         <w:r>
           <w:rPr>
             <w:rStyle w:val="Hyperlink"/>
@@ -768,7 +766,7 @@
           <w:rPr>
             <w:rStyle w:val="Hyperlink"/>
           </w:rPr>
-          <w:t>Step 3 – Update targeted version of .NET Framework</w:t>
+          <w:t>Step 3 – Synchronize Accpac Libraries</w:t>
         </w:r>
         <w:r>
           <w:rPr>
@@ -786,7 +784,7 @@
           <w:rPr>
             <w:webHidden/>
           </w:rPr>
-          <w:instrText xml:space="preserve"> PAGEREF _Toc13497545 \h </w:instrText>
+          <w:instrText xml:space="preserve"> PAGEREF _Toc14016235 \h </w:instrText>
         </w:r>
         <w:r>
           <w:rPr>
@@ -820,7 +818,7 @@
           <w:rFonts w:asciiTheme="minorHAnsi" w:eastAsiaTheme="minorEastAsia" w:hAnsiTheme="minorHAnsi"/>
         </w:rPr>
       </w:pPr>
-      <w:hyperlink w:anchor="_Toc13497546" w:history="1">
+      <w:hyperlink w:anchor="_Toc14016236" w:history="1">
         <w:r>
           <w:rPr>
             <w:rStyle w:val="Hyperlink"/>
@@ -837,7 +835,7 @@
           <w:rPr>
             <w:rStyle w:val="Hyperlink"/>
           </w:rPr>
-          <w:t>Step 4 – Confirmation</w:t>
+          <w:t>Step 4 – Multiple Sessions framework changes</w:t>
         </w:r>
         <w:r>
           <w:rPr>
@@ -855,7 +853,7 @@
           <w:rPr>
             <w:webHidden/>
           </w:rPr>
-          <w:instrText xml:space="preserve"> PAGEREF _Toc13497546 \h </w:instrText>
+          <w:instrText xml:space="preserve"> PAGEREF _Toc14016236 \h </w:instrText>
         </w:r>
         <w:r>
           <w:rPr>
@@ -881,6 +879,8 @@
           <w:fldChar w:fldCharType="end"/>
         </w:r>
       </w:hyperlink>
+      <w:bookmarkStart w:id="0" w:name="_GoBack"/>
+      <w:bookmarkEnd w:id="0"/>
     </w:p>
     <w:p>
       <w:pPr>
@@ -889,7 +889,7 @@
           <w:rFonts w:asciiTheme="minorHAnsi" w:eastAsiaTheme="minorEastAsia" w:hAnsiTheme="minorHAnsi"/>
         </w:rPr>
       </w:pPr>
-      <w:hyperlink w:anchor="_Toc13497547" w:history="1">
+      <w:hyperlink w:anchor="_Toc14016237" w:history="1">
         <w:r>
           <w:rPr>
             <w:rStyle w:val="Hyperlink"/>
@@ -906,7 +906,7 @@
           <w:rPr>
             <w:rStyle w:val="Hyperlink"/>
           </w:rPr>
-          <w:t>Step 5 – Recompile</w:t>
+          <w:t>Step 5 – Confirmation</w:t>
         </w:r>
         <w:r>
           <w:rPr>
@@ -924,7 +924,7 @@
           <w:rPr>
             <w:webHidden/>
           </w:rPr>
-          <w:instrText xml:space="preserve"> PAGEREF _Toc13497547 \h </w:instrText>
+          <w:instrText xml:space="preserve"> PAGEREF _Toc14016237 \h </w:instrText>
         </w:r>
         <w:r>
           <w:rPr>
@@ -953,6 +953,75 @@
     </w:p>
     <w:p>
       <w:pPr>
+        <w:pStyle w:val="TOC2"/>
+        <w:rPr>
+          <w:rFonts w:asciiTheme="minorHAnsi" w:eastAsiaTheme="minorEastAsia" w:hAnsiTheme="minorHAnsi"/>
+        </w:rPr>
+      </w:pPr>
+      <w:hyperlink w:anchor="_Toc14016238" w:history="1">
+        <w:r>
+          <w:rPr>
+            <w:rStyle w:val="Hyperlink"/>
+          </w:rPr>
+          <w:t>4.6</w:t>
+        </w:r>
+        <w:r>
+          <w:rPr>
+            <w:rFonts w:asciiTheme="minorHAnsi" w:eastAsiaTheme="minorEastAsia" w:hAnsiTheme="minorHAnsi"/>
+          </w:rPr>
+          <w:tab/>
+        </w:r>
+        <w:r>
+          <w:rPr>
+            <w:rStyle w:val="Hyperlink"/>
+          </w:rPr>
+          <w:t>Step 6 – Recompile</w:t>
+        </w:r>
+        <w:r>
+          <w:rPr>
+            <w:webHidden/>
+          </w:rPr>
+          <w:tab/>
+        </w:r>
+        <w:r>
+          <w:rPr>
+            <w:webHidden/>
+          </w:rPr>
+          <w:fldChar w:fldCharType="begin"/>
+        </w:r>
+        <w:r>
+          <w:rPr>
+            <w:webHidden/>
+          </w:rPr>
+          <w:instrText xml:space="preserve"> PAGEREF _Toc14016238 \h </w:instrText>
+        </w:r>
+        <w:r>
+          <w:rPr>
+            <w:webHidden/>
+          </w:rPr>
+        </w:r>
+        <w:r>
+          <w:rPr>
+            <w:webHidden/>
+          </w:rPr>
+          <w:fldChar w:fldCharType="separate"/>
+        </w:r>
+        <w:r>
+          <w:rPr>
+            <w:webHidden/>
+          </w:rPr>
+          <w:t>13</w:t>
+        </w:r>
+        <w:r>
+          <w:rPr>
+            <w:webHidden/>
+          </w:rPr>
+          <w:fldChar w:fldCharType="end"/>
+        </w:r>
+      </w:hyperlink>
+    </w:p>
+    <w:p>
+      <w:pPr>
         <w:pStyle w:val="TOC1"/>
         <w:rPr>
           <w:rFonts w:asciiTheme="minorHAnsi" w:eastAsiaTheme="minorEastAsia" w:hAnsiTheme="minorHAnsi"/>
@@ -961,7 +1030,7 @@
           <w:sz w:val="22"/>
         </w:rPr>
       </w:pPr>
-      <w:hyperlink w:anchor="_Toc13497548" w:history="1">
+      <w:hyperlink w:anchor="_Toc14016239" w:history="1">
         <w:r>
           <w:rPr>
             <w:rStyle w:val="Hyperlink"/>
@@ -1004,7 +1073,7 @@
             <w:noProof/>
             <w:webHidden/>
           </w:rPr>
-          <w:instrText xml:space="preserve"> PAGEREF _Toc13497548 \h </w:instrText>
+          <w:instrText xml:space="preserve"> PAGEREF _Toc14016239 \h </w:instrText>
         </w:r>
         <w:r>
           <w:rPr>
@@ -1024,7 +1093,7 @@
             <w:noProof/>
             <w:webHidden/>
           </w:rPr>
-          <w:t>13</w:t>
+          <w:t>14</w:t>
         </w:r>
         <w:r>
           <w:rPr>
@@ -1045,13 +1114,97 @@
           <w:sz w:val="22"/>
         </w:rPr>
       </w:pPr>
-      <w:hyperlink w:anchor="_Toc13497549" w:history="1">
+      <w:hyperlink w:anchor="_Toc14016240" w:history="1">
         <w:r>
           <w:rPr>
             <w:rStyle w:val="Hyperlink"/>
             <w:noProof/>
           </w:rPr>
           <w:t>6.</w:t>
+        </w:r>
+        <w:r>
+          <w:rPr>
+            <w:rFonts w:asciiTheme="minorHAnsi" w:eastAsiaTheme="minorEastAsia" w:hAnsiTheme="minorHAnsi"/>
+            <w:b w:val="0"/>
+            <w:noProof/>
+            <w:sz w:val="22"/>
+          </w:rPr>
+          <w:tab/>
+        </w:r>
+        <w:r>
+          <w:rPr>
+            <w:rStyle w:val="Hyperlink"/>
+            <w:noProof/>
+          </w:rPr>
+          <w:t>Multiple Sessions framework changes</w:t>
+        </w:r>
+        <w:r>
+          <w:rPr>
+            <w:noProof/>
+            <w:webHidden/>
+          </w:rPr>
+          <w:tab/>
+        </w:r>
+        <w:r>
+          <w:rPr>
+            <w:noProof/>
+            <w:webHidden/>
+          </w:rPr>
+          <w:fldChar w:fldCharType="begin"/>
+        </w:r>
+        <w:r>
+          <w:rPr>
+            <w:noProof/>
+            <w:webHidden/>
+          </w:rPr>
+          <w:instrText xml:space="preserve"> PAGEREF _Toc14016240 \h </w:instrText>
+        </w:r>
+        <w:r>
+          <w:rPr>
+            <w:noProof/>
+            <w:webHidden/>
+          </w:rPr>
+        </w:r>
+        <w:r>
+          <w:rPr>
+            <w:noProof/>
+            <w:webHidden/>
+          </w:rPr>
+          <w:fldChar w:fldCharType="separate"/>
+        </w:r>
+        <w:r>
+          <w:rPr>
+            <w:noProof/>
+            <w:webHidden/>
+          </w:rPr>
+          <w:t>15</w:t>
+        </w:r>
+        <w:r>
+          <w:rPr>
+            <w:noProof/>
+            <w:webHidden/>
+          </w:rPr>
+          <w:fldChar w:fldCharType="end"/>
+        </w:r>
+      </w:hyperlink>
+    </w:p>
+    <w:p>
+      <w:pPr>
+        <w:pStyle w:val="TOC1"/>
+        <w:rPr>
+          <w:rFonts w:asciiTheme="minorHAnsi" w:eastAsiaTheme="minorEastAsia" w:hAnsiTheme="minorHAnsi"/>
+          <w:b w:val="0"/>
+          <w:noProof/>
+          <w:sz w:val="22"/>
+        </w:rPr>
+      </w:pPr>
+      <w:hyperlink w:anchor="_Toc14016241" w:history="1">
+        <w:r>
+          <w:rPr>
+            <w:rStyle w:val="Hyperlink"/>
+            <w:noProof/>
+          </w:rPr>
+          <w:t>7.</w:t>
         </w:r>
         <w:r>
           <w:rPr>
@@ -1088,7 +1241,7 @@
             <w:noProof/>
             <w:webHidden/>
           </w:rPr>
-          <w:instrText xml:space="preserve"> PAGEREF _Toc13497549 \h </w:instrText>
+          <w:instrText xml:space="preserve"> PAGEREF _Toc14016241 \h </w:instrText>
         </w:r>
         <w:r>
           <w:rPr>
@@ -1108,7 +1261,7 @@
             <w:noProof/>
             <w:webHidden/>
           </w:rPr>
-          <w:t>14</w:t>
+          <w:t>19</w:t>
         </w:r>
         <w:r>
           <w:rPr>
@@ -1129,7 +1282,7 @@
         <w:fldChar w:fldCharType="end"/>
       </w:r>
       <w:bookmarkStart w:id="1" w:name="_Toc440376140"/>
-      <w:bookmarkStart w:id="2" w:name="_Toc13497538"/>
+      <w:bookmarkStart w:id="2" w:name="_Toc14016228"/>
       <w:r>
         <w:t>O</w:t>
       </w:r>
@@ -1304,7 +1457,7 @@
       <w:pPr>
         <w:pStyle w:val="SAGEHeading2"/>
       </w:pPr>
-      <w:bookmarkStart w:id="3" w:name="_Toc13497539"/>
+      <w:bookmarkStart w:id="3" w:name="_Toc14016229"/>
       <w:r>
         <w:t>Required Version of Sage 300</w:t>
       </w:r>
@@ -1371,7 +1524,7 @@
         <w:pStyle w:val="SAGEHeading1"/>
         <w:framePr w:wrap="around"/>
       </w:pPr>
-      <w:bookmarkStart w:id="4" w:name="_Toc13497540"/>
+      <w:bookmarkStart w:id="4" w:name="_Toc14016230"/>
       <w:r>
         <w:lastRenderedPageBreak/>
         <w:t>Install</w:t>
@@ -1429,7 +1582,15 @@
         <w:t>Note:</w:t>
       </w:r>
       <w:r>
-        <w:t xml:space="preserve"> If the previous Upgrade Wizard is installed, it must be uninstalled first (In Visual Studio - Tools, Components and Extensions, Uninstall option once the Upgrade Wizard is selected).</w:t>
+        <w:t xml:space="preserve"> If the previous Upgrade Wizard is installed, it must be uninstalled first (In Visual Studio - Tools, Components and Extensions, </w:t>
+      </w:r>
+      <w:proofErr w:type="gramStart"/>
+      <w:r>
+        <w:t>Uninstall</w:t>
+      </w:r>
+      <w:proofErr w:type="gramEnd"/>
+      <w:r>
+        <w:t xml:space="preserve"> option once the Upgrade Wizard is selected).</w:t>
       </w:r>
     </w:p>
     <w:p>
@@ -1544,7 +1705,7 @@
         </w:numPr>
       </w:pPr>
       <w:bookmarkStart w:id="5" w:name="_Toc453606102"/>
-      <w:bookmarkStart w:id="6" w:name="_Toc13497541"/>
+      <w:bookmarkStart w:id="6" w:name="_Toc14016231"/>
       <w:r>
         <w:lastRenderedPageBreak/>
         <w:t>Accessing</w:t>
@@ -1721,7 +1882,7 @@
         </w:numPr>
       </w:pPr>
       <w:bookmarkStart w:id="7" w:name="_Toc440882986"/>
-      <w:bookmarkStart w:id="8" w:name="_Toc13497542"/>
+      <w:bookmarkStart w:id="8" w:name="_Toc14016232"/>
       <w:r>
         <w:lastRenderedPageBreak/>
         <w:t xml:space="preserve">Using </w:t>
@@ -1744,10 +1905,10 @@
           <w:noProof/>
         </w:rPr>
         <w:drawing>
-          <wp:inline distT="0" distB="0" distL="0" distR="0" wp14:anchorId="3F2B264A" wp14:editId="206E332E">
-            <wp:extent cx="4695825" cy="4114103"/>
-            <wp:effectExtent l="0" t="0" r="0" b="1270"/>
-            <wp:docPr id="2" name="Picture 2"/>
+          <wp:inline distT="0" distB="0" distL="0" distR="0" wp14:anchorId="678CFF39" wp14:editId="5DA7C0D0">
+            <wp:extent cx="5853430" cy="5128260"/>
+            <wp:effectExtent l="0" t="0" r="0" b="0"/>
+            <wp:docPr id="16" name="Picture 16"/>
             <wp:cNvGraphicFramePr>
               <a:graphicFrameLocks xmlns:a="http://schemas.openxmlformats.org/drawingml/2006/main" noChangeAspect="1"/>
             </wp:cNvGraphicFramePr>
@@ -1759,13 +1920,7 @@
                     <pic:cNvPicPr/>
                   </pic:nvPicPr>
                   <pic:blipFill>
-                    <a:blip r:embed="rId11">
-                      <a:extLst>
-                        <a:ext uri="{28A0092B-C50C-407E-A947-70E740481C1C}">
-                          <a14:useLocalDpi xmlns:a14="http://schemas.microsoft.com/office/drawing/2010/main" val="0"/>
-                        </a:ext>
-                      </a:extLst>
-                    </a:blip>
+                    <a:blip r:embed="rId11"/>
                     <a:stretch>
                       <a:fillRect/>
                     </a:stretch>
@@ -1773,7 +1928,7 @@
                   <pic:spPr>
                     <a:xfrm>
                       <a:off x="0" y="0"/>
-                      <a:ext cx="4695825" cy="4114103"/>
+                      <a:ext cx="5853430" cy="5128260"/>
                     </a:xfrm>
                     <a:prstGeom prst="rect">
                       <a:avLst/>
@@ -1874,19 +2029,10 @@
         </w:numPr>
         <w:ind w:left="734" w:hanging="734"/>
       </w:pPr>
-      <w:bookmarkStart w:id="9" w:name="_Toc13497543"/>
+      <w:bookmarkStart w:id="9" w:name="_Toc14016233"/>
       <w:r>
         <w:lastRenderedPageBreak/>
-        <w:t xml:space="preserve">Step </w:t>
-      </w:r>
-      <w:r>
-        <w:t>1</w:t>
-      </w:r>
-      <w:r>
-        <w:t xml:space="preserve"> – Synchronize </w:t>
-      </w:r>
-      <w:r>
-        <w:t>Kendo Files</w:t>
+        <w:t>Step 1 – Synchronize Kendo Files</w:t>
       </w:r>
       <w:bookmarkEnd w:id="9"/>
     </w:p>
@@ -2017,7 +2163,7 @@
         </w:numPr>
         <w:ind w:left="734" w:hanging="734"/>
       </w:pPr>
-      <w:bookmarkStart w:id="10" w:name="_Toc13497544"/>
+      <w:bookmarkStart w:id="10" w:name="_Toc14016234"/>
       <w:r>
         <w:lastRenderedPageBreak/>
         <w:t xml:space="preserve">Step </w:t>
@@ -2187,19 +2333,13 @@
         </w:numPr>
         <w:ind w:left="734" w:hanging="734"/>
       </w:pPr>
-      <w:bookmarkStart w:id="11" w:name="_Toc13497545"/>
+      <w:bookmarkStart w:id="11" w:name="_Toc14016235"/>
       <w:r>
         <w:lastRenderedPageBreak/>
-        <w:t xml:space="preserve">Step </w:t>
-      </w:r>
-      <w:r>
-        <w:t>3</w:t>
-      </w:r>
-      <w:r>
-        <w:t xml:space="preserve"> – </w:t>
-      </w:r>
-      <w:r>
-        <w:t>Update targeted version of .NET Framework</w:t>
+        <w:t xml:space="preserve">Step 3 – </w:t>
+      </w:r>
+      <w:r>
+        <w:t>Synchronize Accpac Libraries</w:t>
       </w:r>
       <w:bookmarkEnd w:id="11"/>
     </w:p>
@@ -2217,10 +2357,10 @@
           <w:noProof/>
         </w:rPr>
         <w:drawing>
-          <wp:inline distT="0" distB="0" distL="0" distR="0" wp14:anchorId="3306711A" wp14:editId="1B17DEB1">
-            <wp:extent cx="5117213" cy="4483289"/>
-            <wp:effectExtent l="0" t="0" r="7620" b="0"/>
-            <wp:docPr id="10" name="Picture 10"/>
+          <wp:inline distT="0" distB="0" distL="0" distR="0" wp14:anchorId="6C842F0C" wp14:editId="2CD4ABEF">
+            <wp:extent cx="5853430" cy="5128260"/>
+            <wp:effectExtent l="0" t="0" r="0" b="0"/>
+            <wp:docPr id="18" name="Picture 18"/>
             <wp:cNvGraphicFramePr>
               <a:graphicFrameLocks xmlns:a="http://schemas.openxmlformats.org/drawingml/2006/main" noChangeAspect="1"/>
             </wp:cNvGraphicFramePr>
@@ -2232,13 +2372,7 @@
                     <pic:cNvPicPr/>
                   </pic:nvPicPr>
                   <pic:blipFill>
-                    <a:blip r:embed="rId14">
-                      <a:extLst>
-                        <a:ext uri="{28A0092B-C50C-407E-A947-70E740481C1C}">
-                          <a14:useLocalDpi xmlns:a14="http://schemas.microsoft.com/office/drawing/2010/main" val="0"/>
-                        </a:ext>
-                      </a:extLst>
-                    </a:blip>
+                    <a:blip r:embed="rId14"/>
                     <a:stretch>
                       <a:fillRect/>
                     </a:stretch>
@@ -2246,7 +2380,7 @@
                   <pic:spPr>
                     <a:xfrm>
                       <a:off x="0" y="0"/>
-                      <a:ext cx="5130142" cy="4494616"/>
+                      <a:ext cx="5853430" cy="5128260"/>
                     </a:xfrm>
                     <a:prstGeom prst="rect">
                       <a:avLst/>
@@ -2294,10 +2428,14 @@
       <w:pPr>
         <w:spacing w:after="200" w:line="0" w:lineRule="auto"/>
         <w:rPr>
+          <w:rStyle w:val="SAGETextUI"/>
           <w:lang w:val="en-US"/>
         </w:rPr>
       </w:pPr>
       <w:r>
+        <w:rPr>
+          <w:rStyle w:val="SAGETextUI"/>
+        </w:rPr>
         <w:br w:type="page"/>
       </w:r>
     </w:p>
@@ -2310,7 +2448,7 @@
         </w:numPr>
         <w:ind w:left="734" w:hanging="734"/>
       </w:pPr>
-      <w:bookmarkStart w:id="12" w:name="_Toc13497546"/>
+      <w:bookmarkStart w:id="12" w:name="_Toc14016236"/>
       <w:r>
         <w:lastRenderedPageBreak/>
         <w:t xml:space="preserve">Step </w:t>
@@ -2322,7 +2460,7 @@
         <w:t xml:space="preserve"> – </w:t>
       </w:r>
       <w:r>
-        <w:t>Confirmation</w:t>
+        <w:t>Multiple Sessions framework changes</w:t>
       </w:r>
       <w:bookmarkEnd w:id="12"/>
     </w:p>
@@ -2340,10 +2478,10 @@
           <w:noProof/>
         </w:rPr>
         <w:drawing>
-          <wp:inline distT="0" distB="0" distL="0" distR="0" wp14:anchorId="2E848A2C" wp14:editId="37458F59">
-            <wp:extent cx="5070481" cy="4442346"/>
+          <wp:inline distT="0" distB="0" distL="0" distR="0" wp14:anchorId="00D62935" wp14:editId="29296FE8">
+            <wp:extent cx="5853430" cy="5128260"/>
             <wp:effectExtent l="0" t="0" r="0" b="0"/>
-            <wp:docPr id="11" name="Picture 11"/>
+            <wp:docPr id="20" name="Picture 20"/>
             <wp:cNvGraphicFramePr>
               <a:graphicFrameLocks xmlns:a="http://schemas.openxmlformats.org/drawingml/2006/main" noChangeAspect="1"/>
             </wp:cNvGraphicFramePr>
@@ -2355,13 +2493,7 @@
                     <pic:cNvPicPr/>
                   </pic:nvPicPr>
                   <pic:blipFill>
-                    <a:blip r:embed="rId15">
-                      <a:extLst>
-                        <a:ext uri="{28A0092B-C50C-407E-A947-70E740481C1C}">
-                          <a14:useLocalDpi xmlns:a14="http://schemas.microsoft.com/office/drawing/2010/main" val="0"/>
-                        </a:ext>
-                      </a:extLst>
-                    </a:blip>
+                    <a:blip r:embed="rId15"/>
                     <a:stretch>
                       <a:fillRect/>
                     </a:stretch>
@@ -2369,7 +2501,7 @@
                   <pic:spPr>
                     <a:xfrm>
                       <a:off x="0" y="0"/>
-                      <a:ext cx="5083873" cy="4454079"/>
+                      <a:ext cx="5853430" cy="5128260"/>
                     </a:xfrm>
                     <a:prstGeom prst="rect">
                       <a:avLst/>
@@ -2392,8 +2524,25 @@
         <w:pStyle w:val="SAGEBodyText"/>
       </w:pPr>
       <w:r>
-        <w:t>The solution and projects are ready to be upgraded.</w:t>
-      </w:r>
+        <w:t xml:space="preserve">This is </w:t>
+      </w:r>
+      <w:r>
+        <w:t xml:space="preserve">simply </w:t>
+      </w:r>
+      <w:r>
+        <w:t xml:space="preserve">an informational step. </w:t>
+      </w:r>
+      <w:r>
+        <w:rPr>
+          <w:color w:val="FD34A9" w:themeColor="accent1" w:themeTint="99"/>
+        </w:rPr>
+        <w:t>See Section 6 – Multiple Sessions framework changes for full details on the manual modifications required.</w:t>
+      </w:r>
+    </w:p>
+    <w:p>
+      <w:pPr>
+        <w:pStyle w:val="SAGEBodyText"/>
+      </w:pPr>
     </w:p>
     <w:p>
       <w:pPr>
@@ -2406,10 +2555,10 @@
         <w:rPr>
           <w:rStyle w:val="SAGETextUI"/>
         </w:rPr>
-        <w:t>Upgrade</w:t>
-      </w:r>
-      <w:r>
-        <w:t xml:space="preserve"> to upgrade the solution and projects or </w:t>
+        <w:t>Next</w:t>
+      </w:r>
+      <w:r>
+        <w:t xml:space="preserve"> to proceed or </w:t>
       </w:r>
       <w:r>
         <w:rPr>
@@ -2420,17 +2569,11 @@
       <w:r>
         <w:t xml:space="preserve"> to go back to the previous step.</w:t>
       </w:r>
-      <w:r>
-        <w:t xml:space="preserve"> </w:t>
-      </w:r>
     </w:p>
     <w:p>
       <w:pPr>
         <w:spacing w:after="200" w:line="0" w:lineRule="auto"/>
         <w:rPr>
-          <w:b/>
-          <w:color w:val="2E3456"/>
-          <w:sz w:val="30"/>
           <w:lang w:val="en-US"/>
         </w:rPr>
       </w:pPr>
@@ -2447,7 +2590,7 @@
         </w:numPr>
         <w:ind w:left="734" w:hanging="734"/>
       </w:pPr>
-      <w:bookmarkStart w:id="13" w:name="_Toc13497547"/>
+      <w:bookmarkStart w:id="13" w:name="_Toc14016237"/>
       <w:r>
         <w:lastRenderedPageBreak/>
         <w:t xml:space="preserve">Step </w:t>
@@ -2456,7 +2599,10 @@
         <w:t>5</w:t>
       </w:r>
       <w:r>
-        <w:t xml:space="preserve"> – Recompile</w:t>
+        <w:t xml:space="preserve"> – </w:t>
+      </w:r>
+      <w:r>
+        <w:t>Confirmation</w:t>
       </w:r>
       <w:bookmarkEnd w:id="13"/>
     </w:p>
@@ -2474,10 +2620,10 @@
           <w:noProof/>
         </w:rPr>
         <w:drawing>
-          <wp:inline distT="0" distB="0" distL="0" distR="0" wp14:anchorId="0F480B81" wp14:editId="5A27F043">
-            <wp:extent cx="5070144" cy="4442051"/>
+          <wp:inline distT="0" distB="0" distL="0" distR="0" wp14:anchorId="321AE7E2" wp14:editId="41239B7C">
+            <wp:extent cx="5853430" cy="5128260"/>
             <wp:effectExtent l="0" t="0" r="0" b="0"/>
-            <wp:docPr id="12" name="Picture 12"/>
+            <wp:docPr id="21" name="Picture 21"/>
             <wp:cNvGraphicFramePr>
               <a:graphicFrameLocks xmlns:a="http://schemas.openxmlformats.org/drawingml/2006/main" noChangeAspect="1"/>
             </wp:cNvGraphicFramePr>
@@ -2489,13 +2635,7 @@
                     <pic:cNvPicPr/>
                   </pic:nvPicPr>
                   <pic:blipFill>
-                    <a:blip r:embed="rId16">
-                      <a:extLst>
-                        <a:ext uri="{28A0092B-C50C-407E-A947-70E740481C1C}">
-                          <a14:useLocalDpi xmlns:a14="http://schemas.microsoft.com/office/drawing/2010/main" val="0"/>
-                        </a:ext>
-                      </a:extLst>
-                    </a:blip>
+                    <a:blip r:embed="rId16"/>
                     <a:stretch>
                       <a:fillRect/>
                     </a:stretch>
@@ -2503,7 +2643,7 @@
                   <pic:spPr>
                     <a:xfrm>
                       <a:off x="0" y="0"/>
-                      <a:ext cx="5077553" cy="4448543"/>
+                      <a:ext cx="5853430" cy="5128260"/>
                     </a:xfrm>
                     <a:prstGeom prst="rect">
                       <a:avLst/>
@@ -2526,6 +2666,134 @@
         <w:pStyle w:val="SAGEBodyText"/>
       </w:pPr>
       <w:r>
+        <w:t>The solution and projects are ready to be upgraded.</w:t>
+      </w:r>
+    </w:p>
+    <w:p>
+      <w:pPr>
+        <w:pStyle w:val="SAGEBodyText"/>
+      </w:pPr>
+      <w:r>
+        <w:t xml:space="preserve">Click </w:t>
+      </w:r>
+      <w:r>
+        <w:rPr>
+          <w:rStyle w:val="SAGETextUI"/>
+        </w:rPr>
+        <w:t>Upgrade</w:t>
+      </w:r>
+      <w:r>
+        <w:t xml:space="preserve"> to upgrade the solution and projects or </w:t>
+      </w:r>
+      <w:r>
+        <w:rPr>
+          <w:rStyle w:val="SAGETextUI"/>
+        </w:rPr>
+        <w:t>Back</w:t>
+      </w:r>
+      <w:r>
+        <w:t xml:space="preserve"> to go back to the previous step.</w:t>
+      </w:r>
+      <w:r>
+        <w:t xml:space="preserve"> </w:t>
+      </w:r>
+    </w:p>
+    <w:p>
+      <w:pPr>
+        <w:spacing w:after="200" w:line="0" w:lineRule="auto"/>
+        <w:rPr>
+          <w:b/>
+          <w:color w:val="2E3456"/>
+          <w:sz w:val="30"/>
+          <w:lang w:val="en-US"/>
+        </w:rPr>
+      </w:pPr>
+      <w:r>
+        <w:br w:type="page"/>
+      </w:r>
+    </w:p>
+    <w:p>
+      <w:pPr>
+        <w:pStyle w:val="SAGEHeading2"/>
+        <w:numPr>
+          <w:ilvl w:val="1"/>
+          <w:numId w:val="35"/>
+        </w:numPr>
+        <w:ind w:left="734" w:hanging="734"/>
+      </w:pPr>
+      <w:bookmarkStart w:id="14" w:name="_Toc14016238"/>
+      <w:r>
+        <w:lastRenderedPageBreak/>
+        <w:t xml:space="preserve">Step </w:t>
+      </w:r>
+      <w:r>
+        <w:t>6</w:t>
+      </w:r>
+      <w:r>
+        <w:t xml:space="preserve"> – Recompile</w:t>
+      </w:r>
+      <w:bookmarkEnd w:id="14"/>
+    </w:p>
+    <w:p>
+      <w:pPr>
+        <w:pStyle w:val="SAGEBodyText"/>
+      </w:pPr>
+    </w:p>
+    <w:p>
+      <w:pPr>
+        <w:pStyle w:val="SAGEBodyText"/>
+      </w:pPr>
+      <w:r>
+        <w:rPr>
+          <w:noProof/>
+        </w:rPr>
+        <w:drawing>
+          <wp:inline distT="0" distB="0" distL="0" distR="0" wp14:anchorId="7473F78B" wp14:editId="0E94DC4A">
+            <wp:extent cx="5853430" cy="5128260"/>
+            <wp:effectExtent l="0" t="0" r="0" b="0"/>
+            <wp:docPr id="22" name="Picture 22"/>
+            <wp:cNvGraphicFramePr>
+              <a:graphicFrameLocks xmlns:a="http://schemas.openxmlformats.org/drawingml/2006/main" noChangeAspect="1"/>
+            </wp:cNvGraphicFramePr>
+            <a:graphic xmlns:a="http://schemas.openxmlformats.org/drawingml/2006/main">
+              <a:graphicData uri="http://schemas.openxmlformats.org/drawingml/2006/picture">
+                <pic:pic xmlns:pic="http://schemas.openxmlformats.org/drawingml/2006/picture">
+                  <pic:nvPicPr>
+                    <pic:cNvPr id="1" name=""/>
+                    <pic:cNvPicPr/>
+                  </pic:nvPicPr>
+                  <pic:blipFill>
+                    <a:blip r:embed="rId17"/>
+                    <a:stretch>
+                      <a:fillRect/>
+                    </a:stretch>
+                  </pic:blipFill>
+                  <pic:spPr>
+                    <a:xfrm>
+                      <a:off x="0" y="0"/>
+                      <a:ext cx="5853430" cy="5128260"/>
+                    </a:xfrm>
+                    <a:prstGeom prst="rect">
+                      <a:avLst/>
+                    </a:prstGeom>
+                  </pic:spPr>
+                </pic:pic>
+              </a:graphicData>
+            </a:graphic>
+          </wp:inline>
+        </w:drawing>
+      </w:r>
+    </w:p>
+    <w:p>
+      <w:pPr>
+        <w:pStyle w:val="SAGEBodyText"/>
+      </w:pPr>
+    </w:p>
+    <w:p>
+      <w:pPr>
+        <w:pStyle w:val="SAGEBodyText"/>
+      </w:pPr>
+      <w:r>
         <w:t xml:space="preserve">Click </w:t>
       </w:r>
       <w:r>
@@ -2653,12 +2921,12 @@
         <w:pStyle w:val="SAGEHeading1"/>
         <w:framePr w:wrap="around"/>
       </w:pPr>
-      <w:bookmarkStart w:id="14" w:name="_Toc13497548"/>
+      <w:bookmarkStart w:id="15" w:name="_Toc14016239"/>
       <w:r>
         <w:lastRenderedPageBreak/>
         <w:t>Upgrade Log</w:t>
       </w:r>
-      <w:bookmarkEnd w:id="14"/>
+      <w:bookmarkEnd w:id="15"/>
     </w:p>
     <w:p>
       <w:pPr>
@@ -2705,7 +2973,7 @@
                     <pic:cNvPicPr/>
                   </pic:nvPicPr>
                   <pic:blipFill>
-                    <a:blip r:embed="rId17">
+                    <a:blip r:embed="rId18">
                       <a:extLst>
                         <a:ext uri="{28A0092B-C50C-407E-A947-70E740481C1C}">
                           <a14:useLocalDpi xmlns:a14="http://schemas.microsoft.com/office/drawing/2010/main" val="0"/>
@@ -2749,12 +3017,1484 @@
         <w:pStyle w:val="SAGEHeading1"/>
         <w:framePr w:wrap="around"/>
       </w:pPr>
-      <w:bookmarkStart w:id="15" w:name="_Toc13497549"/>
+      <w:bookmarkStart w:id="16" w:name="_Toc14016240"/>
+      <w:r>
+        <w:lastRenderedPageBreak/>
+        <w:t>Multiple Sessions framework changes</w:t>
+      </w:r>
+      <w:bookmarkEnd w:id="16"/>
+    </w:p>
+    <w:p>
+      <w:pPr>
+        <w:pStyle w:val="SAGEHeading1Follow"/>
+        <w:framePr w:wrap="around"/>
+      </w:pPr>
+    </w:p>
+    <w:p>
+      <w:pPr>
+        <w:pStyle w:val="SAGEBodyText"/>
+        <w:numPr>
+          <w:ilvl w:val="0"/>
+          <w:numId w:val="38"/>
+        </w:numPr>
+        <w:spacing w:line="360" w:lineRule="auto"/>
+        <w:rPr>
+          <w:b/>
+        </w:rPr>
+      </w:pPr>
+      <w:r>
+        <w:rPr>
+          <w:b/>
+        </w:rPr>
+        <w:t>File</w:t>
+      </w:r>
+      <w:r>
+        <w:rPr>
+          <w:b/>
+        </w:rPr>
+        <w:t>s</w:t>
+      </w:r>
+      <w:r>
+        <w:rPr>
+          <w:b/>
+        </w:rPr>
+        <w:t xml:space="preserve"> affected</w:t>
+      </w:r>
+    </w:p>
+    <w:p>
+      <w:pPr>
+        <w:pStyle w:val="SAGEBodyText"/>
+        <w:spacing w:line="360" w:lineRule="auto"/>
+        <w:ind w:left="576" w:firstLine="144"/>
+      </w:pPr>
+      <w:r>
+        <w:t>{</w:t>
+      </w:r>
+      <w:proofErr w:type="spellStart"/>
+      <w:proofErr w:type="gramStart"/>
+      <w:r>
+        <w:t>Namespace.Web</w:t>
+      </w:r>
+      <w:proofErr w:type="spellEnd"/>
+      <w:r>
+        <w:t>}</w:t>
+      </w:r>
+      <w:r>
+        <w:t>\</w:t>
+      </w:r>
+      <w:proofErr w:type="gramEnd"/>
+      <w:r>
+        <w:t>{Namespace}</w:t>
+      </w:r>
+      <w:proofErr w:type="spellStart"/>
+      <w:r>
+        <w:t>AreaRegistration.cs</w:t>
+      </w:r>
+      <w:proofErr w:type="spellEnd"/>
+    </w:p>
+    <w:p>
+      <w:pPr>
+        <w:pStyle w:val="SAGEBodyText"/>
+        <w:numPr>
+          <w:ilvl w:val="0"/>
+          <w:numId w:val="38"/>
+        </w:numPr>
+        <w:spacing w:line="360" w:lineRule="auto"/>
+      </w:pPr>
+      <w:r>
+        <w:rPr>
+          <w:b/>
+        </w:rPr>
+        <w:t>Description</w:t>
+      </w:r>
+      <w:r>
+        <w:tab/>
+      </w:r>
+      <w:r>
+        <w:tab/>
+      </w:r>
+      <w:r>
+        <w:tab/>
+      </w:r>
+      <w:r>
+        <w:tab/>
+      </w:r>
+    </w:p>
+    <w:p>
+      <w:pPr>
+        <w:pStyle w:val="SAGEBodyText"/>
+        <w:spacing w:line="360" w:lineRule="auto"/>
+        <w:ind w:left="720"/>
+      </w:pPr>
+      <w:r>
+        <w:t xml:space="preserve">Change the routing configuration to add </w:t>
+      </w:r>
+      <w:r>
+        <w:t xml:space="preserve">a </w:t>
+      </w:r>
+      <w:r>
+        <w:t>session</w:t>
+      </w:r>
+      <w:r>
+        <w:t xml:space="preserve"> </w:t>
+      </w:r>
+      <w:r>
+        <w:t xml:space="preserve">id </w:t>
+      </w:r>
+      <w:r>
+        <w:t>to the URL pattern</w:t>
+      </w:r>
+    </w:p>
+    <w:p>
+      <w:pPr>
+        <w:pStyle w:val="SAGEBodyText"/>
+        <w:numPr>
+          <w:ilvl w:val="0"/>
+          <w:numId w:val="38"/>
+        </w:numPr>
+        <w:spacing w:line="360" w:lineRule="auto"/>
+        <w:rPr>
+          <w:b/>
+        </w:rPr>
+      </w:pPr>
+      <w:r>
+        <w:rPr>
+          <w:b/>
+        </w:rPr>
+        <w:t>Before Change</w:t>
+      </w:r>
+      <w:r>
+        <w:rPr>
+          <w:b/>
+        </w:rPr>
+        <w:tab/>
+      </w:r>
+    </w:p>
+    <w:p>
+      <w:pPr>
+        <w:pStyle w:val="SAGEBodyText"/>
+        <w:spacing w:line="360" w:lineRule="auto"/>
+        <w:ind w:left="720"/>
+        <w:rPr>
+          <w:rFonts w:ascii="Consolas" w:hAnsi="Consolas" w:cs="Consolas"/>
+          <w:color w:val="000000"/>
+          <w:sz w:val="19"/>
+          <w:szCs w:val="19"/>
+          <w:highlight w:val="white"/>
+        </w:rPr>
+      </w:pPr>
+      <w:r>
+        <w:rPr>
+          <w:noProof/>
+        </w:rPr>
+        <w:drawing>
+          <wp:inline distT="0" distB="0" distL="0" distR="0" wp14:anchorId="5EAD07C9" wp14:editId="2F108E46">
+            <wp:extent cx="5514975" cy="828675"/>
+            <wp:effectExtent l="0" t="0" r="9525" b="9525"/>
+            <wp:docPr id="5" name="Picture 5"/>
+            <wp:cNvGraphicFramePr>
+              <a:graphicFrameLocks xmlns:a="http://schemas.openxmlformats.org/drawingml/2006/main" noChangeAspect="1"/>
+            </wp:cNvGraphicFramePr>
+            <a:graphic xmlns:a="http://schemas.openxmlformats.org/drawingml/2006/main">
+              <a:graphicData uri="http://schemas.openxmlformats.org/drawingml/2006/picture">
+                <pic:pic xmlns:pic="http://schemas.openxmlformats.org/drawingml/2006/picture">
+                  <pic:nvPicPr>
+                    <pic:cNvPr id="1" name=""/>
+                    <pic:cNvPicPr/>
+                  </pic:nvPicPr>
+                  <pic:blipFill>
+                    <a:blip r:embed="rId19"/>
+                    <a:stretch>
+                      <a:fillRect/>
+                    </a:stretch>
+                  </pic:blipFill>
+                  <pic:spPr>
+                    <a:xfrm>
+                      <a:off x="0" y="0"/>
+                      <a:ext cx="5514975" cy="828675"/>
+                    </a:xfrm>
+                    <a:prstGeom prst="rect">
+                      <a:avLst/>
+                    </a:prstGeom>
+                  </pic:spPr>
+                </pic:pic>
+              </a:graphicData>
+            </a:graphic>
+          </wp:inline>
+        </w:drawing>
+      </w:r>
+    </w:p>
+    <w:p>
+      <w:pPr>
+        <w:pStyle w:val="SAGEBodyText"/>
+        <w:numPr>
+          <w:ilvl w:val="0"/>
+          <w:numId w:val="38"/>
+        </w:numPr>
+        <w:spacing w:line="360" w:lineRule="auto"/>
+        <w:rPr>
+          <w:b/>
+        </w:rPr>
+      </w:pPr>
+      <w:r>
+        <w:rPr>
+          <w:b/>
+        </w:rPr>
+        <w:t>After</w:t>
+      </w:r>
+      <w:r>
+        <w:rPr>
+          <w:b/>
+        </w:rPr>
+        <w:t xml:space="preserve"> Change</w:t>
+      </w:r>
+      <w:r>
+        <w:rPr>
+          <w:b/>
+        </w:rPr>
+        <w:tab/>
+      </w:r>
+    </w:p>
+    <w:p>
+      <w:pPr>
+        <w:pStyle w:val="SAGEBodyText"/>
+        <w:spacing w:line="360" w:lineRule="auto"/>
+        <w:ind w:left="720"/>
+        <w:rPr>
+          <w:rFonts w:ascii="Consolas" w:hAnsi="Consolas" w:cs="Consolas"/>
+          <w:color w:val="000000"/>
+          <w:sz w:val="19"/>
+          <w:szCs w:val="19"/>
+          <w:highlight w:val="white"/>
+        </w:rPr>
+      </w:pPr>
+      <w:r>
+        <w:rPr>
+          <w:noProof/>
+        </w:rPr>
+        <w:drawing>
+          <wp:inline distT="0" distB="0" distL="0" distR="0" wp14:anchorId="11E79451" wp14:editId="4DBC399E">
+            <wp:extent cx="5853430" cy="831215"/>
+            <wp:effectExtent l="0" t="0" r="0" b="6985"/>
+            <wp:docPr id="17" name="Picture 17"/>
+            <wp:cNvGraphicFramePr>
+              <a:graphicFrameLocks xmlns:a="http://schemas.openxmlformats.org/drawingml/2006/main" noChangeAspect="1"/>
+            </wp:cNvGraphicFramePr>
+            <a:graphic xmlns:a="http://schemas.openxmlformats.org/drawingml/2006/main">
+              <a:graphicData uri="http://schemas.openxmlformats.org/drawingml/2006/picture">
+                <pic:pic xmlns:pic="http://schemas.openxmlformats.org/drawingml/2006/picture">
+                  <pic:nvPicPr>
+                    <pic:cNvPr id="1" name=""/>
+                    <pic:cNvPicPr/>
+                  </pic:nvPicPr>
+                  <pic:blipFill>
+                    <a:blip r:embed="rId20"/>
+                    <a:stretch>
+                      <a:fillRect/>
+                    </a:stretch>
+                  </pic:blipFill>
+                  <pic:spPr>
+                    <a:xfrm>
+                      <a:off x="0" y="0"/>
+                      <a:ext cx="5853430" cy="831215"/>
+                    </a:xfrm>
+                    <a:prstGeom prst="rect">
+                      <a:avLst/>
+                    </a:prstGeom>
+                  </pic:spPr>
+                </pic:pic>
+              </a:graphicData>
+            </a:graphic>
+          </wp:inline>
+        </w:drawing>
+      </w:r>
+    </w:p>
+    <w:p>
+      <w:pPr>
+        <w:spacing w:after="200" w:line="0" w:lineRule="auto"/>
+        <w:rPr>
+          <w:rFonts w:ascii="Consolas" w:hAnsi="Consolas" w:cs="Consolas"/>
+          <w:color w:val="000000"/>
+          <w:sz w:val="19"/>
+          <w:szCs w:val="19"/>
+          <w:highlight w:val="white"/>
+          <w:lang w:val="en-US"/>
+        </w:rPr>
+      </w:pPr>
+      <w:r>
+        <w:rPr>
+          <w:rFonts w:ascii="Consolas" w:hAnsi="Consolas" w:cs="Consolas"/>
+          <w:color w:val="000000"/>
+          <w:sz w:val="19"/>
+          <w:szCs w:val="19"/>
+          <w:highlight w:val="white"/>
+        </w:rPr>
+        <w:br w:type="page"/>
+      </w:r>
+    </w:p>
+    <w:p>
+      <w:pPr>
+        <w:pStyle w:val="SAGEBodyText"/>
+        <w:numPr>
+          <w:ilvl w:val="0"/>
+          <w:numId w:val="38"/>
+        </w:numPr>
+        <w:spacing w:line="360" w:lineRule="auto"/>
+        <w:rPr>
+          <w:b/>
+        </w:rPr>
+      </w:pPr>
+      <w:r>
+        <w:rPr>
+          <w:b/>
+        </w:rPr>
+        <w:lastRenderedPageBreak/>
+        <w:t>File</w:t>
+      </w:r>
+      <w:r>
+        <w:rPr>
+          <w:b/>
+        </w:rPr>
+        <w:t>s</w:t>
+      </w:r>
+      <w:r>
+        <w:rPr>
+          <w:b/>
+        </w:rPr>
+        <w:t xml:space="preserve"> affected</w:t>
+      </w:r>
+    </w:p>
+    <w:p>
+      <w:pPr>
+        <w:pStyle w:val="SAGEBodyText"/>
+        <w:spacing w:line="360" w:lineRule="auto"/>
+        <w:ind w:left="576" w:firstLine="144"/>
+      </w:pPr>
+      <w:r>
+        <w:t>{</w:t>
+      </w:r>
+      <w:proofErr w:type="spellStart"/>
+      <w:proofErr w:type="gramStart"/>
+      <w:r>
+        <w:t>Namespace.Web</w:t>
+      </w:r>
+      <w:proofErr w:type="spellEnd"/>
+      <w:r>
+        <w:t>}</w:t>
+      </w:r>
+      <w:r>
+        <w:t>\</w:t>
+      </w:r>
+      <w:proofErr w:type="spellStart"/>
+      <w:proofErr w:type="gramEnd"/>
+      <w:r>
+        <w:t>Global.asax</w:t>
+      </w:r>
+      <w:r>
+        <w:t>.cs</w:t>
+      </w:r>
+      <w:proofErr w:type="spellEnd"/>
+    </w:p>
+    <w:p>
+      <w:pPr>
+        <w:pStyle w:val="SAGEBodyText"/>
+        <w:spacing w:line="360" w:lineRule="auto"/>
+        <w:ind w:left="576" w:firstLine="144"/>
+      </w:pPr>
+      <w:r>
+        <w:t>Any other place that creates a new Context object</w:t>
+      </w:r>
+    </w:p>
+    <w:p>
+      <w:pPr>
+        <w:pStyle w:val="SAGEBodyText"/>
+        <w:numPr>
+          <w:ilvl w:val="0"/>
+          <w:numId w:val="38"/>
+        </w:numPr>
+        <w:spacing w:line="360" w:lineRule="auto"/>
+      </w:pPr>
+      <w:r>
+        <w:rPr>
+          <w:b/>
+        </w:rPr>
+        <w:t>Description</w:t>
+      </w:r>
+      <w:r>
+        <w:tab/>
+      </w:r>
+      <w:r>
+        <w:tab/>
+      </w:r>
+      <w:r>
+        <w:tab/>
+      </w:r>
+      <w:r>
+        <w:tab/>
+      </w:r>
+    </w:p>
+    <w:p>
+      <w:pPr>
+        <w:pStyle w:val="SAGEBodyText"/>
+        <w:spacing w:line="360" w:lineRule="auto"/>
+        <w:ind w:left="720"/>
+      </w:pPr>
+      <w:r>
+        <w:t xml:space="preserve">Repurpose the use of the old property </w:t>
+      </w:r>
+      <w:proofErr w:type="spellStart"/>
+      <w:r>
+        <w:t>SessionId</w:t>
+      </w:r>
+      <w:proofErr w:type="spellEnd"/>
+      <w:r>
+        <w:t xml:space="preserve"> and additionally p</w:t>
+      </w:r>
+      <w:r>
+        <w:t xml:space="preserve">ass in a new property called </w:t>
+      </w:r>
+      <w:proofErr w:type="spellStart"/>
+      <w:r>
+        <w:t>AspNetSessionId</w:t>
+      </w:r>
+      <w:proofErr w:type="spellEnd"/>
+      <w:r>
+        <w:t xml:space="preserve"> </w:t>
+      </w:r>
+      <w:r>
+        <w:t>in the Context object</w:t>
+      </w:r>
+      <w:r>
+        <w:t>.</w:t>
+      </w:r>
+    </w:p>
+    <w:p>
+      <w:pPr>
+        <w:pStyle w:val="SAGEBodyText"/>
+        <w:numPr>
+          <w:ilvl w:val="0"/>
+          <w:numId w:val="38"/>
+        </w:numPr>
+        <w:spacing w:line="360" w:lineRule="auto"/>
+        <w:rPr>
+          <w:b/>
+        </w:rPr>
+      </w:pPr>
+      <w:r>
+        <w:rPr>
+          <w:b/>
+        </w:rPr>
+        <w:t>Before Change</w:t>
+      </w:r>
+      <w:r>
+        <w:rPr>
+          <w:b/>
+        </w:rPr>
+        <w:tab/>
+      </w:r>
+    </w:p>
+    <w:p>
+      <w:pPr>
+        <w:pStyle w:val="SAGEBodyText"/>
+        <w:numPr>
+          <w:ilvl w:val="1"/>
+          <w:numId w:val="38"/>
+        </w:numPr>
+        <w:spacing w:line="360" w:lineRule="auto"/>
+        <w:rPr>
+          <w:b/>
+        </w:rPr>
+      </w:pPr>
+      <w:r>
+        <w:rPr>
+          <w:bCs/>
+        </w:rPr>
+        <w:t xml:space="preserve">Value of </w:t>
+      </w:r>
+      <w:proofErr w:type="spellStart"/>
+      <w:r>
+        <w:rPr>
+          <w:bCs/>
+        </w:rPr>
+        <w:t>C</w:t>
+      </w:r>
+      <w:r>
+        <w:rPr>
+          <w:bCs/>
+        </w:rPr>
+        <w:t>ontext.SessionId</w:t>
+      </w:r>
+      <w:proofErr w:type="spellEnd"/>
+      <w:r>
+        <w:rPr>
+          <w:bCs/>
+        </w:rPr>
+        <w:t xml:space="preserve"> was the ASP.NET session id</w:t>
+      </w:r>
+    </w:p>
+    <w:p>
+      <w:pPr>
+        <w:pStyle w:val="SAGEBodyText"/>
+        <w:numPr>
+          <w:ilvl w:val="1"/>
+          <w:numId w:val="38"/>
+        </w:numPr>
+        <w:spacing w:line="360" w:lineRule="auto"/>
+        <w:rPr>
+          <w:b/>
+        </w:rPr>
+      </w:pPr>
+      <w:proofErr w:type="spellStart"/>
+      <w:r>
+        <w:rPr>
+          <w:bCs/>
+        </w:rPr>
+        <w:t>Context.AspNetSessionId</w:t>
+      </w:r>
+      <w:proofErr w:type="spellEnd"/>
+      <w:r>
+        <w:rPr>
+          <w:bCs/>
+        </w:rPr>
+        <w:t xml:space="preserve"> does not exist</w:t>
+      </w:r>
+    </w:p>
+    <w:p>
+      <w:pPr>
+        <w:pStyle w:val="SAGEBodyText"/>
+        <w:spacing w:line="360" w:lineRule="auto"/>
+        <w:ind w:left="720"/>
+        <w:rPr>
+          <w:rFonts w:ascii="Consolas" w:hAnsi="Consolas" w:cs="Consolas"/>
+          <w:color w:val="000000"/>
+          <w:sz w:val="19"/>
+          <w:szCs w:val="19"/>
+          <w:highlight w:val="white"/>
+        </w:rPr>
+      </w:pPr>
+      <w:r>
+        <w:rPr>
+          <w:noProof/>
+        </w:rPr>
+        <w:drawing>
+          <wp:inline distT="0" distB="0" distL="0" distR="0" wp14:anchorId="13BC4111" wp14:editId="3204731B">
+            <wp:extent cx="5853430" cy="2032635"/>
+            <wp:effectExtent l="0" t="0" r="0" b="5715"/>
+            <wp:docPr id="25" name="Picture 25"/>
+            <wp:cNvGraphicFramePr>
+              <a:graphicFrameLocks xmlns:a="http://schemas.openxmlformats.org/drawingml/2006/main" noChangeAspect="1"/>
+            </wp:cNvGraphicFramePr>
+            <a:graphic xmlns:a="http://schemas.openxmlformats.org/drawingml/2006/main">
+              <a:graphicData uri="http://schemas.openxmlformats.org/drawingml/2006/picture">
+                <pic:pic xmlns:pic="http://schemas.openxmlformats.org/drawingml/2006/picture">
+                  <pic:nvPicPr>
+                    <pic:cNvPr id="1" name=""/>
+                    <pic:cNvPicPr/>
+                  </pic:nvPicPr>
+                  <pic:blipFill>
+                    <a:blip r:embed="rId21"/>
+                    <a:stretch>
+                      <a:fillRect/>
+                    </a:stretch>
+                  </pic:blipFill>
+                  <pic:spPr>
+                    <a:xfrm>
+                      <a:off x="0" y="0"/>
+                      <a:ext cx="5853430" cy="2032635"/>
+                    </a:xfrm>
+                    <a:prstGeom prst="rect">
+                      <a:avLst/>
+                    </a:prstGeom>
+                  </pic:spPr>
+                </pic:pic>
+              </a:graphicData>
+            </a:graphic>
+          </wp:inline>
+        </w:drawing>
+      </w:r>
+    </w:p>
+    <w:p>
+      <w:pPr>
+        <w:pStyle w:val="SAGEBodyText"/>
+        <w:numPr>
+          <w:ilvl w:val="0"/>
+          <w:numId w:val="38"/>
+        </w:numPr>
+        <w:spacing w:line="360" w:lineRule="auto"/>
+        <w:rPr>
+          <w:b/>
+        </w:rPr>
+      </w:pPr>
+      <w:r>
+        <w:rPr>
+          <w:b/>
+        </w:rPr>
+        <w:t>After Change</w:t>
+      </w:r>
+    </w:p>
+    <w:p>
+      <w:pPr>
+        <w:pStyle w:val="SAGEBodyText"/>
+        <w:numPr>
+          <w:ilvl w:val="1"/>
+          <w:numId w:val="38"/>
+        </w:numPr>
+        <w:spacing w:line="360" w:lineRule="auto"/>
+        <w:rPr>
+          <w:b/>
+        </w:rPr>
+      </w:pPr>
+      <w:r>
+        <w:rPr>
+          <w:bCs/>
+        </w:rPr>
+        <w:t xml:space="preserve">Value of </w:t>
+      </w:r>
+      <w:proofErr w:type="spellStart"/>
+      <w:r>
+        <w:rPr>
+          <w:bCs/>
+        </w:rPr>
+        <w:t>Context.SessionId</w:t>
+      </w:r>
+      <w:proofErr w:type="spellEnd"/>
+      <w:r>
+        <w:rPr>
+          <w:bCs/>
+        </w:rPr>
+        <w:t xml:space="preserve"> </w:t>
+      </w:r>
+      <w:r>
+        <w:rPr>
+          <w:bCs/>
+        </w:rPr>
+        <w:t>is the unique session id that is assigned during the login process</w:t>
+      </w:r>
+      <w:r>
+        <w:rPr>
+          <w:bCs/>
+        </w:rPr>
+        <w:t xml:space="preserve"> to each unique user/company login</w:t>
+      </w:r>
+      <w:r>
+        <w:rPr>
+          <w:bCs/>
+        </w:rPr>
+        <w:t>.</w:t>
+      </w:r>
+    </w:p>
+    <w:p>
+      <w:pPr>
+        <w:pStyle w:val="SAGEBodyText"/>
+        <w:numPr>
+          <w:ilvl w:val="1"/>
+          <w:numId w:val="38"/>
+        </w:numPr>
+        <w:spacing w:line="360" w:lineRule="auto"/>
+        <w:rPr>
+          <w:b/>
+        </w:rPr>
+      </w:pPr>
+      <w:r>
+        <w:rPr>
+          <w:bCs/>
+        </w:rPr>
+        <w:t xml:space="preserve">Value of </w:t>
+      </w:r>
+      <w:proofErr w:type="spellStart"/>
+      <w:r>
+        <w:rPr>
+          <w:bCs/>
+        </w:rPr>
+        <w:t>Context.AspNetSessionId</w:t>
+      </w:r>
+      <w:proofErr w:type="spellEnd"/>
+      <w:r>
+        <w:rPr>
+          <w:bCs/>
+        </w:rPr>
+        <w:t xml:space="preserve"> is the ASP.NET session id</w:t>
+      </w:r>
+    </w:p>
+    <w:p>
+      <w:pPr>
+        <w:pStyle w:val="SAGEBodyText"/>
+        <w:spacing w:line="360" w:lineRule="auto"/>
+        <w:ind w:left="720"/>
+        <w:rPr>
+          <w:rFonts w:ascii="Consolas" w:hAnsi="Consolas" w:cs="Consolas"/>
+          <w:color w:val="000000"/>
+          <w:sz w:val="19"/>
+          <w:szCs w:val="19"/>
+          <w:highlight w:val="white"/>
+        </w:rPr>
+      </w:pPr>
+      <w:r>
+        <w:rPr>
+          <w:noProof/>
+        </w:rPr>
+        <w:drawing>
+          <wp:inline distT="0" distB="0" distL="0" distR="0" wp14:anchorId="781AA5DC" wp14:editId="5686B823">
+            <wp:extent cx="5853430" cy="2160905"/>
+            <wp:effectExtent l="0" t="0" r="0" b="0"/>
+            <wp:docPr id="26" name="Picture 26"/>
+            <wp:cNvGraphicFramePr>
+              <a:graphicFrameLocks xmlns:a="http://schemas.openxmlformats.org/drawingml/2006/main" noChangeAspect="1"/>
+            </wp:cNvGraphicFramePr>
+            <a:graphic xmlns:a="http://schemas.openxmlformats.org/drawingml/2006/main">
+              <a:graphicData uri="http://schemas.openxmlformats.org/drawingml/2006/picture">
+                <pic:pic xmlns:pic="http://schemas.openxmlformats.org/drawingml/2006/picture">
+                  <pic:nvPicPr>
+                    <pic:cNvPr id="1" name=""/>
+                    <pic:cNvPicPr/>
+                  </pic:nvPicPr>
+                  <pic:blipFill>
+                    <a:blip r:embed="rId22"/>
+                    <a:stretch>
+                      <a:fillRect/>
+                    </a:stretch>
+                  </pic:blipFill>
+                  <pic:spPr>
+                    <a:xfrm>
+                      <a:off x="0" y="0"/>
+                      <a:ext cx="5853430" cy="2160905"/>
+                    </a:xfrm>
+                    <a:prstGeom prst="rect">
+                      <a:avLst/>
+                    </a:prstGeom>
+                  </pic:spPr>
+                </pic:pic>
+              </a:graphicData>
+            </a:graphic>
+          </wp:inline>
+        </w:drawing>
+      </w:r>
+    </w:p>
+    <w:p>
+      <w:pPr>
+        <w:spacing w:after="200" w:line="0" w:lineRule="auto"/>
+        <w:rPr>
+          <w:rFonts w:ascii="Consolas" w:hAnsi="Consolas" w:cs="Consolas"/>
+          <w:color w:val="000000"/>
+          <w:sz w:val="19"/>
+          <w:szCs w:val="19"/>
+          <w:highlight w:val="white"/>
+          <w:lang w:val="en-US"/>
+        </w:rPr>
+      </w:pPr>
+      <w:r>
+        <w:rPr>
+          <w:rFonts w:ascii="Consolas" w:hAnsi="Consolas" w:cs="Consolas"/>
+          <w:color w:val="000000"/>
+          <w:sz w:val="19"/>
+          <w:szCs w:val="19"/>
+          <w:highlight w:val="white"/>
+        </w:rPr>
+        <w:br w:type="page"/>
+      </w:r>
+    </w:p>
+    <w:p>
+      <w:pPr>
+        <w:pStyle w:val="SAGEBodyText"/>
+        <w:numPr>
+          <w:ilvl w:val="0"/>
+          <w:numId w:val="38"/>
+        </w:numPr>
+        <w:spacing w:line="360" w:lineRule="auto"/>
+        <w:rPr>
+          <w:b/>
+        </w:rPr>
+      </w:pPr>
+      <w:r>
+        <w:rPr>
+          <w:b/>
+        </w:rPr>
+        <w:lastRenderedPageBreak/>
+        <w:t>File</w:t>
+      </w:r>
+      <w:r>
+        <w:rPr>
+          <w:b/>
+        </w:rPr>
+        <w:t>s</w:t>
+      </w:r>
+      <w:r>
+        <w:rPr>
+          <w:b/>
+        </w:rPr>
+        <w:t xml:space="preserve"> affected</w:t>
+      </w:r>
+    </w:p>
+    <w:p>
+      <w:pPr>
+        <w:pStyle w:val="SAGEBodyText"/>
+        <w:spacing w:line="360" w:lineRule="auto"/>
+        <w:ind w:left="576" w:firstLine="144"/>
+      </w:pPr>
+      <w:r>
+        <w:t>{</w:t>
+      </w:r>
+      <w:proofErr w:type="spellStart"/>
+      <w:proofErr w:type="gramStart"/>
+      <w:r>
+        <w:t>Namespace.Web</w:t>
+      </w:r>
+      <w:proofErr w:type="spellEnd"/>
+      <w:r>
+        <w:t>}\</w:t>
+      </w:r>
+      <w:proofErr w:type="spellStart"/>
+      <w:proofErr w:type="gramEnd"/>
+      <w:r>
+        <w:t>Global.asax.cs</w:t>
+      </w:r>
+      <w:proofErr w:type="spellEnd"/>
+    </w:p>
+    <w:p>
+      <w:pPr>
+        <w:pStyle w:val="SAGEBodyText"/>
+        <w:numPr>
+          <w:ilvl w:val="0"/>
+          <w:numId w:val="38"/>
+        </w:numPr>
+        <w:spacing w:line="360" w:lineRule="auto"/>
+      </w:pPr>
+      <w:r>
+        <w:rPr>
+          <w:b/>
+        </w:rPr>
+        <w:t>Description</w:t>
+      </w:r>
+      <w:r>
+        <w:tab/>
+      </w:r>
+      <w:r>
+        <w:tab/>
+      </w:r>
+      <w:r>
+        <w:tab/>
+      </w:r>
+      <w:r>
+        <w:tab/>
+      </w:r>
+    </w:p>
+    <w:p>
+      <w:pPr>
+        <w:pStyle w:val="SAGEBodyText"/>
+        <w:spacing w:line="360" w:lineRule="auto"/>
+        <w:ind w:left="720"/>
+      </w:pPr>
+      <w:r>
+        <w:t xml:space="preserve">Remove one parameter from the </w:t>
+      </w:r>
+      <w:proofErr w:type="spellStart"/>
+      <w:r>
+        <w:t>AuthenticationManager.LoginResult</w:t>
+      </w:r>
+      <w:proofErr w:type="spellEnd"/>
+      <w:r>
+        <w:t xml:space="preserve"> function</w:t>
+      </w:r>
+    </w:p>
+    <w:p>
+      <w:pPr>
+        <w:pStyle w:val="SAGEBodyText"/>
+        <w:spacing w:line="360" w:lineRule="auto"/>
+        <w:ind w:left="720"/>
+      </w:pPr>
+      <w:r>
+        <w:t>Remo</w:t>
+      </w:r>
+      <w:r>
+        <w:t xml:space="preserve">ve the </w:t>
+      </w:r>
+      <w:proofErr w:type="spellStart"/>
+      <w:r>
+        <w:t>CommonService.DestroyPool</w:t>
+      </w:r>
+      <w:proofErr w:type="spellEnd"/>
+      <w:r>
+        <w:t xml:space="preserve"> function call in </w:t>
+      </w:r>
+      <w:proofErr w:type="spellStart"/>
+      <w:r>
+        <w:t>Session_End</w:t>
+      </w:r>
+      <w:proofErr w:type="spellEnd"/>
+    </w:p>
+    <w:p>
+      <w:pPr>
+        <w:pStyle w:val="SAGEBodyText"/>
+        <w:numPr>
+          <w:ilvl w:val="0"/>
+          <w:numId w:val="38"/>
+        </w:numPr>
+        <w:spacing w:line="360" w:lineRule="auto"/>
+        <w:rPr>
+          <w:b/>
+        </w:rPr>
+      </w:pPr>
+      <w:r>
+        <w:rPr>
+          <w:b/>
+        </w:rPr>
+        <w:t>Before Change</w:t>
+      </w:r>
+      <w:r>
+        <w:rPr>
+          <w:b/>
+        </w:rPr>
+        <w:tab/>
+      </w:r>
+    </w:p>
+    <w:p>
+      <w:pPr>
+        <w:pStyle w:val="SAGEBodyText"/>
+        <w:spacing w:line="360" w:lineRule="auto"/>
+        <w:ind w:left="720"/>
+        <w:rPr>
+          <w:rFonts w:ascii="Consolas" w:hAnsi="Consolas" w:cs="Consolas"/>
+          <w:color w:val="000000"/>
+          <w:sz w:val="19"/>
+          <w:szCs w:val="19"/>
+          <w:highlight w:val="white"/>
+        </w:rPr>
+      </w:pPr>
+      <w:r>
+        <w:rPr>
+          <w:rFonts w:ascii="Consolas" w:hAnsi="Consolas" w:cs="Consolas"/>
+          <w:noProof/>
+          <w:color w:val="000000"/>
+          <w:sz w:val="19"/>
+          <w:szCs w:val="19"/>
+          <w:highlight w:val="white"/>
+        </w:rPr>
+        <w:drawing>
+          <wp:inline distT="0" distB="0" distL="0" distR="0" wp14:anchorId="11EC71C5" wp14:editId="63049311">
+            <wp:extent cx="5669280" cy="457200"/>
+            <wp:effectExtent l="0" t="0" r="7620" b="0"/>
+            <wp:docPr id="30" name="Picture 30"/>
+            <wp:cNvGraphicFramePr>
+              <a:graphicFrameLocks xmlns:a="http://schemas.openxmlformats.org/drawingml/2006/main" noChangeAspect="1"/>
+            </wp:cNvGraphicFramePr>
+            <a:graphic xmlns:a="http://schemas.openxmlformats.org/drawingml/2006/main">
+              <a:graphicData uri="http://schemas.openxmlformats.org/drawingml/2006/picture">
+                <pic:pic xmlns:pic="http://schemas.openxmlformats.org/drawingml/2006/picture">
+                  <pic:nvPicPr>
+                    <pic:cNvPr id="0" name="Picture 2"/>
+                    <pic:cNvPicPr>
+                      <a:picLocks noChangeAspect="1" noChangeArrowheads="1"/>
+                    </pic:cNvPicPr>
+                  </pic:nvPicPr>
+                  <pic:blipFill>
+                    <a:blip r:embed="rId23">
+                      <a:extLst>
+                        <a:ext uri="{28A0092B-C50C-407E-A947-70E740481C1C}">
+                          <a14:useLocalDpi xmlns:a14="http://schemas.microsoft.com/office/drawing/2010/main" val="0"/>
+                        </a:ext>
+                      </a:extLst>
+                    </a:blip>
+                    <a:srcRect/>
+                    <a:stretch>
+                      <a:fillRect/>
+                    </a:stretch>
+                  </pic:blipFill>
+                  <pic:spPr bwMode="auto">
+                    <a:xfrm>
+                      <a:off x="0" y="0"/>
+                      <a:ext cx="5669280" cy="457200"/>
+                    </a:xfrm>
+                    <a:prstGeom prst="rect">
+                      <a:avLst/>
+                    </a:prstGeom>
+                    <a:noFill/>
+                    <a:ln>
+                      <a:noFill/>
+                    </a:ln>
+                  </pic:spPr>
+                </pic:pic>
+              </a:graphicData>
+            </a:graphic>
+          </wp:inline>
+        </w:drawing>
+      </w:r>
+    </w:p>
+    <w:p>
+      <w:pPr>
+        <w:pStyle w:val="SAGEBodyText"/>
+        <w:numPr>
+          <w:ilvl w:val="0"/>
+          <w:numId w:val="38"/>
+        </w:numPr>
+        <w:spacing w:line="360" w:lineRule="auto"/>
+        <w:rPr>
+          <w:b/>
+        </w:rPr>
+      </w:pPr>
+      <w:r>
+        <w:rPr>
+          <w:b/>
+        </w:rPr>
+        <w:t>After Change</w:t>
+      </w:r>
+    </w:p>
+    <w:p>
+      <w:pPr>
+        <w:pStyle w:val="SAGEBodyText"/>
+        <w:spacing w:line="360" w:lineRule="auto"/>
+        <w:ind w:left="720"/>
+        <w:rPr>
+          <w:rFonts w:ascii="Consolas" w:hAnsi="Consolas" w:cs="Consolas"/>
+          <w:color w:val="000000"/>
+          <w:sz w:val="19"/>
+          <w:szCs w:val="19"/>
+          <w:highlight w:val="white"/>
+        </w:rPr>
+      </w:pPr>
+      <w:r>
+        <w:rPr>
+          <w:noProof/>
+        </w:rPr>
+        <w:drawing>
+          <wp:inline distT="0" distB="0" distL="0" distR="0" wp14:anchorId="5C2377FC" wp14:editId="57BEDA7C">
+            <wp:extent cx="4267200" cy="438150"/>
+            <wp:effectExtent l="0" t="0" r="0" b="0"/>
+            <wp:docPr id="31" name="Picture 31"/>
+            <wp:cNvGraphicFramePr>
+              <a:graphicFrameLocks xmlns:a="http://schemas.openxmlformats.org/drawingml/2006/main" noChangeAspect="1"/>
+            </wp:cNvGraphicFramePr>
+            <a:graphic xmlns:a="http://schemas.openxmlformats.org/drawingml/2006/main">
+              <a:graphicData uri="http://schemas.openxmlformats.org/drawingml/2006/picture">
+                <pic:pic xmlns:pic="http://schemas.openxmlformats.org/drawingml/2006/picture">
+                  <pic:nvPicPr>
+                    <pic:cNvPr id="1" name=""/>
+                    <pic:cNvPicPr/>
+                  </pic:nvPicPr>
+                  <pic:blipFill>
+                    <a:blip r:embed="rId24"/>
+                    <a:stretch>
+                      <a:fillRect/>
+                    </a:stretch>
+                  </pic:blipFill>
+                  <pic:spPr>
+                    <a:xfrm>
+                      <a:off x="0" y="0"/>
+                      <a:ext cx="4267200" cy="438150"/>
+                    </a:xfrm>
+                    <a:prstGeom prst="rect">
+                      <a:avLst/>
+                    </a:prstGeom>
+                  </pic:spPr>
+                </pic:pic>
+              </a:graphicData>
+            </a:graphic>
+          </wp:inline>
+        </w:drawing>
+      </w:r>
+    </w:p>
+    <w:p>
+      <w:pPr>
+        <w:pStyle w:val="SAGEBodyText"/>
+        <w:spacing w:line="360" w:lineRule="auto"/>
+        <w:ind w:left="720"/>
+        <w:rPr>
+          <w:rFonts w:ascii="Consolas" w:hAnsi="Consolas" w:cs="Consolas"/>
+          <w:color w:val="000000"/>
+          <w:sz w:val="19"/>
+          <w:szCs w:val="19"/>
+          <w:highlight w:val="white"/>
+        </w:rPr>
+      </w:pPr>
+      <w:r>
+        <w:rPr>
+          <w:noProof/>
+        </w:rPr>
+        <w:drawing>
+          <wp:inline distT="0" distB="0" distL="0" distR="0" wp14:anchorId="5BC62793" wp14:editId="5BE91349">
+            <wp:extent cx="5229225" cy="1095375"/>
+            <wp:effectExtent l="0" t="0" r="9525" b="9525"/>
+            <wp:docPr id="32" name="Picture 32"/>
+            <wp:cNvGraphicFramePr>
+              <a:graphicFrameLocks xmlns:a="http://schemas.openxmlformats.org/drawingml/2006/main" noChangeAspect="1"/>
+            </wp:cNvGraphicFramePr>
+            <a:graphic xmlns:a="http://schemas.openxmlformats.org/drawingml/2006/main">
+              <a:graphicData uri="http://schemas.openxmlformats.org/drawingml/2006/picture">
+                <pic:pic xmlns:pic="http://schemas.openxmlformats.org/drawingml/2006/picture">
+                  <pic:nvPicPr>
+                    <pic:cNvPr id="1" name=""/>
+                    <pic:cNvPicPr/>
+                  </pic:nvPicPr>
+                  <pic:blipFill>
+                    <a:blip r:embed="rId25"/>
+                    <a:stretch>
+                      <a:fillRect/>
+                    </a:stretch>
+                  </pic:blipFill>
+                  <pic:spPr>
+                    <a:xfrm>
+                      <a:off x="0" y="0"/>
+                      <a:ext cx="5229225" cy="1095375"/>
+                    </a:xfrm>
+                    <a:prstGeom prst="rect">
+                      <a:avLst/>
+                    </a:prstGeom>
+                  </pic:spPr>
+                </pic:pic>
+              </a:graphicData>
+            </a:graphic>
+          </wp:inline>
+        </w:drawing>
+      </w:r>
+    </w:p>
+    <w:p>
+      <w:pPr>
+        <w:spacing w:after="200" w:line="0" w:lineRule="auto"/>
+        <w:rPr>
+          <w:rFonts w:ascii="Consolas" w:hAnsi="Consolas" w:cs="Consolas"/>
+          <w:color w:val="000000"/>
+          <w:sz w:val="19"/>
+          <w:szCs w:val="19"/>
+          <w:highlight w:val="white"/>
+          <w:lang w:val="en-US"/>
+        </w:rPr>
+      </w:pPr>
+      <w:r>
+        <w:rPr>
+          <w:rFonts w:ascii="Consolas" w:hAnsi="Consolas" w:cs="Consolas"/>
+          <w:color w:val="000000"/>
+          <w:sz w:val="19"/>
+          <w:szCs w:val="19"/>
+          <w:highlight w:val="white"/>
+        </w:rPr>
+        <w:br w:type="page"/>
+      </w:r>
+    </w:p>
+    <w:p>
+      <w:pPr>
+        <w:pStyle w:val="SAGEBodyText"/>
+        <w:numPr>
+          <w:ilvl w:val="0"/>
+          <w:numId w:val="38"/>
+        </w:numPr>
+        <w:spacing w:line="360" w:lineRule="auto"/>
+        <w:rPr>
+          <w:b/>
+        </w:rPr>
+      </w:pPr>
+      <w:r>
+        <w:rPr>
+          <w:b/>
+        </w:rPr>
+        <w:lastRenderedPageBreak/>
+        <w:t>File</w:t>
+      </w:r>
+      <w:r>
+        <w:rPr>
+          <w:b/>
+        </w:rPr>
+        <w:t>s</w:t>
+      </w:r>
+      <w:r>
+        <w:rPr>
+          <w:b/>
+        </w:rPr>
+        <w:t xml:space="preserve"> affected</w:t>
+      </w:r>
+    </w:p>
+    <w:p>
+      <w:pPr>
+        <w:pStyle w:val="SAGEBodyText"/>
+        <w:spacing w:line="360" w:lineRule="auto"/>
+        <w:ind w:left="576" w:firstLine="144"/>
+      </w:pPr>
+      <w:r>
+        <w:t>{</w:t>
+      </w:r>
+      <w:proofErr w:type="spellStart"/>
+      <w:proofErr w:type="gramStart"/>
+      <w:r>
+        <w:t>Namespace.Web</w:t>
+      </w:r>
+      <w:proofErr w:type="spellEnd"/>
+      <w:r>
+        <w:t>}</w:t>
+      </w:r>
+      <w:r>
+        <w:t>\</w:t>
+      </w:r>
+      <w:proofErr w:type="spellStart"/>
+      <w:proofErr w:type="gramEnd"/>
+      <w:r>
+        <w:t>Web.config</w:t>
+      </w:r>
+      <w:proofErr w:type="spellEnd"/>
+    </w:p>
+    <w:p>
+      <w:pPr>
+        <w:pStyle w:val="SAGEBodyText"/>
+        <w:numPr>
+          <w:ilvl w:val="0"/>
+          <w:numId w:val="38"/>
+        </w:numPr>
+        <w:spacing w:line="360" w:lineRule="auto"/>
+      </w:pPr>
+      <w:r>
+        <w:rPr>
+          <w:b/>
+        </w:rPr>
+        <w:t>Description</w:t>
+      </w:r>
+      <w:r>
+        <w:tab/>
+      </w:r>
+      <w:r>
+        <w:tab/>
+      </w:r>
+      <w:r>
+        <w:tab/>
+      </w:r>
+      <w:r>
+        <w:tab/>
+      </w:r>
+    </w:p>
+    <w:p>
+      <w:pPr>
+        <w:pStyle w:val="SAGEBodyText"/>
+        <w:spacing w:line="360" w:lineRule="auto"/>
+        <w:ind w:left="720"/>
+      </w:pPr>
+      <w:r>
+        <w:t xml:space="preserve">Add a new </w:t>
+      </w:r>
+      <w:r>
+        <w:t>line</w:t>
+      </w:r>
+      <w:r>
+        <w:t xml:space="preserve"> to </w:t>
+      </w:r>
+      <w:proofErr w:type="spellStart"/>
+      <w:r>
+        <w:t>Web.config</w:t>
+      </w:r>
+      <w:proofErr w:type="spellEnd"/>
+      <w:r>
+        <w:t xml:space="preserve">, this is </w:t>
+      </w:r>
+      <w:r>
+        <w:t xml:space="preserve">the </w:t>
+      </w:r>
+      <w:r>
+        <w:t xml:space="preserve">value that both the client-side and server-side timeout </w:t>
+      </w:r>
+      <w:r>
+        <w:t xml:space="preserve">now </w:t>
+      </w:r>
+      <w:r>
+        <w:t>respects</w:t>
+      </w:r>
+      <w:r>
+        <w:t>. Remove the old timeout value (benign but serves no purpose anymore).</w:t>
+      </w:r>
+    </w:p>
+    <w:p>
+      <w:pPr>
+        <w:pStyle w:val="SAGEBodyText"/>
+        <w:numPr>
+          <w:ilvl w:val="0"/>
+          <w:numId w:val="38"/>
+        </w:numPr>
+        <w:spacing w:line="360" w:lineRule="auto"/>
+        <w:rPr>
+          <w:b/>
+        </w:rPr>
+      </w:pPr>
+      <w:r>
+        <w:rPr>
+          <w:b/>
+        </w:rPr>
+        <w:t>Add the highlighted line</w:t>
+      </w:r>
+      <w:r>
+        <w:rPr>
+          <w:b/>
+        </w:rPr>
+        <w:tab/>
+      </w:r>
+    </w:p>
+    <w:p>
+      <w:pPr>
+        <w:pStyle w:val="SAGEBodyText"/>
+        <w:spacing w:line="360" w:lineRule="auto"/>
+        <w:ind w:left="720"/>
+        <w:rPr>
+          <w:rFonts w:ascii="Consolas" w:hAnsi="Consolas" w:cs="Consolas"/>
+          <w:color w:val="000000"/>
+          <w:sz w:val="19"/>
+          <w:szCs w:val="19"/>
+          <w:highlight w:val="white"/>
+        </w:rPr>
+      </w:pPr>
+      <w:r>
+        <w:rPr>
+          <w:noProof/>
+        </w:rPr>
+        <w:drawing>
+          <wp:inline distT="0" distB="0" distL="0" distR="0" wp14:anchorId="2D8D3A50" wp14:editId="1E3E247E">
+            <wp:extent cx="5853430" cy="1468755"/>
+            <wp:effectExtent l="0" t="0" r="0" b="0"/>
+            <wp:docPr id="40" name="Picture 40"/>
+            <wp:cNvGraphicFramePr>
+              <a:graphicFrameLocks xmlns:a="http://schemas.openxmlformats.org/drawingml/2006/main" noChangeAspect="1"/>
+            </wp:cNvGraphicFramePr>
+            <a:graphic xmlns:a="http://schemas.openxmlformats.org/drawingml/2006/main">
+              <a:graphicData uri="http://schemas.openxmlformats.org/drawingml/2006/picture">
+                <pic:pic xmlns:pic="http://schemas.openxmlformats.org/drawingml/2006/picture">
+                  <pic:nvPicPr>
+                    <pic:cNvPr id="1" name=""/>
+                    <pic:cNvPicPr/>
+                  </pic:nvPicPr>
+                  <pic:blipFill>
+                    <a:blip r:embed="rId26"/>
+                    <a:stretch>
+                      <a:fillRect/>
+                    </a:stretch>
+                  </pic:blipFill>
+                  <pic:spPr>
+                    <a:xfrm>
+                      <a:off x="0" y="0"/>
+                      <a:ext cx="5853430" cy="1468755"/>
+                    </a:xfrm>
+                    <a:prstGeom prst="rect">
+                      <a:avLst/>
+                    </a:prstGeom>
+                  </pic:spPr>
+                </pic:pic>
+              </a:graphicData>
+            </a:graphic>
+          </wp:inline>
+        </w:drawing>
+      </w:r>
+    </w:p>
+    <w:p>
+      <w:pPr>
+        <w:pStyle w:val="SAGEBodyText"/>
+        <w:numPr>
+          <w:ilvl w:val="0"/>
+          <w:numId w:val="38"/>
+        </w:numPr>
+        <w:spacing w:line="360" w:lineRule="auto"/>
+        <w:rPr>
+          <w:b/>
+        </w:rPr>
+      </w:pPr>
+      <w:r>
+        <w:rPr>
+          <w:b/>
+        </w:rPr>
+        <w:t>Remove the highlighted line</w:t>
+      </w:r>
+    </w:p>
+    <w:p>
+      <w:pPr>
+        <w:pStyle w:val="SAGEBodyText"/>
+        <w:spacing w:line="360" w:lineRule="auto"/>
+        <w:ind w:left="720"/>
+        <w:rPr>
+          <w:rFonts w:ascii="Consolas" w:hAnsi="Consolas" w:cs="Consolas"/>
+          <w:color w:val="000000"/>
+          <w:sz w:val="19"/>
+          <w:szCs w:val="19"/>
+          <w:highlight w:val="white"/>
+        </w:rPr>
+      </w:pPr>
+      <w:r>
+        <w:rPr>
+          <w:noProof/>
+        </w:rPr>
+        <w:drawing>
+          <wp:inline distT="0" distB="0" distL="0" distR="0" wp14:anchorId="57DC2F81" wp14:editId="01487456">
+            <wp:extent cx="5853430" cy="1715770"/>
+            <wp:effectExtent l="0" t="0" r="0" b="0"/>
+            <wp:docPr id="39" name="Picture 39"/>
+            <wp:cNvGraphicFramePr>
+              <a:graphicFrameLocks xmlns:a="http://schemas.openxmlformats.org/drawingml/2006/main" noChangeAspect="1"/>
+            </wp:cNvGraphicFramePr>
+            <a:graphic xmlns:a="http://schemas.openxmlformats.org/drawingml/2006/main">
+              <a:graphicData uri="http://schemas.openxmlformats.org/drawingml/2006/picture">
+                <pic:pic xmlns:pic="http://schemas.openxmlformats.org/drawingml/2006/picture">
+                  <pic:nvPicPr>
+                    <pic:cNvPr id="1" name=""/>
+                    <pic:cNvPicPr/>
+                  </pic:nvPicPr>
+                  <pic:blipFill>
+                    <a:blip r:embed="rId27"/>
+                    <a:stretch>
+                      <a:fillRect/>
+                    </a:stretch>
+                  </pic:blipFill>
+                  <pic:spPr>
+                    <a:xfrm>
+                      <a:off x="0" y="0"/>
+                      <a:ext cx="5853430" cy="1715770"/>
+                    </a:xfrm>
+                    <a:prstGeom prst="rect">
+                      <a:avLst/>
+                    </a:prstGeom>
+                  </pic:spPr>
+                </pic:pic>
+              </a:graphicData>
+            </a:graphic>
+          </wp:inline>
+        </w:drawing>
+      </w:r>
+    </w:p>
+    <w:p>
+      <w:pPr>
+        <w:spacing w:after="200" w:line="0" w:lineRule="auto"/>
+        <w:rPr>
+          <w:rFonts w:ascii="Consolas" w:hAnsi="Consolas" w:cs="Consolas"/>
+          <w:color w:val="000000"/>
+          <w:sz w:val="19"/>
+          <w:szCs w:val="19"/>
+          <w:highlight w:val="white"/>
+          <w:lang w:val="en-US"/>
+        </w:rPr>
+      </w:pPr>
+      <w:r>
+        <w:rPr>
+          <w:rFonts w:ascii="Consolas" w:hAnsi="Consolas" w:cs="Consolas"/>
+          <w:color w:val="000000"/>
+          <w:sz w:val="19"/>
+          <w:szCs w:val="19"/>
+          <w:highlight w:val="white"/>
+        </w:rPr>
+        <w:br w:type="page"/>
+      </w:r>
+    </w:p>
+    <w:p>
+      <w:pPr>
+        <w:pStyle w:val="SAGEHeading1"/>
+        <w:framePr w:wrap="around"/>
+      </w:pPr>
+      <w:bookmarkStart w:id="17" w:name="_Toc14016241"/>
       <w:r>
         <w:lastRenderedPageBreak/>
         <w:t>Compilation Troubleshooting</w:t>
       </w:r>
-      <w:bookmarkEnd w:id="15"/>
+      <w:bookmarkEnd w:id="17"/>
+    </w:p>
+    <w:p>
+      <w:pPr>
+        <w:pStyle w:val="SAGEHeading1Follow"/>
+        <w:framePr w:wrap="around"/>
+      </w:pPr>
+    </w:p>
+    <w:p>
+      <w:pPr>
+        <w:pStyle w:val="SAGEBodyText"/>
+        <w:framePr w:w="9123" w:h="2183" w:hRule="exact" w:wrap="around" w:vAnchor="page" w:hAnchor="margin" w:y="653" w:anchorLock="1"/>
+        <w:ind w:left="1440"/>
+      </w:pPr>
     </w:p>
     <w:p>
       <w:pPr>
@@ -2823,15 +4563,16 @@
         <w:ind w:left="720"/>
       </w:pPr>
       <w:r>
-        <w:t>delete *csproj.user file</w:t>
-      </w:r>
-    </w:p>
-    <w:p/>
-    <w:p>
-      <w:pPr>
-        <w:pStyle w:val="SAGEHeading1Follow"/>
-        <w:framePr w:wrap="around"/>
-      </w:pPr>
+        <w:t>delete *</w:t>
+      </w:r>
+      <w:proofErr w:type="spellStart"/>
+      <w:r>
+        <w:t>csproj.user</w:t>
+      </w:r>
+      <w:proofErr w:type="spellEnd"/>
+      <w:r>
+        <w:t xml:space="preserve"> file</w:t>
+      </w:r>
     </w:p>
     <w:p>
       <w:pPr>
@@ -2839,12 +4580,12 @@
       </w:pPr>
     </w:p>
     <w:sectPr>
-      <w:headerReference w:type="even" r:id="rId18"/>
-      <w:headerReference w:type="default" r:id="rId19"/>
-      <w:footerReference w:type="even" r:id="rId20"/>
-      <w:footerReference w:type="default" r:id="rId21"/>
-      <w:headerReference w:type="first" r:id="rId22"/>
-      <w:footerReference w:type="first" r:id="rId23"/>
+      <w:headerReference w:type="even" r:id="rId28"/>
+      <w:headerReference w:type="default" r:id="rId29"/>
+      <w:footerReference w:type="even" r:id="rId30"/>
+      <w:footerReference w:type="default" r:id="rId31"/>
+      <w:headerReference w:type="first" r:id="rId32"/>
+      <w:footerReference w:type="first" r:id="rId33"/>
       <w:pgSz w:w="12242" w:h="15842" w:code="1"/>
       <w:pgMar w:top="709" w:right="1440" w:bottom="1701" w:left="1584" w:header="624" w:footer="397" w:gutter="0"/>
       <w:cols w:space="708"/>
@@ -3566,7 +5307,7 @@
         <v:path o:extrusionok="f" gradientshapeok="t" o:connecttype="rect"/>
         <o:lock v:ext="edit" aspectratio="t"/>
       </v:shapetype>
-      <v:shape id="_x0000_i1033" type="#_x0000_t75" style="width:17.75pt;height:17.75pt" o:bullet="t">
+      <v:shape id="_x0000_i1103" type="#_x0000_t75" style="width:21.75pt;height:21.75pt" o:bullet="t">
         <v:imagedata r:id="rId1" o:title="clip_image001"/>
       </v:shape>
     </w:pict>
@@ -5500,7 +7241,7 @@
         <w:rFonts w:ascii="Wingdings" w:hAnsi="Wingdings" w:hint="default"/>
       </w:rPr>
     </w:lvl>
-    <w:lvl w:ilvl="1" w:tplc="04090003" w:tentative="1">
+    <w:lvl w:ilvl="1" w:tplc="04090003">
       <w:start w:val="1"/>
       <w:numFmt w:val="bullet"/>
       <w:lvlText w:val="o"/>
@@ -6688,6 +8429,7 @@
     <w:lsdException w:name="HTML Sample" w:semiHidden="1" w:unhideWhenUsed="1"/>
     <w:lsdException w:name="HTML Typewriter" w:semiHidden="1" w:unhideWhenUsed="1"/>
     <w:lsdException w:name="HTML Variable" w:semiHidden="1" w:unhideWhenUsed="1"/>
+    <w:lsdException w:name="Normal Table" w:semiHidden="1" w:unhideWhenUsed="1"/>
     <w:lsdException w:name="annotation subject" w:semiHidden="1" w:unhideWhenUsed="1"/>
     <w:lsdException w:name="No List" w:semiHidden="1" w:unhideWhenUsed="1"/>
     <w:lsdException w:name="Outline List 1" w:semiHidden="1" w:unhideWhenUsed="1"/>
@@ -6734,8 +8476,10 @@
     <w:lsdException w:name="Table Subtle 2" w:semiHidden="1" w:unhideWhenUsed="1"/>
     <w:lsdException w:name="Table Web 1" w:semiHidden="1" w:unhideWhenUsed="1"/>
     <w:lsdException w:name="Table Web 2" w:semiHidden="1" w:unhideWhenUsed="1"/>
+    <w:lsdException w:name="Table Web 3" w:semiHidden="1" w:unhideWhenUsed="1"/>
     <w:lsdException w:name="Balloon Text" w:semiHidden="1" w:unhideWhenUsed="1"/>
     <w:lsdException w:name="Table Grid" w:uiPriority="59"/>
+    <w:lsdException w:name="Table Theme" w:semiHidden="1" w:unhideWhenUsed="1"/>
     <w:lsdException w:name="Placeholder Text" w:semiHidden="1"/>
     <w:lsdException w:name="No Spacing" w:uiPriority="1"/>
     <w:lsdException w:name="Light Shading" w:uiPriority="60"/>
@@ -23411,7 +25155,7 @@
 </file>
 
 <file path=customXml/itemProps1.xml><?xml version="1.0" encoding="utf-8"?>
-<ds:datastoreItem xmlns:ds="http://schemas.openxmlformats.org/officeDocument/2006/customXml" ds:itemID="{561B0C48-9958-49C0-8F00-492FC87FD455}">
+<ds:datastoreItem xmlns:ds="http://schemas.openxmlformats.org/officeDocument/2006/customXml" ds:itemID="{734BFABC-7F3C-43AE-B6A5-8F1C3E394D65}">
   <ds:schemaRefs>
     <ds:schemaRef ds:uri="http://schemas.openxmlformats.org/officeDocument/2006/bibliography"/>
   </ds:schemaRefs>

</xml_diff>

<commit_message>
Update upgrade wizard and doc with information regarding changing dirty flag call in beforeunload/unload event
</commit_message>
<xml_diff>
--- a/docs/upgrades/Sage300SDK_2020_0UpgradeGuide.docx
+++ b/docs/upgrades/Sage300SDK_2020_0UpgradeGuide.docx
@@ -209,7 +209,7 @@
       <w:r>
         <w:fldChar w:fldCharType="separate"/>
       </w:r>
-      <w:hyperlink w:anchor="_Toc14016228" w:history="1">
+      <w:hyperlink w:anchor="_Toc14101888" w:history="1">
         <w:r>
           <w:rPr>
             <w:rStyle w:val="Hyperlink"/>
@@ -252,7 +252,7 @@
             <w:noProof/>
             <w:webHidden/>
           </w:rPr>
-          <w:instrText xml:space="preserve"> PAGEREF _Toc14016228 \h </w:instrText>
+          <w:instrText xml:space="preserve"> PAGEREF _Toc14101888 \h </w:instrText>
         </w:r>
         <w:r>
           <w:rPr>
@@ -290,7 +290,7 @@
           <w:rFonts w:asciiTheme="minorHAnsi" w:eastAsiaTheme="minorEastAsia" w:hAnsiTheme="minorHAnsi"/>
         </w:rPr>
       </w:pPr>
-      <w:hyperlink w:anchor="_Toc14016229" w:history="1">
+      <w:hyperlink w:anchor="_Toc14101889" w:history="1">
         <w:r>
           <w:rPr>
             <w:rStyle w:val="Hyperlink"/>
@@ -325,7 +325,7 @@
           <w:rPr>
             <w:webHidden/>
           </w:rPr>
-          <w:instrText xml:space="preserve"> PAGEREF _Toc14016229 \h </w:instrText>
+          <w:instrText xml:space="preserve"> PAGEREF _Toc14101889 \h </w:instrText>
         </w:r>
         <w:r>
           <w:rPr>
@@ -362,7 +362,7 @@
           <w:sz w:val="22"/>
         </w:rPr>
       </w:pPr>
-      <w:hyperlink w:anchor="_Toc14016230" w:history="1">
+      <w:hyperlink w:anchor="_Toc14101890" w:history="1">
         <w:r>
           <w:rPr>
             <w:rStyle w:val="Hyperlink"/>
@@ -405,7 +405,7 @@
             <w:noProof/>
             <w:webHidden/>
           </w:rPr>
-          <w:instrText xml:space="preserve"> PAGEREF _Toc14016230 \h </w:instrText>
+          <w:instrText xml:space="preserve"> PAGEREF _Toc14101890 \h </w:instrText>
         </w:r>
         <w:r>
           <w:rPr>
@@ -446,7 +446,7 @@
           <w:sz w:val="22"/>
         </w:rPr>
       </w:pPr>
-      <w:hyperlink w:anchor="_Toc14016231" w:history="1">
+      <w:hyperlink w:anchor="_Toc14101891" w:history="1">
         <w:r>
           <w:rPr>
             <w:rStyle w:val="Hyperlink"/>
@@ -489,7 +489,7 @@
             <w:noProof/>
             <w:webHidden/>
           </w:rPr>
-          <w:instrText xml:space="preserve"> PAGEREF _Toc14016231 \h </w:instrText>
+          <w:instrText xml:space="preserve"> PAGEREF _Toc14101891 \h </w:instrText>
         </w:r>
         <w:r>
           <w:rPr>
@@ -530,7 +530,7 @@
           <w:sz w:val="22"/>
         </w:rPr>
       </w:pPr>
-      <w:hyperlink w:anchor="_Toc14016232" w:history="1">
+      <w:hyperlink w:anchor="_Toc14101892" w:history="1">
         <w:r>
           <w:rPr>
             <w:rStyle w:val="Hyperlink"/>
@@ -573,7 +573,7 @@
             <w:noProof/>
             <w:webHidden/>
           </w:rPr>
-          <w:instrText xml:space="preserve"> PAGEREF _Toc14016232 \h </w:instrText>
+          <w:instrText xml:space="preserve"> PAGEREF _Toc14101892 \h </w:instrText>
         </w:r>
         <w:r>
           <w:rPr>
@@ -611,7 +611,7 @@
           <w:rFonts w:asciiTheme="minorHAnsi" w:eastAsiaTheme="minorEastAsia" w:hAnsiTheme="minorHAnsi"/>
         </w:rPr>
       </w:pPr>
-      <w:hyperlink w:anchor="_Toc14016233" w:history="1">
+      <w:hyperlink w:anchor="_Toc14101893" w:history="1">
         <w:r>
           <w:rPr>
             <w:rStyle w:val="Hyperlink"/>
@@ -646,7 +646,7 @@
           <w:rPr>
             <w:webHidden/>
           </w:rPr>
-          <w:instrText xml:space="preserve"> PAGEREF _Toc14016233 \h </w:instrText>
+          <w:instrText xml:space="preserve"> PAGEREF _Toc14101893 \h </w:instrText>
         </w:r>
         <w:r>
           <w:rPr>
@@ -680,7 +680,7 @@
           <w:rFonts w:asciiTheme="minorHAnsi" w:eastAsiaTheme="minorEastAsia" w:hAnsiTheme="minorHAnsi"/>
         </w:rPr>
       </w:pPr>
-      <w:hyperlink w:anchor="_Toc14016234" w:history="1">
+      <w:hyperlink w:anchor="_Toc14101894" w:history="1">
         <w:r>
           <w:rPr>
             <w:rStyle w:val="Hyperlink"/>
@@ -715,7 +715,7 @@
           <w:rPr>
             <w:webHidden/>
           </w:rPr>
-          <w:instrText xml:space="preserve"> PAGEREF _Toc14016234 \h </w:instrText>
+          <w:instrText xml:space="preserve"> PAGEREF _Toc14101894 \h </w:instrText>
         </w:r>
         <w:r>
           <w:rPr>
@@ -749,7 +749,7 @@
           <w:rFonts w:asciiTheme="minorHAnsi" w:eastAsiaTheme="minorEastAsia" w:hAnsiTheme="minorHAnsi"/>
         </w:rPr>
       </w:pPr>
-      <w:hyperlink w:anchor="_Toc14016235" w:history="1">
+      <w:hyperlink w:anchor="_Toc14101895" w:history="1">
         <w:r>
           <w:rPr>
             <w:rStyle w:val="Hyperlink"/>
@@ -784,7 +784,7 @@
           <w:rPr>
             <w:webHidden/>
           </w:rPr>
-          <w:instrText xml:space="preserve"> PAGEREF _Toc14016235 \h </w:instrText>
+          <w:instrText xml:space="preserve"> PAGEREF _Toc14101895 \h </w:instrText>
         </w:r>
         <w:r>
           <w:rPr>
@@ -818,7 +818,7 @@
           <w:rFonts w:asciiTheme="minorHAnsi" w:eastAsiaTheme="minorEastAsia" w:hAnsiTheme="minorHAnsi"/>
         </w:rPr>
       </w:pPr>
-      <w:hyperlink w:anchor="_Toc14016236" w:history="1">
+      <w:hyperlink w:anchor="_Toc14101896" w:history="1">
         <w:r>
           <w:rPr>
             <w:rStyle w:val="Hyperlink"/>
@@ -853,7 +853,7 @@
           <w:rPr>
             <w:webHidden/>
           </w:rPr>
-          <w:instrText xml:space="preserve"> PAGEREF _Toc14016236 \h </w:instrText>
+          <w:instrText xml:space="preserve"> PAGEREF _Toc14101896 \h </w:instrText>
         </w:r>
         <w:r>
           <w:rPr>
@@ -879,8 +879,6 @@
           <w:fldChar w:fldCharType="end"/>
         </w:r>
       </w:hyperlink>
-      <w:bookmarkStart w:id="0" w:name="_GoBack"/>
-      <w:bookmarkEnd w:id="0"/>
     </w:p>
     <w:p>
       <w:pPr>
@@ -889,7 +887,7 @@
           <w:rFonts w:asciiTheme="minorHAnsi" w:eastAsiaTheme="minorEastAsia" w:hAnsiTheme="minorHAnsi"/>
         </w:rPr>
       </w:pPr>
-      <w:hyperlink w:anchor="_Toc14016237" w:history="1">
+      <w:hyperlink w:anchor="_Toc14101897" w:history="1">
         <w:r>
           <w:rPr>
             <w:rStyle w:val="Hyperlink"/>
@@ -924,7 +922,7 @@
           <w:rPr>
             <w:webHidden/>
           </w:rPr>
-          <w:instrText xml:space="preserve"> PAGEREF _Toc14016237 \h </w:instrText>
+          <w:instrText xml:space="preserve"> PAGEREF _Toc14101897 \h </w:instrText>
         </w:r>
         <w:r>
           <w:rPr>
@@ -958,7 +956,7 @@
           <w:rFonts w:asciiTheme="minorHAnsi" w:eastAsiaTheme="minorEastAsia" w:hAnsiTheme="minorHAnsi"/>
         </w:rPr>
       </w:pPr>
-      <w:hyperlink w:anchor="_Toc14016238" w:history="1">
+      <w:hyperlink w:anchor="_Toc14101898" w:history="1">
         <w:r>
           <w:rPr>
             <w:rStyle w:val="Hyperlink"/>
@@ -993,7 +991,7 @@
           <w:rPr>
             <w:webHidden/>
           </w:rPr>
-          <w:instrText xml:space="preserve"> PAGEREF _Toc14016238 \h </w:instrText>
+          <w:instrText xml:space="preserve"> PAGEREF _Toc14101898 \h </w:instrText>
         </w:r>
         <w:r>
           <w:rPr>
@@ -1030,7 +1028,7 @@
           <w:sz w:val="22"/>
         </w:rPr>
       </w:pPr>
-      <w:hyperlink w:anchor="_Toc14016239" w:history="1">
+      <w:hyperlink w:anchor="_Toc14101899" w:history="1">
         <w:r>
           <w:rPr>
             <w:rStyle w:val="Hyperlink"/>
@@ -1073,7 +1071,7 @@
             <w:noProof/>
             <w:webHidden/>
           </w:rPr>
-          <w:instrText xml:space="preserve"> PAGEREF _Toc14016239 \h </w:instrText>
+          <w:instrText xml:space="preserve"> PAGEREF _Toc14101899 \h </w:instrText>
         </w:r>
         <w:r>
           <w:rPr>
@@ -1114,7 +1112,7 @@
           <w:sz w:val="22"/>
         </w:rPr>
       </w:pPr>
-      <w:hyperlink w:anchor="_Toc14016240" w:history="1">
+      <w:hyperlink w:anchor="_Toc14101900" w:history="1">
         <w:r>
           <w:rPr>
             <w:rStyle w:val="Hyperlink"/>
@@ -1157,7 +1155,7 @@
             <w:noProof/>
             <w:webHidden/>
           </w:rPr>
-          <w:instrText xml:space="preserve"> PAGEREF _Toc14016240 \h </w:instrText>
+          <w:instrText xml:space="preserve"> PAGEREF _Toc14101900 \h </w:instrText>
         </w:r>
         <w:r>
           <w:rPr>
@@ -1198,7 +1196,7 @@
           <w:sz w:val="22"/>
         </w:rPr>
       </w:pPr>
-      <w:hyperlink w:anchor="_Toc14016241" w:history="1">
+      <w:hyperlink w:anchor="_Toc14101901" w:history="1">
         <w:r>
           <w:rPr>
             <w:rStyle w:val="Hyperlink"/>
@@ -1241,7 +1239,7 @@
             <w:noProof/>
             <w:webHidden/>
           </w:rPr>
-          <w:instrText xml:space="preserve"> PAGEREF _Toc14016241 \h </w:instrText>
+          <w:instrText xml:space="preserve"> PAGEREF _Toc14101901 \h </w:instrText>
         </w:r>
         <w:r>
           <w:rPr>
@@ -1261,7 +1259,7 @@
             <w:noProof/>
             <w:webHidden/>
           </w:rPr>
-          <w:t>19</w:t>
+          <w:t>20</w:t>
         </w:r>
         <w:r>
           <w:rPr>
@@ -1281,16 +1279,16 @@
         <w:lastRenderedPageBreak/>
         <w:fldChar w:fldCharType="end"/>
       </w:r>
-      <w:bookmarkStart w:id="1" w:name="_Toc440376140"/>
-      <w:bookmarkStart w:id="2" w:name="_Toc14016228"/>
+      <w:bookmarkStart w:id="0" w:name="_Toc440376140"/>
+      <w:bookmarkStart w:id="1" w:name="_Toc14101888"/>
       <w:r>
         <w:t>O</w:t>
       </w:r>
       <w:r>
         <w:t>verview</w:t>
       </w:r>
+      <w:bookmarkEnd w:id="0"/>
       <w:bookmarkEnd w:id="1"/>
-      <w:bookmarkEnd w:id="2"/>
       <w:r>
         <w:fldChar w:fldCharType="begin"/>
       </w:r>
@@ -1457,11 +1455,11 @@
       <w:pPr>
         <w:pStyle w:val="SAGEHeading2"/>
       </w:pPr>
-      <w:bookmarkStart w:id="3" w:name="_Toc14016229"/>
+      <w:bookmarkStart w:id="2" w:name="_Toc14101889"/>
       <w:r>
         <w:t>Required Version of Sage 300</w:t>
       </w:r>
-      <w:bookmarkEnd w:id="3"/>
+      <w:bookmarkEnd w:id="2"/>
     </w:p>
     <w:p>
       <w:pPr>
@@ -1524,7 +1522,7 @@
         <w:pStyle w:val="SAGEHeading1"/>
         <w:framePr w:wrap="around"/>
       </w:pPr>
-      <w:bookmarkStart w:id="4" w:name="_Toc14016230"/>
+      <w:bookmarkStart w:id="3" w:name="_Toc14101890"/>
       <w:r>
         <w:lastRenderedPageBreak/>
         <w:t>Install</w:t>
@@ -1544,7 +1542,7 @@
       <w:r>
         <w:t>Wizard</w:t>
       </w:r>
-      <w:bookmarkEnd w:id="4"/>
+      <w:bookmarkEnd w:id="3"/>
     </w:p>
     <w:p>
       <w:pPr>
@@ -1582,15 +1580,7 @@
         <w:t>Note:</w:t>
       </w:r>
       <w:r>
-        <w:t xml:space="preserve"> If the previous Upgrade Wizard is installed, it must be uninstalled first (In Visual Studio - Tools, Components and Extensions, </w:t>
-      </w:r>
-      <w:proofErr w:type="gramStart"/>
-      <w:r>
-        <w:t>Uninstall</w:t>
-      </w:r>
-      <w:proofErr w:type="gramEnd"/>
-      <w:r>
-        <w:t xml:space="preserve"> option once the Upgrade Wizard is selected).</w:t>
+        <w:t xml:space="preserve"> If the previous Upgrade Wizard is installed, it must be uninstalled first (In Visual Studio - Tools, Components and Extensions, Uninstall option once the Upgrade Wizard is selected).</w:t>
       </w:r>
     </w:p>
     <w:p>
@@ -1704,8 +1694,8 @@
           <w:numId w:val="35"/>
         </w:numPr>
       </w:pPr>
-      <w:bookmarkStart w:id="5" w:name="_Toc453606102"/>
-      <w:bookmarkStart w:id="6" w:name="_Toc14016231"/>
+      <w:bookmarkStart w:id="4" w:name="_Toc453606102"/>
+      <w:bookmarkStart w:id="5" w:name="_Toc14101891"/>
       <w:r>
         <w:lastRenderedPageBreak/>
         <w:t>Accessing</w:t>
@@ -1725,8 +1715,8 @@
       <w:r>
         <w:t>Upgrade Wizard</w:t>
       </w:r>
+      <w:bookmarkEnd w:id="4"/>
       <w:bookmarkEnd w:id="5"/>
-      <w:bookmarkEnd w:id="6"/>
     </w:p>
     <w:p>
       <w:pPr>
@@ -1881,8 +1871,8 @@
           <w:numId w:val="35"/>
         </w:numPr>
       </w:pPr>
-      <w:bookmarkStart w:id="7" w:name="_Toc440882986"/>
-      <w:bookmarkStart w:id="8" w:name="_Toc14016232"/>
+      <w:bookmarkStart w:id="6" w:name="_Toc440882986"/>
+      <w:bookmarkStart w:id="7" w:name="_Toc14101892"/>
       <w:r>
         <w:lastRenderedPageBreak/>
         <w:t xml:space="preserve">Using </w:t>
@@ -1893,8 +1883,8 @@
       <w:r>
         <w:t>Sage 300 Upgrade Wizard</w:t>
       </w:r>
+      <w:bookmarkEnd w:id="6"/>
       <w:bookmarkEnd w:id="7"/>
-      <w:bookmarkEnd w:id="8"/>
     </w:p>
     <w:p>
       <w:pPr>
@@ -2029,12 +2019,12 @@
         </w:numPr>
         <w:ind w:left="734" w:hanging="734"/>
       </w:pPr>
-      <w:bookmarkStart w:id="9" w:name="_Toc14016233"/>
+      <w:bookmarkStart w:id="8" w:name="_Toc14101893"/>
       <w:r>
         <w:lastRenderedPageBreak/>
         <w:t>Step 1 – Synchronize Kendo Files</w:t>
       </w:r>
-      <w:bookmarkEnd w:id="9"/>
+      <w:bookmarkEnd w:id="8"/>
     </w:p>
     <w:p>
       <w:pPr>
@@ -2163,7 +2153,7 @@
         </w:numPr>
         <w:ind w:left="734" w:hanging="734"/>
       </w:pPr>
-      <w:bookmarkStart w:id="10" w:name="_Toc14016234"/>
+      <w:bookmarkStart w:id="9" w:name="_Toc14101894"/>
       <w:r>
         <w:lastRenderedPageBreak/>
         <w:t xml:space="preserve">Step </w:t>
@@ -2174,7 +2164,7 @@
       <w:r>
         <w:t xml:space="preserve"> – Synchronize Web Files</w:t>
       </w:r>
-      <w:bookmarkEnd w:id="10"/>
+      <w:bookmarkEnd w:id="9"/>
     </w:p>
     <w:p>
       <w:pPr>
@@ -2333,7 +2323,7 @@
         </w:numPr>
         <w:ind w:left="734" w:hanging="734"/>
       </w:pPr>
-      <w:bookmarkStart w:id="11" w:name="_Toc14016235"/>
+      <w:bookmarkStart w:id="10" w:name="_Toc14101895"/>
       <w:r>
         <w:lastRenderedPageBreak/>
         <w:t xml:space="preserve">Step 3 – </w:t>
@@ -2341,7 +2331,7 @@
       <w:r>
         <w:t>Synchronize Accpac Libraries</w:t>
       </w:r>
-      <w:bookmarkEnd w:id="11"/>
+      <w:bookmarkEnd w:id="10"/>
     </w:p>
     <w:p>
       <w:pPr>
@@ -2448,7 +2438,7 @@
         </w:numPr>
         <w:ind w:left="734" w:hanging="734"/>
       </w:pPr>
-      <w:bookmarkStart w:id="12" w:name="_Toc14016236"/>
+      <w:bookmarkStart w:id="11" w:name="_Toc14101896"/>
       <w:r>
         <w:lastRenderedPageBreak/>
         <w:t xml:space="preserve">Step </w:t>
@@ -2462,7 +2452,7 @@
       <w:r>
         <w:t>Multiple Sessions framework changes</w:t>
       </w:r>
-      <w:bookmarkEnd w:id="12"/>
+      <w:bookmarkEnd w:id="11"/>
     </w:p>
     <w:p>
       <w:pPr>
@@ -2478,10 +2468,10 @@
           <w:noProof/>
         </w:rPr>
         <w:drawing>
-          <wp:inline distT="0" distB="0" distL="0" distR="0" wp14:anchorId="00D62935" wp14:editId="29296FE8">
+          <wp:inline distT="0" distB="0" distL="0" distR="0" wp14:anchorId="57D611DC" wp14:editId="360CB3E6">
             <wp:extent cx="5853430" cy="5128260"/>
             <wp:effectExtent l="0" t="0" r="0" b="0"/>
-            <wp:docPr id="20" name="Picture 20"/>
+            <wp:docPr id="27" name="Picture 27"/>
             <wp:cNvGraphicFramePr>
               <a:graphicFrameLocks xmlns:a="http://schemas.openxmlformats.org/drawingml/2006/main" noChangeAspect="1"/>
             </wp:cNvGraphicFramePr>
@@ -2513,6 +2503,8 @@
           </wp:inline>
         </w:drawing>
       </w:r>
+      <w:bookmarkStart w:id="12" w:name="_GoBack"/>
+      <w:bookmarkEnd w:id="12"/>
     </w:p>
     <w:p>
       <w:pPr>
@@ -2590,7 +2582,7 @@
         </w:numPr>
         <w:ind w:left="734" w:hanging="734"/>
       </w:pPr>
-      <w:bookmarkStart w:id="13" w:name="_Toc14016237"/>
+      <w:bookmarkStart w:id="13" w:name="_Toc14101897"/>
       <w:r>
         <w:lastRenderedPageBreak/>
         <w:t xml:space="preserve">Step </w:t>
@@ -2721,7 +2713,7 @@
         </w:numPr>
         <w:ind w:left="734" w:hanging="734"/>
       </w:pPr>
-      <w:bookmarkStart w:id="14" w:name="_Toc14016238"/>
+      <w:bookmarkStart w:id="14" w:name="_Toc14101898"/>
       <w:r>
         <w:lastRenderedPageBreak/>
         <w:t xml:space="preserve">Step </w:t>
@@ -2921,7 +2913,7 @@
         <w:pStyle w:val="SAGEHeading1"/>
         <w:framePr w:wrap="around"/>
       </w:pPr>
-      <w:bookmarkStart w:id="15" w:name="_Toc14016239"/>
+      <w:bookmarkStart w:id="15" w:name="_Toc14101899"/>
       <w:r>
         <w:lastRenderedPageBreak/>
         <w:t>Upgrade Log</w:t>
@@ -3017,7 +3009,7 @@
         <w:pStyle w:val="SAGEHeading1"/>
         <w:framePr w:wrap="around"/>
       </w:pPr>
-      <w:bookmarkStart w:id="16" w:name="_Toc14016240"/>
+      <w:bookmarkStart w:id="16" w:name="_Toc14101900"/>
       <w:r>
         <w:lastRenderedPageBreak/>
         <w:t>Multiple Sessions framework changes</w:t>
@@ -3068,29 +3060,14 @@
         <w:ind w:left="576" w:firstLine="144"/>
       </w:pPr>
       <w:r>
-        <w:t>{</w:t>
-      </w:r>
-      <w:proofErr w:type="spellStart"/>
-      <w:proofErr w:type="gramStart"/>
-      <w:r>
-        <w:t>Namespace.Web</w:t>
-      </w:r>
-      <w:proofErr w:type="spellEnd"/>
-      <w:r>
-        <w:t>}</w:t>
+        <w:t>{Namespace.Web}</w:t>
       </w:r>
       <w:r>
         <w:t>\</w:t>
       </w:r>
-      <w:proofErr w:type="gramEnd"/>
-      <w:r>
-        <w:t>{Namespace}</w:t>
-      </w:r>
-      <w:proofErr w:type="spellStart"/>
-      <w:r>
-        <w:t>AreaRegistration.cs</w:t>
-      </w:r>
-      <w:proofErr w:type="spellEnd"/>
+      <w:r>
+        <w:t>{Namespace}AreaRegistration.cs</w:t>
+      </w:r>
     </w:p>
     <w:p>
       <w:pPr>
@@ -3240,13 +3217,7 @@
         <w:rPr>
           <w:b/>
         </w:rPr>
-        <w:t>After</w:t>
-      </w:r>
-      <w:r>
-        <w:rPr>
-          <w:b/>
-        </w:rPr>
-        <w:t xml:space="preserve"> Change</w:t>
+        <w:t>After Change</w:t>
       </w:r>
       <w:r>
         <w:rPr>
@@ -3371,29 +3342,14 @@
         <w:ind w:left="576" w:firstLine="144"/>
       </w:pPr>
       <w:r>
-        <w:t>{</w:t>
-      </w:r>
-      <w:proofErr w:type="spellStart"/>
-      <w:proofErr w:type="gramStart"/>
-      <w:r>
-        <w:t>Namespace.Web</w:t>
-      </w:r>
-      <w:proofErr w:type="spellEnd"/>
+        <w:t>{Namespace.Web</w:t>
+      </w:r>
       <w:r>
         <w:t>}</w:t>
       </w:r>
       <w:r>
-        <w:t>\</w:t>
-      </w:r>
-      <w:proofErr w:type="spellStart"/>
-      <w:proofErr w:type="gramEnd"/>
-      <w:r>
-        <w:t>Global.asax</w:t>
-      </w:r>
-      <w:r>
-        <w:t>.cs</w:t>
-      </w:r>
-      <w:proofErr w:type="spellEnd"/>
+        <w:t>\Global.asax.cs</w:t>
+      </w:r>
     </w:p>
     <w:p>
       <w:pPr>
@@ -3440,29 +3396,7 @@
         <w:ind w:left="720"/>
       </w:pPr>
       <w:r>
-        <w:t xml:space="preserve">Repurpose the use of the old property </w:t>
-      </w:r>
-      <w:proofErr w:type="spellStart"/>
-      <w:r>
-        <w:t>SessionId</w:t>
-      </w:r>
-      <w:proofErr w:type="spellEnd"/>
-      <w:r>
-        <w:t xml:space="preserve"> and additionally p</w:t>
-      </w:r>
-      <w:r>
-        <w:t xml:space="preserve">ass in a new property called </w:t>
-      </w:r>
-      <w:proofErr w:type="spellStart"/>
-      <w:r>
-        <w:t>AspNetSessionId</w:t>
-      </w:r>
-      <w:proofErr w:type="spellEnd"/>
-      <w:r>
-        <w:t xml:space="preserve"> </w:t>
-      </w:r>
-      <w:r>
-        <w:t>in the Context object</w:t>
+        <w:t>Repurpose the use of the old property SessionId and additionally pass in a new property called AspNetSessionId in the Context object</w:t>
       </w:r>
       <w:r>
         <w:t>.</w:t>
@@ -3509,27 +3443,7 @@
         <w:rPr>
           <w:bCs/>
         </w:rPr>
-        <w:t xml:space="preserve">Value of </w:t>
-      </w:r>
-      <w:proofErr w:type="spellStart"/>
-      <w:r>
-        <w:rPr>
-          <w:bCs/>
-        </w:rPr>
-        <w:t>C</w:t>
-      </w:r>
-      <w:r>
-        <w:rPr>
-          <w:bCs/>
-        </w:rPr>
-        <w:t>ontext.SessionId</w:t>
-      </w:r>
-      <w:proofErr w:type="spellEnd"/>
-      <w:r>
-        <w:rPr>
-          <w:bCs/>
-        </w:rPr>
-        <w:t xml:space="preserve"> was the ASP.NET session id</w:t>
+        <w:t>Value of Context.SessionId was the ASP.NET session id</w:t>
       </w:r>
     </w:p>
     <w:p>
@@ -3544,19 +3458,11 @@
           <w:b/>
         </w:rPr>
       </w:pPr>
-      <w:proofErr w:type="spellStart"/>
       <w:r>
         <w:rPr>
           <w:bCs/>
         </w:rPr>
-        <w:t>Context.AspNetSessionId</w:t>
-      </w:r>
-      <w:proofErr w:type="spellEnd"/>
-      <w:r>
-        <w:rPr>
-          <w:bCs/>
-        </w:rPr>
-        <w:t xml:space="preserve"> does not exist</w:t>
+        <w:t>Context.AspNetSessionId does not exist</w:t>
       </w:r>
     </w:p>
     <w:p>
@@ -3648,21 +3554,7 @@
         <w:rPr>
           <w:bCs/>
         </w:rPr>
-        <w:t xml:space="preserve">Value of </w:t>
-      </w:r>
-      <w:proofErr w:type="spellStart"/>
-      <w:r>
-        <w:rPr>
-          <w:bCs/>
-        </w:rPr>
-        <w:t>Context.SessionId</w:t>
-      </w:r>
-      <w:proofErr w:type="spellEnd"/>
-      <w:r>
-        <w:rPr>
-          <w:bCs/>
-        </w:rPr>
-        <w:t xml:space="preserve"> </w:t>
+        <w:t xml:space="preserve">Value of Context.SessionId </w:t>
       </w:r>
       <w:r>
         <w:rPr>
@@ -3699,21 +3591,7 @@
         <w:rPr>
           <w:bCs/>
         </w:rPr>
-        <w:t xml:space="preserve">Value of </w:t>
-      </w:r>
-      <w:proofErr w:type="spellStart"/>
-      <w:r>
-        <w:rPr>
-          <w:bCs/>
-        </w:rPr>
-        <w:t>Context.AspNetSessionId</w:t>
-      </w:r>
-      <w:proofErr w:type="spellEnd"/>
-      <w:r>
-        <w:rPr>
-          <w:bCs/>
-        </w:rPr>
-        <w:t xml:space="preserve"> is the ASP.NET session id</w:t>
+        <w:t>Value of Context.AspNetSessionId is the ASP.NET session id</w:t>
       </w:r>
     </w:p>
     <w:p>
@@ -3832,23 +3710,8 @@
         <w:ind w:left="576" w:firstLine="144"/>
       </w:pPr>
       <w:r>
-        <w:t>{</w:t>
-      </w:r>
-      <w:proofErr w:type="spellStart"/>
-      <w:proofErr w:type="gramStart"/>
-      <w:r>
-        <w:t>Namespace.Web</w:t>
-      </w:r>
-      <w:proofErr w:type="spellEnd"/>
-      <w:r>
-        <w:t>}\</w:t>
-      </w:r>
-      <w:proofErr w:type="spellStart"/>
-      <w:proofErr w:type="gramEnd"/>
-      <w:r>
-        <w:t>Global.asax.cs</w:t>
-      </w:r>
-      <w:proofErr w:type="spellEnd"/>
+        <w:t>{Namespace.Web}\Global.asax.cs</w:t>
+      </w:r>
     </w:p>
     <w:p>
       <w:pPr>
@@ -3885,15 +3748,13 @@
         <w:ind w:left="720"/>
       </w:pPr>
       <w:r>
-        <w:t xml:space="preserve">Remove one parameter from the </w:t>
-      </w:r>
-      <w:proofErr w:type="spellStart"/>
-      <w:r>
-        <w:t>AuthenticationManager.LoginResult</w:t>
-      </w:r>
-      <w:proofErr w:type="spellEnd"/>
-      <w:r>
-        <w:t xml:space="preserve"> function</w:t>
+        <w:t xml:space="preserve">Remove </w:t>
+      </w:r>
+      <w:r>
+        <w:t xml:space="preserve">the sessionId </w:t>
+      </w:r>
+      <w:r>
+        <w:t>parameter from the AuthenticationManager.LoginResult function</w:t>
       </w:r>
     </w:p>
     <w:p>
@@ -3906,21 +3767,8 @@
         <w:t>Remo</w:t>
       </w:r>
       <w:r>
-        <w:t xml:space="preserve">ve the </w:t>
-      </w:r>
-      <w:proofErr w:type="spellStart"/>
-      <w:r>
-        <w:t>CommonService.DestroyPool</w:t>
-      </w:r>
-      <w:proofErr w:type="spellEnd"/>
-      <w:r>
-        <w:t xml:space="preserve"> function call in </w:t>
-      </w:r>
-      <w:proofErr w:type="spellStart"/>
-      <w:r>
-        <w:t>Session_End</w:t>
-      </w:r>
-      <w:proofErr w:type="spellEnd"/>
+        <w:t>ve the CommonService.DestroyPool function call in Session_End</w:t>
+      </w:r>
     </w:p>
     <w:p>
       <w:pPr>
@@ -4208,26 +4056,11 @@
         <w:ind w:left="576" w:firstLine="144"/>
       </w:pPr>
       <w:r>
-        <w:t>{</w:t>
-      </w:r>
-      <w:proofErr w:type="spellStart"/>
-      <w:proofErr w:type="gramStart"/>
-      <w:r>
-        <w:t>Namespace.Web</w:t>
-      </w:r>
-      <w:proofErr w:type="spellEnd"/>
-      <w:r>
-        <w:t>}</w:t>
-      </w:r>
-      <w:r>
-        <w:t>\</w:t>
-      </w:r>
-      <w:proofErr w:type="spellStart"/>
-      <w:proofErr w:type="gramEnd"/>
-      <w:r>
-        <w:t>Web.config</w:t>
-      </w:r>
-      <w:proofErr w:type="spellEnd"/>
+        <w:t>{Namespace.Web}</w:t>
+      </w:r>
+      <w:r>
+        <w:t>\Web.config</w:t>
+      </w:r>
     </w:p>
     <w:p>
       <w:pPr>
@@ -4270,15 +4103,7 @@
         <w:t>line</w:t>
       </w:r>
       <w:r>
-        <w:t xml:space="preserve"> to </w:t>
-      </w:r>
-      <w:proofErr w:type="spellStart"/>
-      <w:r>
-        <w:t>Web.config</w:t>
-      </w:r>
-      <w:proofErr w:type="spellEnd"/>
-      <w:r>
-        <w:t xml:space="preserve">, this is </w:t>
+        <w:t xml:space="preserve"> to Web.config, this is </w:t>
       </w:r>
       <w:r>
         <w:t xml:space="preserve">the </w:t>
@@ -4473,10 +4298,442 @@
     </w:p>
     <w:p>
       <w:pPr>
+        <w:pStyle w:val="SAGEBodyText"/>
+        <w:numPr>
+          <w:ilvl w:val="0"/>
+          <w:numId w:val="38"/>
+        </w:numPr>
+        <w:spacing w:line="360" w:lineRule="auto"/>
+        <w:rPr>
+          <w:b/>
+        </w:rPr>
+      </w:pPr>
+      <w:r>
+        <w:rPr>
+          <w:b/>
+        </w:rPr>
+        <w:lastRenderedPageBreak/>
+        <w:t>File</w:t>
+      </w:r>
+      <w:r>
+        <w:rPr>
+          <w:b/>
+        </w:rPr>
+        <w:t>s</w:t>
+      </w:r>
+      <w:r>
+        <w:rPr>
+          <w:b/>
+        </w:rPr>
+        <w:t xml:space="preserve"> affected</w:t>
+      </w:r>
+    </w:p>
+    <w:p>
+      <w:pPr>
+        <w:pStyle w:val="SAGEBodyText"/>
+        <w:spacing w:line="360" w:lineRule="auto"/>
+        <w:ind w:left="576" w:firstLine="144"/>
+      </w:pPr>
+      <w:r>
+        <w:t>All JavaScript behaviour files</w:t>
+      </w:r>
+    </w:p>
+    <w:p>
+      <w:pPr>
+        <w:pStyle w:val="SAGEBodyText"/>
+        <w:spacing w:line="360" w:lineRule="auto"/>
+        <w:ind w:left="576" w:firstLine="144"/>
+      </w:pPr>
+      <w:r>
+        <w:t>{Namespace.Web}\</w:t>
+      </w:r>
+      <w:r>
+        <w:t>Areas\{Namespace}\Scripts\{ScreenName}\Behaviour.js</w:t>
+      </w:r>
+    </w:p>
+    <w:p>
+      <w:pPr>
+        <w:pStyle w:val="SAGEBodyText"/>
+        <w:numPr>
+          <w:ilvl w:val="0"/>
+          <w:numId w:val="38"/>
+        </w:numPr>
+        <w:spacing w:line="360" w:lineRule="auto"/>
+      </w:pPr>
+      <w:r>
+        <w:rPr>
+          <w:b/>
+        </w:rPr>
+        <w:t>Description</w:t>
+      </w:r>
+      <w:r>
+        <w:tab/>
+      </w:r>
+      <w:r>
+        <w:tab/>
+      </w:r>
+      <w:r>
+        <w:tab/>
+      </w:r>
+      <w:r>
+        <w:tab/>
+      </w:r>
+    </w:p>
+    <w:p>
+      <w:pPr>
+        <w:pStyle w:val="SAGEBodyText"/>
+        <w:spacing w:line="360" w:lineRule="auto"/>
+        <w:ind w:left="720"/>
+      </w:pPr>
+      <w:r>
+        <w:t>Change the dirty flag c</w:t>
+      </w:r>
+      <w:r>
+        <w:t>all in the ‘beforeunload’ event</w:t>
+      </w:r>
+      <w:r>
+        <w:t>. This will usually be found at the end of the behaviour file.</w:t>
+      </w:r>
+      <w:r>
+        <w:t xml:space="preserve"> You need to extract out the isDirty check </w:t>
+      </w:r>
+      <w:r>
+        <w:t xml:space="preserve">(if there is more than one, OR them together) </w:t>
+      </w:r>
+      <w:r>
+        <w:t xml:space="preserve">and pass it into the new sg.utls.isPageUnloadEventEnabled function. Then, return a value through the new helper function sg.utls.getDirtyMessage. </w:t>
+      </w:r>
+    </w:p>
+    <w:p>
+      <w:pPr>
+        <w:pStyle w:val="SAGEBodyText"/>
+        <w:spacing w:line="360" w:lineRule="auto"/>
+        <w:ind w:left="720"/>
+      </w:pPr>
+      <w:r>
+        <w:t xml:space="preserve">Additionally, if there is </w:t>
+      </w:r>
+      <w:r>
+        <w:t>cleanup done in the ‘unload’ event that is gated by the globalResource.AllowPageUnloadEvent, remove that check.</w:t>
+      </w:r>
+    </w:p>
+    <w:p>
+      <w:pPr>
+        <w:pStyle w:val="SAGEBodyText"/>
+        <w:spacing w:line="360" w:lineRule="auto"/>
+        <w:ind w:left="720"/>
+      </w:pPr>
+      <w:r>
+        <w:t>See below:</w:t>
+      </w:r>
+    </w:p>
+    <w:p>
+      <w:pPr>
+        <w:pStyle w:val="SAGEBodyText"/>
+        <w:numPr>
+          <w:ilvl w:val="0"/>
+          <w:numId w:val="38"/>
+        </w:numPr>
+        <w:spacing w:line="360" w:lineRule="auto"/>
+        <w:rPr>
+          <w:b/>
+        </w:rPr>
+      </w:pPr>
+      <w:r>
+        <w:rPr>
+          <w:b/>
+        </w:rPr>
+        <w:t>Before Change</w:t>
+      </w:r>
+      <w:r>
+        <w:rPr>
+          <w:b/>
+        </w:rPr>
+        <w:tab/>
+      </w:r>
+    </w:p>
+    <w:p>
+      <w:pPr>
+        <w:pStyle w:val="SAGEBodyText"/>
+        <w:spacing w:line="360" w:lineRule="auto"/>
+        <w:ind w:left="720"/>
+        <w:rPr>
+          <w:rFonts w:ascii="Consolas" w:hAnsi="Consolas" w:cs="Consolas"/>
+          <w:color w:val="000000"/>
+          <w:sz w:val="19"/>
+          <w:szCs w:val="19"/>
+          <w:highlight w:val="white"/>
+        </w:rPr>
+      </w:pPr>
+      <w:r>
+        <w:rPr>
+          <w:noProof/>
+        </w:rPr>
+        <w:drawing>
+          <wp:inline distT="0" distB="0" distL="0" distR="0" wp14:anchorId="2BE58A07" wp14:editId="1FECEA90">
+            <wp:extent cx="5819775" cy="819150"/>
+            <wp:effectExtent l="0" t="0" r="9525" b="0"/>
+            <wp:docPr id="23" name="Picture 23"/>
+            <wp:cNvGraphicFramePr>
+              <a:graphicFrameLocks xmlns:a="http://schemas.openxmlformats.org/drawingml/2006/main" noChangeAspect="1"/>
+            </wp:cNvGraphicFramePr>
+            <a:graphic xmlns:a="http://schemas.openxmlformats.org/drawingml/2006/main">
+              <a:graphicData uri="http://schemas.openxmlformats.org/drawingml/2006/picture">
+                <pic:pic xmlns:pic="http://schemas.openxmlformats.org/drawingml/2006/picture">
+                  <pic:nvPicPr>
+                    <pic:cNvPr id="1" name=""/>
+                    <pic:cNvPicPr/>
+                  </pic:nvPicPr>
+                  <pic:blipFill>
+                    <a:blip r:embed="rId28"/>
+                    <a:stretch>
+                      <a:fillRect/>
+                    </a:stretch>
+                  </pic:blipFill>
+                  <pic:spPr>
+                    <a:xfrm>
+                      <a:off x="0" y="0"/>
+                      <a:ext cx="5819775" cy="819150"/>
+                    </a:xfrm>
+                    <a:prstGeom prst="rect">
+                      <a:avLst/>
+                    </a:prstGeom>
+                  </pic:spPr>
+                </pic:pic>
+              </a:graphicData>
+            </a:graphic>
+          </wp:inline>
+        </w:drawing>
+      </w:r>
+    </w:p>
+    <w:p>
+      <w:pPr>
+        <w:pStyle w:val="SAGEBodyText"/>
+        <w:spacing w:line="360" w:lineRule="auto"/>
+        <w:ind w:left="720"/>
+        <w:rPr>
+          <w:rFonts w:ascii="Consolas" w:hAnsi="Consolas" w:cs="Consolas"/>
+          <w:color w:val="000000"/>
+          <w:sz w:val="19"/>
+          <w:szCs w:val="19"/>
+          <w:highlight w:val="white"/>
+        </w:rPr>
+      </w:pPr>
+      <w:r>
+        <w:rPr>
+          <w:noProof/>
+        </w:rPr>
+        <w:drawing>
+          <wp:inline distT="0" distB="0" distL="0" distR="0" wp14:anchorId="7DF0B897" wp14:editId="16E66641">
+            <wp:extent cx="3857625" cy="885825"/>
+            <wp:effectExtent l="0" t="0" r="9525" b="9525"/>
+            <wp:docPr id="11" name="Picture 11"/>
+            <wp:cNvGraphicFramePr>
+              <a:graphicFrameLocks xmlns:a="http://schemas.openxmlformats.org/drawingml/2006/main" noChangeAspect="1"/>
+            </wp:cNvGraphicFramePr>
+            <a:graphic xmlns:a="http://schemas.openxmlformats.org/drawingml/2006/main">
+              <a:graphicData uri="http://schemas.openxmlformats.org/drawingml/2006/picture">
+                <pic:pic xmlns:pic="http://schemas.openxmlformats.org/drawingml/2006/picture">
+                  <pic:nvPicPr>
+                    <pic:cNvPr id="1" name=""/>
+                    <pic:cNvPicPr/>
+                  </pic:nvPicPr>
+                  <pic:blipFill>
+                    <a:blip r:embed="rId29"/>
+                    <a:stretch>
+                      <a:fillRect/>
+                    </a:stretch>
+                  </pic:blipFill>
+                  <pic:spPr>
+                    <a:xfrm>
+                      <a:off x="0" y="0"/>
+                      <a:ext cx="3857625" cy="885825"/>
+                    </a:xfrm>
+                    <a:prstGeom prst="rect">
+                      <a:avLst/>
+                    </a:prstGeom>
+                  </pic:spPr>
+                </pic:pic>
+              </a:graphicData>
+            </a:graphic>
+          </wp:inline>
+        </w:drawing>
+      </w:r>
+    </w:p>
+    <w:p>
+      <w:pPr>
+        <w:pStyle w:val="SAGEBodyText"/>
+        <w:numPr>
+          <w:ilvl w:val="0"/>
+          <w:numId w:val="38"/>
+        </w:numPr>
+        <w:spacing w:line="360" w:lineRule="auto"/>
+        <w:rPr>
+          <w:b/>
+        </w:rPr>
+      </w:pPr>
+      <w:r>
+        <w:rPr>
+          <w:b/>
+        </w:rPr>
+        <w:t>After Change</w:t>
+      </w:r>
+    </w:p>
+    <w:p>
+      <w:pPr>
+        <w:pStyle w:val="SAGEBodyText"/>
+        <w:spacing w:line="360" w:lineRule="auto"/>
+        <w:ind w:left="720"/>
+        <w:rPr>
+          <w:rFonts w:ascii="Consolas" w:hAnsi="Consolas" w:cs="Consolas"/>
+          <w:color w:val="000000"/>
+          <w:sz w:val="19"/>
+          <w:szCs w:val="19"/>
+          <w:highlight w:val="white"/>
+        </w:rPr>
+      </w:pPr>
+      <w:r>
+        <w:rPr>
+          <w:rFonts w:ascii="Consolas" w:hAnsi="Consolas" w:cs="Consolas"/>
+          <w:noProof/>
+          <w:color w:val="000000"/>
+          <w:sz w:val="19"/>
+          <w:szCs w:val="19"/>
+          <w:highlight w:val="white"/>
+        </w:rPr>
+        <w:drawing>
+          <wp:inline distT="0" distB="0" distL="0" distR="0" wp14:anchorId="6977D5EE" wp14:editId="0156A7DC">
+            <wp:extent cx="5105400" cy="666750"/>
+            <wp:effectExtent l="0" t="0" r="0" b="0"/>
+            <wp:docPr id="9" name="Picture 9"/>
+            <wp:cNvGraphicFramePr>
+              <a:graphicFrameLocks xmlns:a="http://schemas.openxmlformats.org/drawingml/2006/main" noChangeAspect="1"/>
+            </wp:cNvGraphicFramePr>
+            <a:graphic xmlns:a="http://schemas.openxmlformats.org/drawingml/2006/main">
+              <a:graphicData uri="http://schemas.openxmlformats.org/drawingml/2006/picture">
+                <pic:pic xmlns:pic="http://schemas.openxmlformats.org/drawingml/2006/picture">
+                  <pic:nvPicPr>
+                    <pic:cNvPr id="0" name="Picture 2"/>
+                    <pic:cNvPicPr>
+                      <a:picLocks noChangeAspect="1" noChangeArrowheads="1"/>
+                    </pic:cNvPicPr>
+                  </pic:nvPicPr>
+                  <pic:blipFill>
+                    <a:blip r:embed="rId30">
+                      <a:extLst>
+                        <a:ext uri="{28A0092B-C50C-407E-A947-70E740481C1C}">
+                          <a14:useLocalDpi xmlns:a14="http://schemas.microsoft.com/office/drawing/2010/main" val="0"/>
+                        </a:ext>
+                      </a:extLst>
+                    </a:blip>
+                    <a:srcRect/>
+                    <a:stretch>
+                      <a:fillRect/>
+                    </a:stretch>
+                  </pic:blipFill>
+                  <pic:spPr bwMode="auto">
+                    <a:xfrm>
+                      <a:off x="0" y="0"/>
+                      <a:ext cx="5105400" cy="666750"/>
+                    </a:xfrm>
+                    <a:prstGeom prst="rect">
+                      <a:avLst/>
+                    </a:prstGeom>
+                    <a:noFill/>
+                    <a:ln>
+                      <a:noFill/>
+                    </a:ln>
+                  </pic:spPr>
+                </pic:pic>
+              </a:graphicData>
+            </a:graphic>
+          </wp:inline>
+        </w:drawing>
+      </w:r>
+    </w:p>
+    <w:p>
+      <w:pPr>
+        <w:pStyle w:val="SAGEBodyText"/>
+        <w:spacing w:line="360" w:lineRule="auto"/>
+        <w:ind w:left="720"/>
+        <w:rPr>
+          <w:rFonts w:ascii="Consolas" w:hAnsi="Consolas" w:cs="Consolas"/>
+          <w:color w:val="000000"/>
+          <w:sz w:val="19"/>
+          <w:szCs w:val="19"/>
+          <w:highlight w:val="white"/>
+        </w:rPr>
+      </w:pPr>
+      <w:r>
+        <w:rPr>
+          <w:noProof/>
+        </w:rPr>
+        <w:drawing>
+          <wp:inline distT="0" distB="0" distL="0" distR="0" wp14:anchorId="1BED888D" wp14:editId="029C494A">
+            <wp:extent cx="3590925" cy="561975"/>
+            <wp:effectExtent l="0" t="0" r="9525" b="9525"/>
+            <wp:docPr id="12" name="Picture 12"/>
+            <wp:cNvGraphicFramePr>
+              <a:graphicFrameLocks xmlns:a="http://schemas.openxmlformats.org/drawingml/2006/main" noChangeAspect="1"/>
+            </wp:cNvGraphicFramePr>
+            <a:graphic xmlns:a="http://schemas.openxmlformats.org/drawingml/2006/main">
+              <a:graphicData uri="http://schemas.openxmlformats.org/drawingml/2006/picture">
+                <pic:pic xmlns:pic="http://schemas.openxmlformats.org/drawingml/2006/picture">
+                  <pic:nvPicPr>
+                    <pic:cNvPr id="1" name=""/>
+                    <pic:cNvPicPr/>
+                  </pic:nvPicPr>
+                  <pic:blipFill>
+                    <a:blip r:embed="rId31"/>
+                    <a:stretch>
+                      <a:fillRect/>
+                    </a:stretch>
+                  </pic:blipFill>
+                  <pic:spPr>
+                    <a:xfrm>
+                      <a:off x="0" y="0"/>
+                      <a:ext cx="3590925" cy="561975"/>
+                    </a:xfrm>
+                    <a:prstGeom prst="rect">
+                      <a:avLst/>
+                    </a:prstGeom>
+                  </pic:spPr>
+                </pic:pic>
+              </a:graphicData>
+            </a:graphic>
+          </wp:inline>
+        </w:drawing>
+      </w:r>
+    </w:p>
+    <w:p>
+      <w:pPr>
+        <w:spacing w:after="200" w:line="0" w:lineRule="auto"/>
+        <w:rPr>
+          <w:rFonts w:ascii="Consolas" w:hAnsi="Consolas" w:cs="Consolas"/>
+          <w:color w:val="000000"/>
+          <w:sz w:val="19"/>
+          <w:szCs w:val="19"/>
+          <w:highlight w:val="white"/>
+          <w:lang w:val="en-US"/>
+        </w:rPr>
+      </w:pPr>
+      <w:r>
+        <w:rPr>
+          <w:rFonts w:ascii="Consolas" w:hAnsi="Consolas" w:cs="Consolas"/>
+          <w:color w:val="000000"/>
+          <w:sz w:val="19"/>
+          <w:szCs w:val="19"/>
+          <w:highlight w:val="white"/>
+        </w:rPr>
+        <w:br w:type="page"/>
+      </w:r>
+    </w:p>
+    <w:p>
+      <w:pPr>
         <w:pStyle w:val="SAGEHeading1"/>
         <w:framePr w:wrap="around"/>
       </w:pPr>
-      <w:bookmarkStart w:id="17" w:name="_Toc14016241"/>
+      <w:bookmarkStart w:id="17" w:name="_Toc14101901"/>
       <w:r>
         <w:lastRenderedPageBreak/>
         <w:t>Compilation Troubleshooting</w:t>
@@ -4563,15 +4820,7 @@
         <w:ind w:left="720"/>
       </w:pPr>
       <w:r>
-        <w:t>delete *</w:t>
-      </w:r>
-      <w:proofErr w:type="spellStart"/>
-      <w:r>
-        <w:t>csproj.user</w:t>
-      </w:r>
-      <w:proofErr w:type="spellEnd"/>
-      <w:r>
-        <w:t xml:space="preserve"> file</w:t>
+        <w:t>delete *csproj.user file</w:t>
       </w:r>
     </w:p>
     <w:p>
@@ -4580,12 +4829,12 @@
       </w:pPr>
     </w:p>
     <w:sectPr>
-      <w:headerReference w:type="even" r:id="rId28"/>
-      <w:headerReference w:type="default" r:id="rId29"/>
-      <w:footerReference w:type="even" r:id="rId30"/>
-      <w:footerReference w:type="default" r:id="rId31"/>
-      <w:headerReference w:type="first" r:id="rId32"/>
-      <w:footerReference w:type="first" r:id="rId33"/>
+      <w:headerReference w:type="even" r:id="rId32"/>
+      <w:headerReference w:type="default" r:id="rId33"/>
+      <w:footerReference w:type="even" r:id="rId34"/>
+      <w:footerReference w:type="default" r:id="rId35"/>
+      <w:headerReference w:type="first" r:id="rId36"/>
+      <w:footerReference w:type="first" r:id="rId37"/>
       <w:pgSz w:w="12242" w:h="15842" w:code="1"/>
       <w:pgMar w:top="709" w:right="1440" w:bottom="1701" w:left="1584" w:header="624" w:footer="397" w:gutter="0"/>
       <w:cols w:space="708"/>
@@ -5307,7 +5556,7 @@
         <v:path o:extrusionok="f" gradientshapeok="t" o:connecttype="rect"/>
         <o:lock v:ext="edit" aspectratio="t"/>
       </v:shapetype>
-      <v:shape id="_x0000_i1103" type="#_x0000_t75" style="width:21.75pt;height:21.75pt" o:bullet="t">
+      <v:shape id="_x0000_i1062" type="#_x0000_t75" style="width:21.75pt;height:21.75pt" o:bullet="t">
         <v:imagedata r:id="rId1" o:title="clip_image001"/>
       </v:shape>
     </w:pict>
@@ -25155,7 +25404,7 @@
 </file>
 
 <file path=customXml/itemProps1.xml><?xml version="1.0" encoding="utf-8"?>
-<ds:datastoreItem xmlns:ds="http://schemas.openxmlformats.org/officeDocument/2006/customXml" ds:itemID="{734BFABC-7F3C-43AE-B6A5-8F1C3E394D65}">
+<ds:datastoreItem xmlns:ds="http://schemas.openxmlformats.org/officeDocument/2006/customXml" ds:itemID="{93E5C258-9A53-4570-AA4A-2653A5ABAFE3}">
   <ds:schemaRefs>
     <ds:schemaRef ds:uri="http://schemas.openxmlformats.org/officeDocument/2006/bibliography"/>
   </ds:schemaRefs>

</xml_diff>

<commit_message>
Sage300SDK_CustomizationWizards.docx - Resolved a few grammar errors and inconsistencies
Sage300SDK_2020_0UpgradeGuide.docx
- Ensured all screenshots have nearly identical sizes
</commit_message>
<xml_diff>
--- a/docs/upgrades/Sage300SDK_2020_0UpgradeGuide.docx
+++ b/docs/upgrades/Sage300SDK_2020_0UpgradeGuide.docx
@@ -1453,10 +1453,25 @@
     </w:p>
     <w:p>
       <w:pPr>
+        <w:spacing w:after="200" w:line="0" w:lineRule="auto"/>
+        <w:rPr>
+          <w:b/>
+          <w:color w:val="2E3456"/>
+          <w:sz w:val="30"/>
+          <w:lang w:val="en-US"/>
+        </w:rPr>
+      </w:pPr>
+      <w:bookmarkStart w:id="2" w:name="_Toc14101889"/>
+      <w:r>
+        <w:br w:type="page"/>
+      </w:r>
+    </w:p>
+    <w:p>
+      <w:pPr>
         <w:pStyle w:val="SAGEHeading2"/>
       </w:pPr>
-      <w:bookmarkStart w:id="2" w:name="_Toc14101889"/>
-      <w:r>
+      <w:r>
+        <w:lastRenderedPageBreak/>
         <w:t>Required Version of Sage 300</w:t>
       </w:r>
       <w:bookmarkEnd w:id="2"/>
@@ -2035,9 +2050,9 @@
           <w:noProof/>
         </w:rPr>
         <w:drawing>
-          <wp:inline distT="0" distB="0" distL="0" distR="0" wp14:anchorId="0C0627A1" wp14:editId="67071A7E">
-            <wp:extent cx="5124735" cy="4489842"/>
-            <wp:effectExtent l="0" t="0" r="0" b="6350"/>
+          <wp:inline distT="0" distB="0" distL="0" distR="0" wp14:anchorId="0C0627A1" wp14:editId="1AD22363">
+            <wp:extent cx="5230368" cy="4581144"/>
+            <wp:effectExtent l="0" t="0" r="8890" b="0"/>
             <wp:docPr id="3" name="Picture 3"/>
             <wp:cNvGraphicFramePr>
               <a:graphicFrameLocks xmlns:a="http://schemas.openxmlformats.org/drawingml/2006/main" noChangeAspect="1"/>
@@ -2058,7 +2073,7 @@
                   <pic:spPr>
                     <a:xfrm>
                       <a:off x="0" y="0"/>
-                      <a:ext cx="5133029" cy="4497109"/>
+                      <a:ext cx="5230368" cy="4581144"/>
                     </a:xfrm>
                     <a:prstGeom prst="rect">
                       <a:avLst/>
@@ -2180,9 +2195,9 @@
           <w:noProof/>
         </w:rPr>
         <w:drawing>
-          <wp:inline distT="0" distB="0" distL="0" distR="0" wp14:anchorId="1F5E8AA3" wp14:editId="38302BF5">
-            <wp:extent cx="5165678" cy="4525750"/>
-            <wp:effectExtent l="0" t="0" r="0" b="8255"/>
+          <wp:inline distT="0" distB="0" distL="0" distR="0" wp14:anchorId="1F5E8AA3" wp14:editId="20A254E0">
+            <wp:extent cx="5230368" cy="4581144"/>
+            <wp:effectExtent l="0" t="0" r="8890" b="0"/>
             <wp:docPr id="8" name="Picture 8"/>
             <wp:cNvGraphicFramePr>
               <a:graphicFrameLocks xmlns:a="http://schemas.openxmlformats.org/drawingml/2006/main" noChangeAspect="1"/>
@@ -2209,7 +2224,7 @@
                   <pic:spPr>
                     <a:xfrm>
                       <a:off x="0" y="0"/>
-                      <a:ext cx="5174043" cy="4533079"/>
+                      <a:ext cx="5230368" cy="4581144"/>
                     </a:xfrm>
                     <a:prstGeom prst="rect">
                       <a:avLst/>
@@ -2347,8 +2362,8 @@
           <w:noProof/>
         </w:rPr>
         <w:drawing>
-          <wp:inline distT="0" distB="0" distL="0" distR="0" wp14:anchorId="6C842F0C" wp14:editId="2CD4ABEF">
-            <wp:extent cx="5853430" cy="5128260"/>
+          <wp:inline distT="0" distB="0" distL="0" distR="0" wp14:anchorId="6C842F0C" wp14:editId="2E333BC4">
+            <wp:extent cx="5221224" cy="4581144"/>
             <wp:effectExtent l="0" t="0" r="0" b="0"/>
             <wp:docPr id="18" name="Picture 18"/>
             <wp:cNvGraphicFramePr>
@@ -2370,7 +2385,7 @@
                   <pic:spPr>
                     <a:xfrm>
                       <a:off x="0" y="0"/>
-                      <a:ext cx="5853430" cy="5128260"/>
+                      <a:ext cx="5221224" cy="4581144"/>
                     </a:xfrm>
                     <a:prstGeom prst="rect">
                       <a:avLst/>
@@ -2468,9 +2483,9 @@
           <w:noProof/>
         </w:rPr>
         <w:drawing>
-          <wp:inline distT="0" distB="0" distL="0" distR="0" wp14:anchorId="57D611DC" wp14:editId="360CB3E6">
-            <wp:extent cx="5853430" cy="5128260"/>
-            <wp:effectExtent l="0" t="0" r="0" b="0"/>
+          <wp:inline distT="0" distB="0" distL="0" distR="0" wp14:anchorId="57D611DC" wp14:editId="49A5EFCE">
+            <wp:extent cx="5230368" cy="4581144"/>
+            <wp:effectExtent l="0" t="0" r="8890" b="0"/>
             <wp:docPr id="27" name="Picture 27"/>
             <wp:cNvGraphicFramePr>
               <a:graphicFrameLocks xmlns:a="http://schemas.openxmlformats.org/drawingml/2006/main" noChangeAspect="1"/>
@@ -2491,7 +2506,7 @@
                   <pic:spPr>
                     <a:xfrm>
                       <a:off x="0" y="0"/>
-                      <a:ext cx="5853430" cy="5128260"/>
+                      <a:ext cx="5230368" cy="4581144"/>
                     </a:xfrm>
                     <a:prstGeom prst="rect">
                       <a:avLst/>
@@ -2503,8 +2518,6 @@
           </wp:inline>
         </w:drawing>
       </w:r>
-      <w:bookmarkStart w:id="12" w:name="_GoBack"/>
-      <w:bookmarkEnd w:id="12"/>
     </w:p>
     <w:p>
       <w:pPr>
@@ -2582,7 +2595,7 @@
         </w:numPr>
         <w:ind w:left="734" w:hanging="734"/>
       </w:pPr>
-      <w:bookmarkStart w:id="13" w:name="_Toc14101897"/>
+      <w:bookmarkStart w:id="12" w:name="_Toc14101897"/>
       <w:r>
         <w:lastRenderedPageBreak/>
         <w:t xml:space="preserve">Step </w:t>
@@ -2596,7 +2609,7 @@
       <w:r>
         <w:t>Confirmation</w:t>
       </w:r>
-      <w:bookmarkEnd w:id="13"/>
+      <w:bookmarkEnd w:id="12"/>
     </w:p>
     <w:p>
       <w:pPr>
@@ -2612,9 +2625,9 @@
           <w:noProof/>
         </w:rPr>
         <w:drawing>
-          <wp:inline distT="0" distB="0" distL="0" distR="0" wp14:anchorId="321AE7E2" wp14:editId="41239B7C">
-            <wp:extent cx="5853430" cy="5128260"/>
-            <wp:effectExtent l="0" t="0" r="0" b="0"/>
+          <wp:inline distT="0" distB="0" distL="0" distR="0" wp14:anchorId="321AE7E2" wp14:editId="56932E89">
+            <wp:extent cx="5230368" cy="4581144"/>
+            <wp:effectExtent l="0" t="0" r="8890" b="0"/>
             <wp:docPr id="21" name="Picture 21"/>
             <wp:cNvGraphicFramePr>
               <a:graphicFrameLocks xmlns:a="http://schemas.openxmlformats.org/drawingml/2006/main" noChangeAspect="1"/>
@@ -2635,7 +2648,7 @@
                   <pic:spPr>
                     <a:xfrm>
                       <a:off x="0" y="0"/>
-                      <a:ext cx="5853430" cy="5128260"/>
+                      <a:ext cx="5230368" cy="4581144"/>
                     </a:xfrm>
                     <a:prstGeom prst="rect">
                       <a:avLst/>
@@ -2713,7 +2726,7 @@
         </w:numPr>
         <w:ind w:left="734" w:hanging="734"/>
       </w:pPr>
-      <w:bookmarkStart w:id="14" w:name="_Toc14101898"/>
+      <w:bookmarkStart w:id="13" w:name="_Toc14101898"/>
       <w:r>
         <w:lastRenderedPageBreak/>
         <w:t xml:space="preserve">Step </w:t>
@@ -2724,7 +2737,7 @@
       <w:r>
         <w:t xml:space="preserve"> – Recompile</w:t>
       </w:r>
-      <w:bookmarkEnd w:id="14"/>
+      <w:bookmarkEnd w:id="13"/>
     </w:p>
     <w:p>
       <w:pPr>
@@ -2740,9 +2753,9 @@
           <w:noProof/>
         </w:rPr>
         <w:drawing>
-          <wp:inline distT="0" distB="0" distL="0" distR="0" wp14:anchorId="7473F78B" wp14:editId="0E94DC4A">
-            <wp:extent cx="5853430" cy="5128260"/>
-            <wp:effectExtent l="0" t="0" r="0" b="0"/>
+          <wp:inline distT="0" distB="0" distL="0" distR="0" wp14:anchorId="7473F78B" wp14:editId="0BC0BD1E">
+            <wp:extent cx="5230368" cy="4581144"/>
+            <wp:effectExtent l="0" t="0" r="8890" b="0"/>
             <wp:docPr id="22" name="Picture 22"/>
             <wp:cNvGraphicFramePr>
               <a:graphicFrameLocks xmlns:a="http://schemas.openxmlformats.org/drawingml/2006/main" noChangeAspect="1"/>
@@ -2763,7 +2776,7 @@
                   <pic:spPr>
                     <a:xfrm>
                       <a:off x="0" y="0"/>
-                      <a:ext cx="5853430" cy="5128260"/>
+                      <a:ext cx="5230368" cy="4581144"/>
                     </a:xfrm>
                     <a:prstGeom prst="rect">
                       <a:avLst/>
@@ -2775,6 +2788,8 @@
           </wp:inline>
         </w:drawing>
       </w:r>
+      <w:bookmarkStart w:id="14" w:name="_GoBack"/>
+      <w:bookmarkEnd w:id="14"/>
     </w:p>
     <w:p>
       <w:pPr>
@@ -3612,9 +3627,9 @@
           <w:noProof/>
         </w:rPr>
         <w:drawing>
-          <wp:inline distT="0" distB="0" distL="0" distR="0" wp14:anchorId="781AA5DC" wp14:editId="5686B823">
+          <wp:inline distT="0" distB="0" distL="0" distR="0" wp14:anchorId="781AA5DC" wp14:editId="744E02D3">
             <wp:extent cx="5853430" cy="2160905"/>
-            <wp:effectExtent l="0" t="0" r="0" b="0"/>
+            <wp:effectExtent l="0" t="0" r="6985" b="6350"/>
             <wp:docPr id="26" name="Picture 26"/>
             <wp:cNvGraphicFramePr>
               <a:graphicFrameLocks xmlns:a="http://schemas.openxmlformats.org/drawingml/2006/main" noChangeAspect="1"/>
@@ -5435,7 +5450,7 @@
         <w:lang w:val="en-US"/>
       </w:rPr>
       <w:drawing>
-        <wp:anchor distT="0" distB="0" distL="114300" distR="114300" simplePos="0" relativeHeight="251659264" behindDoc="1" locked="1" layoutInCell="1" allowOverlap="1" wp14:anchorId="1DB83F0A" wp14:editId="40572612">
+        <wp:anchor distT="0" distB="0" distL="114300" distR="114300" simplePos="0" relativeHeight="251659264" behindDoc="1" locked="1" layoutInCell="1" allowOverlap="1" wp14:anchorId="1DB83F0A" wp14:editId="21A300A7">
           <wp:simplePos x="0" y="0"/>
           <wp:positionH relativeFrom="page">
             <wp:posOffset>5919470</wp:posOffset>
@@ -5556,7 +5571,7 @@
         <v:path o:extrusionok="f" gradientshapeok="t" o:connecttype="rect"/>
         <o:lock v:ext="edit" aspectratio="t"/>
       </v:shapetype>
-      <v:shape id="_x0000_i1062" type="#_x0000_t75" style="width:21.75pt;height:21.75pt" o:bullet="t">
+      <v:shape id="_x0000_i1030" type="#_x0000_t75" style="width:22pt;height:22pt" o:bullet="t">
         <v:imagedata r:id="rId1" o:title="clip_image001"/>
       </v:shape>
     </w:pict>
@@ -25404,7 +25419,7 @@
 </file>
 
 <file path=customXml/itemProps1.xml><?xml version="1.0" encoding="utf-8"?>
-<ds:datastoreItem xmlns:ds="http://schemas.openxmlformats.org/officeDocument/2006/customXml" ds:itemID="{93E5C258-9A53-4570-AA4A-2653A5ABAFE3}">
+<ds:datastoreItem xmlns:ds="http://schemas.openxmlformats.org/officeDocument/2006/customXml" ds:itemID="{FFE05956-1DD1-40CE-BCCB-13A4DC5E2CFE}">
   <ds:schemaRefs>
     <ds:schemaRef ds:uri="http://schemas.openxmlformats.org/officeDocument/2006/bibliography"/>
   </ds:schemaRefs>

</xml_diff>

<commit_message>
Updated Sage300SDK_2020_0UpgradeGuide.docx with missing instructions on how to upgrade some files within the Web\WebForms\ folder for handling multiple sessions.
</commit_message>
<xml_diff>
--- a/docs/upgrades/Sage300SDK_2020_0UpgradeGuide.docx
+++ b/docs/upgrades/Sage300SDK_2020_0UpgradeGuide.docx
@@ -2788,8 +2788,6 @@
           </wp:inline>
         </w:drawing>
       </w:r>
-      <w:bookmarkStart w:id="14" w:name="_GoBack"/>
-      <w:bookmarkEnd w:id="14"/>
     </w:p>
     <w:p>
       <w:pPr>
@@ -2928,12 +2926,12 @@
         <w:pStyle w:val="SAGEHeading1"/>
         <w:framePr w:wrap="around"/>
       </w:pPr>
-      <w:bookmarkStart w:id="15" w:name="_Toc14101899"/>
+      <w:bookmarkStart w:id="14" w:name="_Toc14101899"/>
       <w:r>
         <w:lastRenderedPageBreak/>
         <w:t>Upgrade Log</w:t>
       </w:r>
-      <w:bookmarkEnd w:id="15"/>
+      <w:bookmarkEnd w:id="14"/>
     </w:p>
     <w:p>
       <w:pPr>
@@ -3024,12 +3022,12 @@
         <w:pStyle w:val="SAGEHeading1"/>
         <w:framePr w:wrap="around"/>
       </w:pPr>
-      <w:bookmarkStart w:id="16" w:name="_Toc14101900"/>
+      <w:bookmarkStart w:id="15" w:name="_Toc14101900"/>
       <w:r>
         <w:lastRenderedPageBreak/>
         <w:t>Multiple Sessions framework changes</w:t>
       </w:r>
-      <w:bookmarkEnd w:id="16"/>
+      <w:bookmarkEnd w:id="15"/>
     </w:p>
     <w:p>
       <w:pPr>
@@ -4745,6 +4743,1498 @@
     </w:p>
     <w:p>
       <w:pPr>
+        <w:pStyle w:val="SAGEBodyText"/>
+        <w:numPr>
+          <w:ilvl w:val="0"/>
+          <w:numId w:val="38"/>
+        </w:numPr>
+        <w:spacing w:line="360" w:lineRule="auto"/>
+        <w:rPr>
+          <w:b/>
+        </w:rPr>
+      </w:pPr>
+      <w:r>
+        <w:rPr>
+          <w:b/>
+        </w:rPr>
+        <w:lastRenderedPageBreak/>
+        <w:t>File</w:t>
+      </w:r>
+      <w:r>
+        <w:rPr>
+          <w:b/>
+        </w:rPr>
+        <w:t>s</w:t>
+      </w:r>
+      <w:r>
+        <w:rPr>
+          <w:b/>
+        </w:rPr>
+        <w:t xml:space="preserve"> affected</w:t>
+      </w:r>
+    </w:p>
+    <w:p>
+      <w:pPr>
+        <w:pStyle w:val="SAGEBodyText"/>
+        <w:spacing w:line="360" w:lineRule="auto"/>
+        <w:ind w:left="576" w:firstLine="144"/>
+      </w:pPr>
+      <w:r>
+        <w:t>{Namespace.Web}\WebForms\BaseWebPage.cs</w:t>
+      </w:r>
+    </w:p>
+    <w:p>
+      <w:pPr>
+        <w:pStyle w:val="SAGEBodyText"/>
+        <w:numPr>
+          <w:ilvl w:val="0"/>
+          <w:numId w:val="38"/>
+        </w:numPr>
+        <w:spacing w:line="360" w:lineRule="auto"/>
+      </w:pPr>
+      <w:r>
+        <w:rPr>
+          <w:b/>
+        </w:rPr>
+        <w:t>Description</w:t>
+      </w:r>
+      <w:r>
+        <w:tab/>
+      </w:r>
+      <w:r>
+        <w:tab/>
+      </w:r>
+      <w:r>
+        <w:tab/>
+      </w:r>
+      <w:r>
+        <w:tab/>
+      </w:r>
+    </w:p>
+    <w:p>
+      <w:pPr>
+        <w:pStyle w:val="SAGEBodyText"/>
+        <w:spacing w:line="360" w:lineRule="auto"/>
+        <w:ind w:left="720"/>
+      </w:pPr>
+      <w:r>
+        <w:t>Add code to get and use the sessionId from the query string in the BaseWebPage.OnInit method.</w:t>
+      </w:r>
+    </w:p>
+    <w:p>
+      <w:pPr>
+        <w:pStyle w:val="SAGEBodyText"/>
+        <w:numPr>
+          <w:ilvl w:val="0"/>
+          <w:numId w:val="38"/>
+        </w:numPr>
+        <w:spacing w:line="360" w:lineRule="auto"/>
+        <w:rPr>
+          <w:b/>
+        </w:rPr>
+      </w:pPr>
+      <w:r>
+        <w:rPr>
+          <w:b/>
+        </w:rPr>
+        <w:t>Before Change</w:t>
+      </w:r>
+      <w:r>
+        <w:rPr>
+          <w:b/>
+        </w:rPr>
+        <w:tab/>
+      </w:r>
+    </w:p>
+    <w:p>
+      <w:pPr>
+        <w:pStyle w:val="SAGEBodyText"/>
+        <w:spacing w:line="360" w:lineRule="auto"/>
+        <w:ind w:left="720"/>
+        <w:rPr>
+          <w:rFonts w:ascii="Consolas" w:hAnsi="Consolas" w:cs="Consolas"/>
+          <w:color w:val="000000"/>
+          <w:sz w:val="19"/>
+          <w:szCs w:val="19"/>
+          <w:highlight w:val="white"/>
+        </w:rPr>
+      </w:pPr>
+      <w:r>
+        <w:rPr>
+          <w:noProof/>
+        </w:rPr>
+        <w:drawing>
+          <wp:inline distT="0" distB="0" distL="0" distR="0" wp14:anchorId="329D93C5" wp14:editId="4B9700BB">
+            <wp:extent cx="5098788" cy="2451489"/>
+            <wp:effectExtent l="0" t="0" r="6985" b="6350"/>
+            <wp:docPr id="10" name="Picture 10"/>
+            <wp:cNvGraphicFramePr>
+              <a:graphicFrameLocks xmlns:a="http://schemas.openxmlformats.org/drawingml/2006/main" noChangeAspect="1"/>
+            </wp:cNvGraphicFramePr>
+            <a:graphic xmlns:a="http://schemas.openxmlformats.org/drawingml/2006/main">
+              <a:graphicData uri="http://schemas.openxmlformats.org/drawingml/2006/picture">
+                <pic:pic xmlns:pic="http://schemas.openxmlformats.org/drawingml/2006/picture">
+                  <pic:nvPicPr>
+                    <pic:cNvPr id="1" name=""/>
+                    <pic:cNvPicPr/>
+                  </pic:nvPicPr>
+                  <pic:blipFill>
+                    <a:blip r:embed="rId32"/>
+                    <a:stretch>
+                      <a:fillRect/>
+                    </a:stretch>
+                  </pic:blipFill>
+                  <pic:spPr>
+                    <a:xfrm>
+                      <a:off x="0" y="0"/>
+                      <a:ext cx="5127380" cy="2465236"/>
+                    </a:xfrm>
+                    <a:prstGeom prst="rect">
+                      <a:avLst/>
+                    </a:prstGeom>
+                  </pic:spPr>
+                </pic:pic>
+              </a:graphicData>
+            </a:graphic>
+          </wp:inline>
+        </w:drawing>
+      </w:r>
+    </w:p>
+    <w:p>
+      <w:pPr>
+        <w:pStyle w:val="SAGEBodyText"/>
+        <w:numPr>
+          <w:ilvl w:val="0"/>
+          <w:numId w:val="38"/>
+        </w:numPr>
+        <w:spacing w:line="360" w:lineRule="auto"/>
+        <w:rPr>
+          <w:b/>
+        </w:rPr>
+      </w:pPr>
+      <w:r>
+        <w:rPr>
+          <w:b/>
+        </w:rPr>
+        <w:t>After Change</w:t>
+      </w:r>
+    </w:p>
+    <w:p>
+      <w:pPr>
+        <w:pStyle w:val="SAGEBodyText"/>
+        <w:spacing w:line="360" w:lineRule="auto"/>
+        <w:ind w:left="720"/>
+        <w:rPr>
+          <w:rFonts w:ascii="Consolas" w:hAnsi="Consolas" w:cs="Consolas"/>
+          <w:color w:val="000000"/>
+          <w:sz w:val="19"/>
+          <w:szCs w:val="19"/>
+          <w:highlight w:val="white"/>
+        </w:rPr>
+      </w:pPr>
+      <w:r>
+        <w:rPr>
+          <w:noProof/>
+        </w:rPr>
+        <w:drawing>
+          <wp:inline distT="0" distB="0" distL="0" distR="0" wp14:anchorId="385D567C" wp14:editId="76C62A70">
+            <wp:extent cx="5010214" cy="3074179"/>
+            <wp:effectExtent l="0" t="0" r="0" b="0"/>
+            <wp:docPr id="15" name="Picture 15"/>
+            <wp:cNvGraphicFramePr>
+              <a:graphicFrameLocks xmlns:a="http://schemas.openxmlformats.org/drawingml/2006/main" noChangeAspect="1"/>
+            </wp:cNvGraphicFramePr>
+            <a:graphic xmlns:a="http://schemas.openxmlformats.org/drawingml/2006/main">
+              <a:graphicData uri="http://schemas.openxmlformats.org/drawingml/2006/picture">
+                <pic:pic xmlns:pic="http://schemas.openxmlformats.org/drawingml/2006/picture">
+                  <pic:nvPicPr>
+                    <pic:cNvPr id="1" name=""/>
+                    <pic:cNvPicPr/>
+                  </pic:nvPicPr>
+                  <pic:blipFill>
+                    <a:blip r:embed="rId33"/>
+                    <a:stretch>
+                      <a:fillRect/>
+                    </a:stretch>
+                  </pic:blipFill>
+                  <pic:spPr>
+                    <a:xfrm>
+                      <a:off x="0" y="0"/>
+                      <a:ext cx="5023468" cy="3082311"/>
+                    </a:xfrm>
+                    <a:prstGeom prst="rect">
+                      <a:avLst/>
+                    </a:prstGeom>
+                  </pic:spPr>
+                </pic:pic>
+              </a:graphicData>
+            </a:graphic>
+          </wp:inline>
+        </w:drawing>
+      </w:r>
+    </w:p>
+    <w:p>
+      <w:pPr>
+        <w:spacing w:after="200" w:line="0" w:lineRule="auto"/>
+        <w:rPr>
+          <w:b/>
+          <w:lang w:val="en-US"/>
+        </w:rPr>
+      </w:pPr>
+      <w:r>
+        <w:rPr>
+          <w:b/>
+        </w:rPr>
+        <w:br w:type="page"/>
+      </w:r>
+    </w:p>
+    <w:p>
+      <w:pPr>
+        <w:pStyle w:val="SAGEBodyText"/>
+        <w:numPr>
+          <w:ilvl w:val="0"/>
+          <w:numId w:val="38"/>
+        </w:numPr>
+        <w:spacing w:line="360" w:lineRule="auto"/>
+        <w:rPr>
+          <w:b/>
+        </w:rPr>
+      </w:pPr>
+      <w:r>
+        <w:rPr>
+          <w:b/>
+        </w:rPr>
+        <w:lastRenderedPageBreak/>
+        <w:t>File</w:t>
+      </w:r>
+      <w:r>
+        <w:rPr>
+          <w:b/>
+        </w:rPr>
+        <w:t>s</w:t>
+      </w:r>
+      <w:r>
+        <w:rPr>
+          <w:b/>
+        </w:rPr>
+        <w:t xml:space="preserve"> affected</w:t>
+      </w:r>
+    </w:p>
+    <w:p>
+      <w:pPr>
+        <w:pStyle w:val="SAGEBodyText"/>
+        <w:spacing w:line="360" w:lineRule="auto"/>
+        <w:ind w:left="576" w:firstLine="144"/>
+      </w:pPr>
+      <w:r>
+        <w:t>{Namespace.Web}\WebForms\BaseWebPage.cs</w:t>
+      </w:r>
+    </w:p>
+    <w:p>
+      <w:pPr>
+        <w:pStyle w:val="SAGEBodyText"/>
+        <w:numPr>
+          <w:ilvl w:val="0"/>
+          <w:numId w:val="38"/>
+        </w:numPr>
+        <w:spacing w:line="360" w:lineRule="auto"/>
+      </w:pPr>
+      <w:r>
+        <w:rPr>
+          <w:b/>
+        </w:rPr>
+        <w:t>Description</w:t>
+      </w:r>
+      <w:r>
+        <w:tab/>
+      </w:r>
+      <w:r>
+        <w:tab/>
+      </w:r>
+      <w:r>
+        <w:tab/>
+      </w:r>
+      <w:r>
+        <w:tab/>
+      </w:r>
+    </w:p>
+    <w:p>
+      <w:pPr>
+        <w:pStyle w:val="SAGEBodyText"/>
+        <w:spacing w:line="360" w:lineRule="auto"/>
+        <w:ind w:left="720"/>
+      </w:pPr>
+      <w:r>
+        <w:t xml:space="preserve">Add code to pass in the sessionId as a parameter to the </w:t>
+      </w:r>
+      <w:r>
+        <w:t>BaseWebPage.IsUserAuthenticated</w:t>
+      </w:r>
+      <w:r>
+        <w:t xml:space="preserve"> method.</w:t>
+      </w:r>
+    </w:p>
+    <w:p>
+      <w:pPr>
+        <w:pStyle w:val="SAGEBodyText"/>
+        <w:numPr>
+          <w:ilvl w:val="0"/>
+          <w:numId w:val="38"/>
+        </w:numPr>
+        <w:spacing w:line="360" w:lineRule="auto"/>
+        <w:rPr>
+          <w:b/>
+        </w:rPr>
+      </w:pPr>
+      <w:r>
+        <w:rPr>
+          <w:b/>
+        </w:rPr>
+        <w:t>Before Change</w:t>
+      </w:r>
+      <w:r>
+        <w:rPr>
+          <w:b/>
+        </w:rPr>
+        <w:tab/>
+      </w:r>
+    </w:p>
+    <w:p>
+      <w:pPr>
+        <w:pStyle w:val="SAGEBodyText"/>
+        <w:spacing w:line="360" w:lineRule="auto"/>
+        <w:ind w:left="720"/>
+        <w:rPr>
+          <w:rFonts w:ascii="Consolas" w:hAnsi="Consolas" w:cs="Consolas"/>
+          <w:color w:val="000000"/>
+          <w:sz w:val="19"/>
+          <w:szCs w:val="19"/>
+          <w:highlight w:val="white"/>
+        </w:rPr>
+      </w:pPr>
+      <w:r>
+        <w:rPr>
+          <w:noProof/>
+        </w:rPr>
+        <w:drawing>
+          <wp:inline distT="0" distB="0" distL="0" distR="0" wp14:anchorId="11C85BCF" wp14:editId="4E76D2EA">
+            <wp:extent cx="4705350" cy="1819275"/>
+            <wp:effectExtent l="0" t="0" r="0" b="9525"/>
+            <wp:docPr id="24" name="Picture 24"/>
+            <wp:cNvGraphicFramePr>
+              <a:graphicFrameLocks xmlns:a="http://schemas.openxmlformats.org/drawingml/2006/main" noChangeAspect="1"/>
+            </wp:cNvGraphicFramePr>
+            <a:graphic xmlns:a="http://schemas.openxmlformats.org/drawingml/2006/main">
+              <a:graphicData uri="http://schemas.openxmlformats.org/drawingml/2006/picture">
+                <pic:pic xmlns:pic="http://schemas.openxmlformats.org/drawingml/2006/picture">
+                  <pic:nvPicPr>
+                    <pic:cNvPr id="1" name=""/>
+                    <pic:cNvPicPr/>
+                  </pic:nvPicPr>
+                  <pic:blipFill>
+                    <a:blip r:embed="rId34"/>
+                    <a:stretch>
+                      <a:fillRect/>
+                    </a:stretch>
+                  </pic:blipFill>
+                  <pic:spPr>
+                    <a:xfrm>
+                      <a:off x="0" y="0"/>
+                      <a:ext cx="4705350" cy="1819275"/>
+                    </a:xfrm>
+                    <a:prstGeom prst="rect">
+                      <a:avLst/>
+                    </a:prstGeom>
+                  </pic:spPr>
+                </pic:pic>
+              </a:graphicData>
+            </a:graphic>
+          </wp:inline>
+        </w:drawing>
+      </w:r>
+    </w:p>
+    <w:p>
+      <w:pPr>
+        <w:pStyle w:val="SAGEBodyText"/>
+        <w:numPr>
+          <w:ilvl w:val="0"/>
+          <w:numId w:val="38"/>
+        </w:numPr>
+        <w:spacing w:line="360" w:lineRule="auto"/>
+        <w:rPr>
+          <w:b/>
+        </w:rPr>
+      </w:pPr>
+      <w:r>
+        <w:rPr>
+          <w:b/>
+        </w:rPr>
+        <w:t>After Change</w:t>
+      </w:r>
+    </w:p>
+    <w:p>
+      <w:pPr>
+        <w:pStyle w:val="SAGEBodyText"/>
+        <w:spacing w:line="360" w:lineRule="auto"/>
+        <w:ind w:left="720"/>
+        <w:rPr>
+          <w:rFonts w:ascii="Consolas" w:hAnsi="Consolas" w:cs="Consolas"/>
+          <w:color w:val="000000"/>
+          <w:sz w:val="19"/>
+          <w:szCs w:val="19"/>
+          <w:highlight w:val="white"/>
+        </w:rPr>
+      </w:pPr>
+      <w:r>
+        <w:rPr>
+          <w:noProof/>
+        </w:rPr>
+        <w:drawing>
+          <wp:inline distT="0" distB="0" distL="0" distR="0" wp14:anchorId="02B7434C" wp14:editId="4B9D7594">
+            <wp:extent cx="5153025" cy="1800225"/>
+            <wp:effectExtent l="0" t="0" r="9525" b="9525"/>
+            <wp:docPr id="28" name="Picture 28"/>
+            <wp:cNvGraphicFramePr>
+              <a:graphicFrameLocks xmlns:a="http://schemas.openxmlformats.org/drawingml/2006/main" noChangeAspect="1"/>
+            </wp:cNvGraphicFramePr>
+            <a:graphic xmlns:a="http://schemas.openxmlformats.org/drawingml/2006/main">
+              <a:graphicData uri="http://schemas.openxmlformats.org/drawingml/2006/picture">
+                <pic:pic xmlns:pic="http://schemas.openxmlformats.org/drawingml/2006/picture">
+                  <pic:nvPicPr>
+                    <pic:cNvPr id="1" name=""/>
+                    <pic:cNvPicPr/>
+                  </pic:nvPicPr>
+                  <pic:blipFill>
+                    <a:blip r:embed="rId35"/>
+                    <a:stretch>
+                      <a:fillRect/>
+                    </a:stretch>
+                  </pic:blipFill>
+                  <pic:spPr>
+                    <a:xfrm>
+                      <a:off x="0" y="0"/>
+                      <a:ext cx="5153025" cy="1800225"/>
+                    </a:xfrm>
+                    <a:prstGeom prst="rect">
+                      <a:avLst/>
+                    </a:prstGeom>
+                  </pic:spPr>
+                </pic:pic>
+              </a:graphicData>
+            </a:graphic>
+          </wp:inline>
+        </w:drawing>
+      </w:r>
+    </w:p>
+    <w:p>
+      <w:pPr>
+        <w:spacing w:after="200" w:line="0" w:lineRule="auto"/>
+        <w:rPr>
+          <w:rFonts w:ascii="Consolas" w:hAnsi="Consolas" w:cs="Consolas"/>
+          <w:color w:val="000000"/>
+          <w:sz w:val="19"/>
+          <w:szCs w:val="19"/>
+          <w:highlight w:val="white"/>
+          <w:lang w:val="en-US"/>
+        </w:rPr>
+      </w:pPr>
+      <w:r>
+        <w:rPr>
+          <w:rFonts w:ascii="Consolas" w:hAnsi="Consolas" w:cs="Consolas"/>
+          <w:color w:val="000000"/>
+          <w:sz w:val="19"/>
+          <w:szCs w:val="19"/>
+          <w:highlight w:val="white"/>
+        </w:rPr>
+        <w:br w:type="page"/>
+      </w:r>
+    </w:p>
+    <w:p>
+      <w:pPr>
+        <w:pStyle w:val="SAGEBodyText"/>
+        <w:numPr>
+          <w:ilvl w:val="0"/>
+          <w:numId w:val="38"/>
+        </w:numPr>
+        <w:spacing w:line="360" w:lineRule="auto"/>
+        <w:rPr>
+          <w:b/>
+        </w:rPr>
+      </w:pPr>
+      <w:r>
+        <w:rPr>
+          <w:b/>
+        </w:rPr>
+        <w:lastRenderedPageBreak/>
+        <w:t>File</w:t>
+      </w:r>
+      <w:r>
+        <w:rPr>
+          <w:b/>
+        </w:rPr>
+        <w:t>s</w:t>
+      </w:r>
+      <w:r>
+        <w:rPr>
+          <w:b/>
+        </w:rPr>
+        <w:t xml:space="preserve"> affected</w:t>
+      </w:r>
+    </w:p>
+    <w:p>
+      <w:pPr>
+        <w:pStyle w:val="SAGEBodyText"/>
+        <w:spacing w:line="360" w:lineRule="auto"/>
+        <w:ind w:left="576" w:firstLine="144"/>
+      </w:pPr>
+      <w:r>
+        <w:t>{Namespace.Web}\WebForms\CustomReportViewer.aspx.cs</w:t>
+      </w:r>
+    </w:p>
+    <w:p>
+      <w:pPr>
+        <w:pStyle w:val="SAGEBodyText"/>
+        <w:numPr>
+          <w:ilvl w:val="0"/>
+          <w:numId w:val="38"/>
+        </w:numPr>
+        <w:spacing w:line="360" w:lineRule="auto"/>
+      </w:pPr>
+      <w:r>
+        <w:rPr>
+          <w:b/>
+        </w:rPr>
+        <w:t>Description</w:t>
+      </w:r>
+      <w:r>
+        <w:tab/>
+      </w:r>
+      <w:r>
+        <w:tab/>
+      </w:r>
+      <w:r>
+        <w:tab/>
+      </w:r>
+      <w:r>
+        <w:tab/>
+      </w:r>
+    </w:p>
+    <w:p>
+      <w:pPr>
+        <w:pStyle w:val="SAGEBodyText"/>
+        <w:spacing w:line="360" w:lineRule="auto"/>
+        <w:ind w:left="720"/>
+      </w:pPr>
+      <w:r>
+        <w:t>Add code to handle sessionId query string parameter in  CustomReportViewer.Page_Init method.</w:t>
+      </w:r>
+    </w:p>
+    <w:p>
+      <w:pPr>
+        <w:pStyle w:val="SAGEBodyText"/>
+        <w:numPr>
+          <w:ilvl w:val="0"/>
+          <w:numId w:val="38"/>
+        </w:numPr>
+        <w:spacing w:line="360" w:lineRule="auto"/>
+        <w:rPr>
+          <w:b/>
+        </w:rPr>
+      </w:pPr>
+      <w:r>
+        <w:rPr>
+          <w:b/>
+        </w:rPr>
+        <w:t>Before Change</w:t>
+      </w:r>
+      <w:r>
+        <w:rPr>
+          <w:b/>
+        </w:rPr>
+        <w:tab/>
+      </w:r>
+    </w:p>
+    <w:p>
+      <w:pPr>
+        <w:pStyle w:val="SAGEBodyText"/>
+        <w:spacing w:line="360" w:lineRule="auto"/>
+        <w:ind w:left="720"/>
+        <w:rPr>
+          <w:rFonts w:ascii="Consolas" w:hAnsi="Consolas" w:cs="Consolas"/>
+          <w:color w:val="000000"/>
+          <w:sz w:val="19"/>
+          <w:szCs w:val="19"/>
+          <w:highlight w:val="white"/>
+        </w:rPr>
+      </w:pPr>
+      <w:r>
+        <w:rPr>
+          <w:noProof/>
+        </w:rPr>
+        <w:drawing>
+          <wp:inline distT="0" distB="0" distL="0" distR="0" wp14:anchorId="5BDFB82D" wp14:editId="23DE1F6A">
+            <wp:extent cx="5853430" cy="4862830"/>
+            <wp:effectExtent l="0" t="0" r="0" b="0"/>
+            <wp:docPr id="35" name="Picture 35"/>
+            <wp:cNvGraphicFramePr>
+              <a:graphicFrameLocks xmlns:a="http://schemas.openxmlformats.org/drawingml/2006/main" noChangeAspect="1"/>
+            </wp:cNvGraphicFramePr>
+            <a:graphic xmlns:a="http://schemas.openxmlformats.org/drawingml/2006/main">
+              <a:graphicData uri="http://schemas.openxmlformats.org/drawingml/2006/picture">
+                <pic:pic xmlns:pic="http://schemas.openxmlformats.org/drawingml/2006/picture">
+                  <pic:nvPicPr>
+                    <pic:cNvPr id="1" name=""/>
+                    <pic:cNvPicPr/>
+                  </pic:nvPicPr>
+                  <pic:blipFill>
+                    <a:blip r:embed="rId36"/>
+                    <a:stretch>
+                      <a:fillRect/>
+                    </a:stretch>
+                  </pic:blipFill>
+                  <pic:spPr>
+                    <a:xfrm>
+                      <a:off x="0" y="0"/>
+                      <a:ext cx="5853430" cy="4862830"/>
+                    </a:xfrm>
+                    <a:prstGeom prst="rect">
+                      <a:avLst/>
+                    </a:prstGeom>
+                  </pic:spPr>
+                </pic:pic>
+              </a:graphicData>
+            </a:graphic>
+          </wp:inline>
+        </w:drawing>
+      </w:r>
+    </w:p>
+    <w:p>
+      <w:pPr>
+        <w:spacing w:after="200" w:line="0" w:lineRule="auto"/>
+        <w:rPr>
+          <w:b/>
+          <w:lang w:val="en-US"/>
+        </w:rPr>
+      </w:pPr>
+      <w:r>
+        <w:rPr>
+          <w:b/>
+        </w:rPr>
+        <w:br w:type="page"/>
+      </w:r>
+    </w:p>
+    <w:p>
+      <w:pPr>
+        <w:pStyle w:val="SAGEBodyText"/>
+        <w:numPr>
+          <w:ilvl w:val="0"/>
+          <w:numId w:val="38"/>
+        </w:numPr>
+        <w:spacing w:line="360" w:lineRule="auto"/>
+        <w:rPr>
+          <w:b/>
+        </w:rPr>
+      </w:pPr>
+      <w:r>
+        <w:rPr>
+          <w:b/>
+        </w:rPr>
+        <w:lastRenderedPageBreak/>
+        <w:t>After Change</w:t>
+      </w:r>
+    </w:p>
+    <w:p>
+      <w:pPr>
+        <w:pStyle w:val="SAGEBodyText"/>
+        <w:spacing w:line="360" w:lineRule="auto"/>
+        <w:ind w:left="720"/>
+        <w:rPr>
+          <w:rFonts w:ascii="Consolas" w:hAnsi="Consolas" w:cs="Consolas"/>
+          <w:color w:val="000000"/>
+          <w:sz w:val="19"/>
+          <w:szCs w:val="19"/>
+          <w:highlight w:val="white"/>
+        </w:rPr>
+      </w:pPr>
+      <w:r>
+        <w:rPr>
+          <w:noProof/>
+        </w:rPr>
+        <w:drawing>
+          <wp:inline distT="0" distB="0" distL="0" distR="0" wp14:anchorId="502467B9" wp14:editId="0A94C526">
+            <wp:extent cx="5853430" cy="4816475"/>
+            <wp:effectExtent l="0" t="0" r="0" b="3175"/>
+            <wp:docPr id="34" name="Picture 34"/>
+            <wp:cNvGraphicFramePr>
+              <a:graphicFrameLocks xmlns:a="http://schemas.openxmlformats.org/drawingml/2006/main" noChangeAspect="1"/>
+            </wp:cNvGraphicFramePr>
+            <a:graphic xmlns:a="http://schemas.openxmlformats.org/drawingml/2006/main">
+              <a:graphicData uri="http://schemas.openxmlformats.org/drawingml/2006/picture">
+                <pic:pic xmlns:pic="http://schemas.openxmlformats.org/drawingml/2006/picture">
+                  <pic:nvPicPr>
+                    <pic:cNvPr id="1" name=""/>
+                    <pic:cNvPicPr/>
+                  </pic:nvPicPr>
+                  <pic:blipFill>
+                    <a:blip r:embed="rId37"/>
+                    <a:stretch>
+                      <a:fillRect/>
+                    </a:stretch>
+                  </pic:blipFill>
+                  <pic:spPr>
+                    <a:xfrm>
+                      <a:off x="0" y="0"/>
+                      <a:ext cx="5853430" cy="4816475"/>
+                    </a:xfrm>
+                    <a:prstGeom prst="rect">
+                      <a:avLst/>
+                    </a:prstGeom>
+                  </pic:spPr>
+                </pic:pic>
+              </a:graphicData>
+            </a:graphic>
+          </wp:inline>
+        </w:drawing>
+      </w:r>
+    </w:p>
+    <w:p>
+      <w:pPr>
+        <w:pStyle w:val="SAGEBodyText"/>
+        <w:spacing w:line="360" w:lineRule="auto"/>
+        <w:ind w:left="720"/>
+        <w:rPr>
+          <w:rFonts w:ascii="Consolas" w:hAnsi="Consolas" w:cs="Consolas"/>
+          <w:color w:val="000000"/>
+          <w:sz w:val="19"/>
+          <w:szCs w:val="19"/>
+          <w:highlight w:val="white"/>
+        </w:rPr>
+      </w:pPr>
+    </w:p>
+    <w:p>
+      <w:pPr>
+        <w:pStyle w:val="SAGEBodyText"/>
+        <w:spacing w:line="360" w:lineRule="auto"/>
+        <w:ind w:left="720"/>
+        <w:rPr>
+          <w:rFonts w:ascii="Consolas" w:hAnsi="Consolas" w:cs="Consolas"/>
+          <w:color w:val="000000"/>
+          <w:sz w:val="19"/>
+          <w:szCs w:val="19"/>
+          <w:highlight w:val="white"/>
+        </w:rPr>
+      </w:pPr>
+      <w:r>
+        <w:rPr>
+          <w:rFonts w:ascii="Consolas" w:hAnsi="Consolas" w:cs="Consolas"/>
+          <w:color w:val="000000"/>
+          <w:sz w:val="19"/>
+          <w:szCs w:val="19"/>
+          <w:highlight w:val="white"/>
+        </w:rPr>
+        <w:br w:type="page"/>
+      </w:r>
+    </w:p>
+    <w:p>
+      <w:pPr>
+        <w:pStyle w:val="SAGEBodyText"/>
+        <w:numPr>
+          <w:ilvl w:val="0"/>
+          <w:numId w:val="38"/>
+        </w:numPr>
+        <w:spacing w:line="360" w:lineRule="auto"/>
+        <w:rPr>
+          <w:b/>
+        </w:rPr>
+      </w:pPr>
+      <w:r>
+        <w:rPr>
+          <w:b/>
+        </w:rPr>
+        <w:lastRenderedPageBreak/>
+        <w:t>File</w:t>
+      </w:r>
+      <w:r>
+        <w:rPr>
+          <w:b/>
+        </w:rPr>
+        <w:t>s</w:t>
+      </w:r>
+      <w:r>
+        <w:rPr>
+          <w:b/>
+        </w:rPr>
+        <w:t xml:space="preserve"> affected</w:t>
+      </w:r>
+    </w:p>
+    <w:p>
+      <w:pPr>
+        <w:pStyle w:val="SAGEBodyText"/>
+        <w:spacing w:line="360" w:lineRule="auto"/>
+        <w:ind w:left="576" w:firstLine="144"/>
+      </w:pPr>
+      <w:r>
+        <w:t>{Namespace.Web}\WebForms\ReportViewer.aspx.cs (multiple locations in file)</w:t>
+      </w:r>
+    </w:p>
+    <w:p>
+      <w:pPr>
+        <w:pStyle w:val="SAGEBodyText"/>
+        <w:numPr>
+          <w:ilvl w:val="0"/>
+          <w:numId w:val="38"/>
+        </w:numPr>
+        <w:spacing w:line="360" w:lineRule="auto"/>
+      </w:pPr>
+      <w:r>
+        <w:rPr>
+          <w:b/>
+        </w:rPr>
+        <w:t>Description</w:t>
+      </w:r>
+      <w:r>
+        <w:tab/>
+      </w:r>
+      <w:r>
+        <w:tab/>
+      </w:r>
+      <w:r>
+        <w:tab/>
+      </w:r>
+      <w:r>
+        <w:tab/>
+      </w:r>
+    </w:p>
+    <w:p>
+      <w:pPr>
+        <w:pStyle w:val="SAGEBodyText"/>
+        <w:spacing w:line="360" w:lineRule="auto"/>
+        <w:ind w:left="720"/>
+      </w:pPr>
+      <w:r>
+        <w:t xml:space="preserve">Add code to handle sessionId query string parameter in </w:t>
+      </w:r>
+      <w:r>
+        <w:t>R</w:t>
+      </w:r>
+      <w:r>
+        <w:t>eportViewer.Page_Init method.</w:t>
+      </w:r>
+    </w:p>
+    <w:p>
+      <w:pPr>
+        <w:pStyle w:val="SAGEBodyText"/>
+        <w:numPr>
+          <w:ilvl w:val="0"/>
+          <w:numId w:val="38"/>
+        </w:numPr>
+        <w:spacing w:line="360" w:lineRule="auto"/>
+        <w:rPr>
+          <w:b/>
+        </w:rPr>
+      </w:pPr>
+      <w:r>
+        <w:rPr>
+          <w:b/>
+        </w:rPr>
+        <w:t>Before Change</w:t>
+      </w:r>
+      <w:r>
+        <w:rPr>
+          <w:b/>
+        </w:rPr>
+        <w:tab/>
+      </w:r>
+    </w:p>
+    <w:p>
+      <w:pPr>
+        <w:pStyle w:val="SAGEBodyText"/>
+        <w:spacing w:line="360" w:lineRule="auto"/>
+        <w:ind w:left="720"/>
+        <w:rPr>
+          <w:b/>
+        </w:rPr>
+      </w:pPr>
+      <w:r>
+        <w:rPr>
+          <w:noProof/>
+        </w:rPr>
+        <w:drawing>
+          <wp:inline distT="0" distB="0" distL="0" distR="0" wp14:anchorId="5353EF5E" wp14:editId="6E9D0658">
+            <wp:extent cx="3581400" cy="3030863"/>
+            <wp:effectExtent l="0" t="0" r="0" b="0"/>
+            <wp:docPr id="38" name="Picture 38"/>
+            <wp:cNvGraphicFramePr>
+              <a:graphicFrameLocks xmlns:a="http://schemas.openxmlformats.org/drawingml/2006/main" noChangeAspect="1"/>
+            </wp:cNvGraphicFramePr>
+            <a:graphic xmlns:a="http://schemas.openxmlformats.org/drawingml/2006/main">
+              <a:graphicData uri="http://schemas.openxmlformats.org/drawingml/2006/picture">
+                <pic:pic xmlns:pic="http://schemas.openxmlformats.org/drawingml/2006/picture">
+                  <pic:nvPicPr>
+                    <pic:cNvPr id="1" name=""/>
+                    <pic:cNvPicPr/>
+                  </pic:nvPicPr>
+                  <pic:blipFill>
+                    <a:blip r:embed="rId38"/>
+                    <a:stretch>
+                      <a:fillRect/>
+                    </a:stretch>
+                  </pic:blipFill>
+                  <pic:spPr>
+                    <a:xfrm>
+                      <a:off x="0" y="0"/>
+                      <a:ext cx="3606567" cy="3052161"/>
+                    </a:xfrm>
+                    <a:prstGeom prst="rect">
+                      <a:avLst/>
+                    </a:prstGeom>
+                  </pic:spPr>
+                </pic:pic>
+              </a:graphicData>
+            </a:graphic>
+          </wp:inline>
+        </w:drawing>
+      </w:r>
+    </w:p>
+    <w:p>
+      <w:pPr>
+        <w:pStyle w:val="SAGEBodyText"/>
+        <w:numPr>
+          <w:ilvl w:val="0"/>
+          <w:numId w:val="38"/>
+        </w:numPr>
+        <w:spacing w:line="360" w:lineRule="auto"/>
+        <w:rPr>
+          <w:b/>
+        </w:rPr>
+      </w:pPr>
+      <w:r>
+        <w:rPr>
+          <w:b/>
+        </w:rPr>
+        <w:t>After Change</w:t>
+      </w:r>
+    </w:p>
+    <w:p>
+      <w:pPr>
+        <w:pStyle w:val="SAGEBodyText"/>
+        <w:spacing w:line="360" w:lineRule="auto"/>
+        <w:ind w:left="720"/>
+        <w:rPr>
+          <w:rFonts w:ascii="Consolas" w:hAnsi="Consolas" w:cs="Consolas"/>
+          <w:color w:val="000000"/>
+          <w:sz w:val="19"/>
+          <w:szCs w:val="19"/>
+          <w:highlight w:val="white"/>
+        </w:rPr>
+      </w:pPr>
+      <w:r>
+        <w:rPr>
+          <w:noProof/>
+        </w:rPr>
+        <w:drawing>
+          <wp:inline distT="0" distB="0" distL="0" distR="0" wp14:anchorId="7C27BEE7" wp14:editId="5AA0B521">
+            <wp:extent cx="3466229" cy="3035300"/>
+            <wp:effectExtent l="0" t="0" r="1270" b="0"/>
+            <wp:docPr id="41" name="Picture 41"/>
+            <wp:cNvGraphicFramePr>
+              <a:graphicFrameLocks xmlns:a="http://schemas.openxmlformats.org/drawingml/2006/main" noChangeAspect="1"/>
+            </wp:cNvGraphicFramePr>
+            <a:graphic xmlns:a="http://schemas.openxmlformats.org/drawingml/2006/main">
+              <a:graphicData uri="http://schemas.openxmlformats.org/drawingml/2006/picture">
+                <pic:pic xmlns:pic="http://schemas.openxmlformats.org/drawingml/2006/picture">
+                  <pic:nvPicPr>
+                    <pic:cNvPr id="1" name=""/>
+                    <pic:cNvPicPr/>
+                  </pic:nvPicPr>
+                  <pic:blipFill>
+                    <a:blip r:embed="rId39"/>
+                    <a:stretch>
+                      <a:fillRect/>
+                    </a:stretch>
+                  </pic:blipFill>
+                  <pic:spPr>
+                    <a:xfrm>
+                      <a:off x="0" y="0"/>
+                      <a:ext cx="3506673" cy="3070716"/>
+                    </a:xfrm>
+                    <a:prstGeom prst="rect">
+                      <a:avLst/>
+                    </a:prstGeom>
+                  </pic:spPr>
+                </pic:pic>
+              </a:graphicData>
+            </a:graphic>
+          </wp:inline>
+        </w:drawing>
+      </w:r>
+    </w:p>
+    <w:p>
+      <w:pPr>
+        <w:pStyle w:val="SAGEBodyText"/>
+        <w:numPr>
+          <w:ilvl w:val="0"/>
+          <w:numId w:val="38"/>
+        </w:numPr>
+        <w:spacing w:line="360" w:lineRule="auto"/>
+        <w:rPr>
+          <w:b/>
+        </w:rPr>
+      </w:pPr>
+      <w:r>
+        <w:rPr>
+          <w:b/>
+        </w:rPr>
+        <w:lastRenderedPageBreak/>
+        <w:t>File</w:t>
+      </w:r>
+      <w:r>
+        <w:rPr>
+          <w:b/>
+        </w:rPr>
+        <w:t>s</w:t>
+      </w:r>
+      <w:r>
+        <w:rPr>
+          <w:b/>
+        </w:rPr>
+        <w:t xml:space="preserve"> affected</w:t>
+      </w:r>
+    </w:p>
+    <w:p>
+      <w:pPr>
+        <w:pStyle w:val="SAGEBodyText"/>
+        <w:spacing w:line="360" w:lineRule="auto"/>
+        <w:ind w:left="576" w:firstLine="144"/>
+      </w:pPr>
+      <w:r>
+        <w:t>{Namespace.Web}\WebForms\ReportViewer.aspx.cs (multiple locations in file)</w:t>
+      </w:r>
+    </w:p>
+    <w:p>
+      <w:pPr>
+        <w:pStyle w:val="SAGEBodyText"/>
+        <w:numPr>
+          <w:ilvl w:val="0"/>
+          <w:numId w:val="38"/>
+        </w:numPr>
+        <w:spacing w:line="360" w:lineRule="auto"/>
+      </w:pPr>
+      <w:r>
+        <w:rPr>
+          <w:b/>
+        </w:rPr>
+        <w:t>Description</w:t>
+      </w:r>
+      <w:r>
+        <w:tab/>
+      </w:r>
+      <w:r>
+        <w:tab/>
+      </w:r>
+      <w:r>
+        <w:tab/>
+      </w:r>
+      <w:r>
+        <w:tab/>
+      </w:r>
+    </w:p>
+    <w:p>
+      <w:pPr>
+        <w:pStyle w:val="SAGEBodyText"/>
+        <w:spacing w:line="360" w:lineRule="auto"/>
+        <w:ind w:left="720"/>
+      </w:pPr>
+      <w:r>
+        <w:t>Add code to handle new sessionId variable in ReportViewer.Release method.</w:t>
+      </w:r>
+    </w:p>
+    <w:p>
+      <w:pPr>
+        <w:pStyle w:val="SAGEBodyText"/>
+        <w:numPr>
+          <w:ilvl w:val="0"/>
+          <w:numId w:val="38"/>
+        </w:numPr>
+        <w:spacing w:line="360" w:lineRule="auto"/>
+        <w:rPr>
+          <w:b/>
+        </w:rPr>
+      </w:pPr>
+      <w:r>
+        <w:rPr>
+          <w:b/>
+        </w:rPr>
+        <w:t>Before Change</w:t>
+      </w:r>
+      <w:r>
+        <w:rPr>
+          <w:b/>
+        </w:rPr>
+        <w:tab/>
+      </w:r>
+    </w:p>
+    <w:p>
+      <w:pPr>
+        <w:pStyle w:val="SAGEBodyText"/>
+        <w:spacing w:line="360" w:lineRule="auto"/>
+        <w:ind w:left="720"/>
+        <w:rPr>
+          <w:b/>
+        </w:rPr>
+      </w:pPr>
+      <w:r>
+        <w:rPr>
+          <w:noProof/>
+        </w:rPr>
+        <w:drawing>
+          <wp:inline distT="0" distB="0" distL="0" distR="0" wp14:anchorId="4B645641" wp14:editId="114F2C9C">
+            <wp:extent cx="4070350" cy="3125842"/>
+            <wp:effectExtent l="0" t="0" r="6350" b="0"/>
+            <wp:docPr id="44" name="Picture 44"/>
+            <wp:cNvGraphicFramePr>
+              <a:graphicFrameLocks xmlns:a="http://schemas.openxmlformats.org/drawingml/2006/main" noChangeAspect="1"/>
+            </wp:cNvGraphicFramePr>
+            <a:graphic xmlns:a="http://schemas.openxmlformats.org/drawingml/2006/main">
+              <a:graphicData uri="http://schemas.openxmlformats.org/drawingml/2006/picture">
+                <pic:pic xmlns:pic="http://schemas.openxmlformats.org/drawingml/2006/picture">
+                  <pic:nvPicPr>
+                    <pic:cNvPr id="1" name=""/>
+                    <pic:cNvPicPr/>
+                  </pic:nvPicPr>
+                  <pic:blipFill>
+                    <a:blip r:embed="rId40"/>
+                    <a:stretch>
+                      <a:fillRect/>
+                    </a:stretch>
+                  </pic:blipFill>
+                  <pic:spPr>
+                    <a:xfrm>
+                      <a:off x="0" y="0"/>
+                      <a:ext cx="4080534" cy="3133663"/>
+                    </a:xfrm>
+                    <a:prstGeom prst="rect">
+                      <a:avLst/>
+                    </a:prstGeom>
+                  </pic:spPr>
+                </pic:pic>
+              </a:graphicData>
+            </a:graphic>
+          </wp:inline>
+        </w:drawing>
+      </w:r>
+    </w:p>
+    <w:p>
+      <w:pPr>
+        <w:pStyle w:val="SAGEBodyText"/>
+        <w:numPr>
+          <w:ilvl w:val="0"/>
+          <w:numId w:val="38"/>
+        </w:numPr>
+        <w:spacing w:line="360" w:lineRule="auto"/>
+        <w:rPr>
+          <w:b/>
+        </w:rPr>
+      </w:pPr>
+      <w:r>
+        <w:rPr>
+          <w:b/>
+        </w:rPr>
+        <w:t>After Change</w:t>
+      </w:r>
+    </w:p>
+    <w:p>
+      <w:pPr>
+        <w:pStyle w:val="SAGEBodyText"/>
+        <w:spacing w:line="360" w:lineRule="auto"/>
+        <w:ind w:left="720"/>
+        <w:rPr>
+          <w:rFonts w:ascii="Consolas" w:hAnsi="Consolas" w:cs="Consolas"/>
+          <w:color w:val="000000"/>
+          <w:sz w:val="19"/>
+          <w:szCs w:val="19"/>
+          <w:highlight w:val="white"/>
+        </w:rPr>
+      </w:pPr>
+      <w:r>
+        <w:rPr>
+          <w:noProof/>
+        </w:rPr>
+        <w:drawing>
+          <wp:inline distT="0" distB="0" distL="0" distR="0" wp14:anchorId="5B3BE7AA" wp14:editId="449AD55B">
+            <wp:extent cx="4000500" cy="3183735"/>
+            <wp:effectExtent l="0" t="0" r="0" b="0"/>
+            <wp:docPr id="45" name="Picture 45"/>
+            <wp:cNvGraphicFramePr>
+              <a:graphicFrameLocks xmlns:a="http://schemas.openxmlformats.org/drawingml/2006/main" noChangeAspect="1"/>
+            </wp:cNvGraphicFramePr>
+            <a:graphic xmlns:a="http://schemas.openxmlformats.org/drawingml/2006/main">
+              <a:graphicData uri="http://schemas.openxmlformats.org/drawingml/2006/picture">
+                <pic:pic xmlns:pic="http://schemas.openxmlformats.org/drawingml/2006/picture">
+                  <pic:nvPicPr>
+                    <pic:cNvPr id="1" name=""/>
+                    <pic:cNvPicPr/>
+                  </pic:nvPicPr>
+                  <pic:blipFill>
+                    <a:blip r:embed="rId41"/>
+                    <a:stretch>
+                      <a:fillRect/>
+                    </a:stretch>
+                  </pic:blipFill>
+                  <pic:spPr>
+                    <a:xfrm>
+                      <a:off x="0" y="0"/>
+                      <a:ext cx="4015774" cy="3195891"/>
+                    </a:xfrm>
+                    <a:prstGeom prst="rect">
+                      <a:avLst/>
+                    </a:prstGeom>
+                  </pic:spPr>
+                </pic:pic>
+              </a:graphicData>
+            </a:graphic>
+          </wp:inline>
+        </w:drawing>
+      </w:r>
+    </w:p>
+    <w:p>
+      <w:pPr>
+        <w:pStyle w:val="SAGEBodyText"/>
+        <w:numPr>
+          <w:ilvl w:val="0"/>
+          <w:numId w:val="38"/>
+        </w:numPr>
+        <w:spacing w:line="360" w:lineRule="auto"/>
+        <w:rPr>
+          <w:b/>
+        </w:rPr>
+      </w:pPr>
+      <w:r>
+        <w:rPr>
+          <w:b/>
+        </w:rPr>
+        <w:lastRenderedPageBreak/>
+        <w:t>File</w:t>
+      </w:r>
+      <w:r>
+        <w:rPr>
+          <w:b/>
+        </w:rPr>
+        <w:t>s</w:t>
+      </w:r>
+      <w:r>
+        <w:rPr>
+          <w:b/>
+        </w:rPr>
+        <w:t xml:space="preserve"> affected</w:t>
+      </w:r>
+    </w:p>
+    <w:p>
+      <w:pPr>
+        <w:pStyle w:val="SAGEBodyText"/>
+        <w:spacing w:line="360" w:lineRule="auto"/>
+        <w:ind w:left="576" w:firstLine="144"/>
+      </w:pPr>
+      <w:r>
+        <w:t>{Namespace.Web}\WebForms\ReportViewer.aspx.cs (multiple locations in file)</w:t>
+      </w:r>
+    </w:p>
+    <w:p>
+      <w:pPr>
+        <w:pStyle w:val="SAGEBodyText"/>
+        <w:numPr>
+          <w:ilvl w:val="0"/>
+          <w:numId w:val="38"/>
+        </w:numPr>
+        <w:spacing w:line="360" w:lineRule="auto"/>
+      </w:pPr>
+      <w:r>
+        <w:rPr>
+          <w:b/>
+        </w:rPr>
+        <w:t>Description</w:t>
+      </w:r>
+      <w:r>
+        <w:tab/>
+      </w:r>
+      <w:r>
+        <w:tab/>
+      </w:r>
+      <w:r>
+        <w:tab/>
+      </w:r>
+      <w:r>
+        <w:tab/>
+      </w:r>
+    </w:p>
+    <w:p>
+      <w:pPr>
+        <w:pStyle w:val="SAGEBodyText"/>
+        <w:spacing w:line="360" w:lineRule="auto"/>
+        <w:ind w:left="720"/>
+      </w:pPr>
+      <w:r>
+        <w:t>Add code to handle new sessionId variable in ReportViewer.</w:t>
+      </w:r>
+      <w:r>
+        <w:t>GetReport</w:t>
+      </w:r>
+      <w:r>
+        <w:t xml:space="preserve"> method.</w:t>
+      </w:r>
+    </w:p>
+    <w:p>
+      <w:pPr>
+        <w:pStyle w:val="SAGEBodyText"/>
+        <w:numPr>
+          <w:ilvl w:val="0"/>
+          <w:numId w:val="38"/>
+        </w:numPr>
+        <w:spacing w:line="360" w:lineRule="auto"/>
+        <w:rPr>
+          <w:b/>
+        </w:rPr>
+      </w:pPr>
+      <w:r>
+        <w:rPr>
+          <w:b/>
+        </w:rPr>
+        <w:t>Before Change</w:t>
+      </w:r>
+      <w:r>
+        <w:rPr>
+          <w:b/>
+        </w:rPr>
+        <w:tab/>
+      </w:r>
+    </w:p>
+    <w:p>
+      <w:pPr>
+        <w:pStyle w:val="SAGEBodyText"/>
+        <w:spacing w:line="360" w:lineRule="auto"/>
+        <w:ind w:left="720"/>
+        <w:rPr>
+          <w:b/>
+        </w:rPr>
+      </w:pPr>
+      <w:r>
+        <w:rPr>
+          <w:noProof/>
+        </w:rPr>
+        <w:drawing>
+          <wp:inline distT="0" distB="0" distL="0" distR="0" wp14:anchorId="47A4CFB2" wp14:editId="133B46C6">
+            <wp:extent cx="5853430" cy="2957195"/>
+            <wp:effectExtent l="0" t="0" r="0" b="0"/>
+            <wp:docPr id="48" name="Picture 48"/>
+            <wp:cNvGraphicFramePr>
+              <a:graphicFrameLocks xmlns:a="http://schemas.openxmlformats.org/drawingml/2006/main" noChangeAspect="1"/>
+            </wp:cNvGraphicFramePr>
+            <a:graphic xmlns:a="http://schemas.openxmlformats.org/drawingml/2006/main">
+              <a:graphicData uri="http://schemas.openxmlformats.org/drawingml/2006/picture">
+                <pic:pic xmlns:pic="http://schemas.openxmlformats.org/drawingml/2006/picture">
+                  <pic:nvPicPr>
+                    <pic:cNvPr id="1" name=""/>
+                    <pic:cNvPicPr/>
+                  </pic:nvPicPr>
+                  <pic:blipFill>
+                    <a:blip r:embed="rId42"/>
+                    <a:stretch>
+                      <a:fillRect/>
+                    </a:stretch>
+                  </pic:blipFill>
+                  <pic:spPr>
+                    <a:xfrm>
+                      <a:off x="0" y="0"/>
+                      <a:ext cx="5853430" cy="2957195"/>
+                    </a:xfrm>
+                    <a:prstGeom prst="rect">
+                      <a:avLst/>
+                    </a:prstGeom>
+                  </pic:spPr>
+                </pic:pic>
+              </a:graphicData>
+            </a:graphic>
+          </wp:inline>
+        </w:drawing>
+      </w:r>
+    </w:p>
+    <w:p>
+      <w:pPr>
+        <w:pStyle w:val="SAGEBodyText"/>
+        <w:numPr>
+          <w:ilvl w:val="0"/>
+          <w:numId w:val="38"/>
+        </w:numPr>
+        <w:spacing w:line="360" w:lineRule="auto"/>
+        <w:rPr>
+          <w:b/>
+        </w:rPr>
+      </w:pPr>
+      <w:r>
+        <w:rPr>
+          <w:b/>
+        </w:rPr>
+        <w:t>After Change</w:t>
+      </w:r>
+    </w:p>
+    <w:p>
+      <w:pPr>
+        <w:pStyle w:val="SAGEBodyText"/>
+        <w:spacing w:line="360" w:lineRule="auto"/>
+        <w:ind w:left="720"/>
+        <w:rPr>
+          <w:rFonts w:ascii="Consolas" w:hAnsi="Consolas" w:cs="Consolas"/>
+          <w:color w:val="000000"/>
+          <w:sz w:val="19"/>
+          <w:szCs w:val="19"/>
+          <w:highlight w:val="white"/>
+        </w:rPr>
+      </w:pPr>
+      <w:r>
+        <w:rPr>
+          <w:noProof/>
+        </w:rPr>
+        <w:drawing>
+          <wp:inline distT="0" distB="0" distL="0" distR="0" wp14:anchorId="6AF4AAAE" wp14:editId="1A44C096">
+            <wp:extent cx="4470400" cy="3361285"/>
+            <wp:effectExtent l="0" t="0" r="6350" b="0"/>
+            <wp:docPr id="49" name="Picture 49"/>
+            <wp:cNvGraphicFramePr>
+              <a:graphicFrameLocks xmlns:a="http://schemas.openxmlformats.org/drawingml/2006/main" noChangeAspect="1"/>
+            </wp:cNvGraphicFramePr>
+            <a:graphic xmlns:a="http://schemas.openxmlformats.org/drawingml/2006/main">
+              <a:graphicData uri="http://schemas.openxmlformats.org/drawingml/2006/picture">
+                <pic:pic xmlns:pic="http://schemas.openxmlformats.org/drawingml/2006/picture">
+                  <pic:nvPicPr>
+                    <pic:cNvPr id="1" name=""/>
+                    <pic:cNvPicPr/>
+                  </pic:nvPicPr>
+                  <pic:blipFill>
+                    <a:blip r:embed="rId43"/>
+                    <a:stretch>
+                      <a:fillRect/>
+                    </a:stretch>
+                  </pic:blipFill>
+                  <pic:spPr>
+                    <a:xfrm>
+                      <a:off x="0" y="0"/>
+                      <a:ext cx="4483973" cy="3371491"/>
+                    </a:xfrm>
+                    <a:prstGeom prst="rect">
+                      <a:avLst/>
+                    </a:prstGeom>
+                  </pic:spPr>
+                </pic:pic>
+              </a:graphicData>
+            </a:graphic>
+          </wp:inline>
+        </w:drawing>
+      </w:r>
+      <w:bookmarkStart w:id="16" w:name="_GoBack"/>
+      <w:bookmarkEnd w:id="16"/>
+    </w:p>
+    <w:p>
+      <w:pPr>
         <w:pStyle w:val="SAGEHeading1"/>
         <w:framePr w:wrap="around"/>
       </w:pPr>
@@ -4844,12 +6334,12 @@
       </w:pPr>
     </w:p>
     <w:sectPr>
-      <w:headerReference w:type="even" r:id="rId32"/>
-      <w:headerReference w:type="default" r:id="rId33"/>
-      <w:footerReference w:type="even" r:id="rId34"/>
-      <w:footerReference w:type="default" r:id="rId35"/>
-      <w:headerReference w:type="first" r:id="rId36"/>
-      <w:footerReference w:type="first" r:id="rId37"/>
+      <w:headerReference w:type="even" r:id="rId44"/>
+      <w:headerReference w:type="default" r:id="rId45"/>
+      <w:footerReference w:type="even" r:id="rId46"/>
+      <w:footerReference w:type="default" r:id="rId47"/>
+      <w:headerReference w:type="first" r:id="rId48"/>
+      <w:footerReference w:type="first" r:id="rId49"/>
       <w:pgSz w:w="12242" w:h="15842" w:code="1"/>
       <w:pgMar w:top="709" w:right="1440" w:bottom="1701" w:left="1584" w:header="624" w:footer="397" w:gutter="0"/>
       <w:cols w:space="708"/>
@@ -5080,43 +6570,7 @@
             <w:rPr>
               <w:noProof/>
             </w:rPr>
-            <w:t xml:space="preserve"> </w:t>
-          </w:r>
-          <w:r>
-            <w:rPr>
-              <w:noProof/>
-            </w:rPr>
-            <w:t>–</w:t>
-          </w:r>
-          <w:r>
-            <w:rPr>
-              <w:noProof/>
-            </w:rPr>
-            <w:t xml:space="preserve"> </w:t>
-          </w:r>
-          <w:r>
-            <w:rPr>
-              <w:noProof/>
-            </w:rPr>
-            <w:t>20</w:t>
-          </w:r>
-          <w:r>
-            <w:rPr>
-              <w:noProof/>
-            </w:rPr>
-            <w:t>20</w:t>
-          </w:r>
-          <w:r>
-            <w:rPr>
-              <w:noProof/>
-            </w:rPr>
-            <w:t>.0</w:t>
-          </w:r>
-          <w:r>
-            <w:rPr>
-              <w:noProof/>
-            </w:rPr>
-            <w:t xml:space="preserve"> Upgrade Instructions</w:t>
+            <w:t xml:space="preserve"> – 2020.0 Upgrade Instructions</w:t>
           </w:r>
         </w:p>
       </w:tc>
@@ -5133,7 +6587,6 @@
               <w:docPartUnique/>
             </w:docPartObj>
           </w:sdtPr>
-          <w:sdtEndPr/>
           <w:sdtContent>
             <w:p>
               <w:pPr>
@@ -5285,37 +6738,7 @@
             <w:rPr>
               <w:noProof/>
             </w:rPr>
-            <w:t xml:space="preserve"> </w:t>
-          </w:r>
-          <w:r>
-            <w:rPr>
-              <w:noProof/>
-            </w:rPr>
-            <w:t>–</w:t>
-          </w:r>
-          <w:r>
-            <w:rPr>
-              <w:noProof/>
-            </w:rPr>
-            <w:t xml:space="preserve"> </w:t>
-          </w:r>
-          <w:r>
-            <w:rPr>
-              <w:noProof/>
-            </w:rPr>
-            <w:t>201</w:t>
-          </w:r>
-          <w:r>
-            <w:rPr>
-              <w:noProof/>
-            </w:rPr>
-            <w:t>8.0</w:t>
-          </w:r>
-          <w:r>
-            <w:rPr>
-              <w:noProof/>
-            </w:rPr>
-            <w:t xml:space="preserve"> Upgrade Instructions</w:t>
+            <w:t xml:space="preserve"> – 2018.0 Upgrade Instructions</w:t>
           </w:r>
         </w:p>
       </w:tc>
@@ -5332,7 +6755,6 @@
               <w:docPartUnique/>
             </w:docPartObj>
           </w:sdtPr>
-          <w:sdtEndPr/>
           <w:sdtContent>
             <w:p>
               <w:pPr>
@@ -5571,7 +6993,7 @@
         <v:path o:extrusionok="f" gradientshapeok="t" o:connecttype="rect"/>
         <o:lock v:ext="edit" aspectratio="t"/>
       </v:shapetype>
-      <v:shape id="_x0000_i1030" type="#_x0000_t75" style="width:22pt;height:22pt" o:bullet="t">
+      <v:shape id="_x0000_i1064" type="#_x0000_t75" style="width:20pt;height:20pt" o:bullet="t">
         <v:imagedata r:id="rId1" o:title="clip_image001"/>
       </v:shape>
     </w:pict>
@@ -25419,7 +26841,7 @@
 </file>
 
 <file path=customXml/itemProps1.xml><?xml version="1.0" encoding="utf-8"?>
-<ds:datastoreItem xmlns:ds="http://schemas.openxmlformats.org/officeDocument/2006/customXml" ds:itemID="{FFE05956-1DD1-40CE-BCCB-13A4DC5E2CFE}">
+<ds:datastoreItem xmlns:ds="http://schemas.openxmlformats.org/officeDocument/2006/customXml" ds:itemID="{C00A519B-5857-4B4D-8D8E-D4EB3695D282}">
   <ds:schemaRefs>
     <ds:schemaRef ds:uri="http://schemas.openxmlformats.org/officeDocument/2006/bibliography"/>
   </ds:schemaRefs>

</xml_diff>

<commit_message>
Add extra manual steps to the upgrade wizard document, propagate those changes to all samples and other wizards, resync everything
</commit_message>
<xml_diff>
--- a/docs/upgrades/Sage300SDK_2020_0UpgradeGuide.docx
+++ b/docs/upgrades/Sage300SDK_2020_0UpgradeGuide.docx
@@ -209,7 +209,7 @@
       <w:r>
         <w:fldChar w:fldCharType="separate"/>
       </w:r>
-      <w:hyperlink w:anchor="_Toc14101888" w:history="1">
+      <w:hyperlink w:anchor="_Toc17816236" w:history="1">
         <w:r>
           <w:rPr>
             <w:rStyle w:val="Hyperlink"/>
@@ -252,7 +252,7 @@
             <w:noProof/>
             <w:webHidden/>
           </w:rPr>
-          <w:instrText xml:space="preserve"> PAGEREF _Toc14101888 \h </w:instrText>
+          <w:instrText xml:space="preserve"> PAGEREF _Toc17816236 \h </w:instrText>
         </w:r>
         <w:r>
           <w:rPr>
@@ -290,7 +290,7 @@
           <w:rFonts w:asciiTheme="minorHAnsi" w:eastAsiaTheme="minorEastAsia" w:hAnsiTheme="minorHAnsi"/>
         </w:rPr>
       </w:pPr>
-      <w:hyperlink w:anchor="_Toc14101889" w:history="1">
+      <w:hyperlink w:anchor="_Toc17816237" w:history="1">
         <w:r>
           <w:rPr>
             <w:rStyle w:val="Hyperlink"/>
@@ -325,7 +325,7 @@
           <w:rPr>
             <w:webHidden/>
           </w:rPr>
-          <w:instrText xml:space="preserve"> PAGEREF _Toc14101889 \h </w:instrText>
+          <w:instrText xml:space="preserve"> PAGEREF _Toc17816237 \h </w:instrText>
         </w:r>
         <w:r>
           <w:rPr>
@@ -342,7 +342,7 @@
           <w:rPr>
             <w:webHidden/>
           </w:rPr>
-          <w:t>4</w:t>
+          <w:t>5</w:t>
         </w:r>
         <w:r>
           <w:rPr>
@@ -362,7 +362,7 @@
           <w:sz w:val="22"/>
         </w:rPr>
       </w:pPr>
-      <w:hyperlink w:anchor="_Toc14101890" w:history="1">
+      <w:hyperlink w:anchor="_Toc17816238" w:history="1">
         <w:r>
           <w:rPr>
             <w:rStyle w:val="Hyperlink"/>
@@ -405,7 +405,7 @@
             <w:noProof/>
             <w:webHidden/>
           </w:rPr>
-          <w:instrText xml:space="preserve"> PAGEREF _Toc14101890 \h </w:instrText>
+          <w:instrText xml:space="preserve"> PAGEREF _Toc17816238 \h </w:instrText>
         </w:r>
         <w:r>
           <w:rPr>
@@ -425,7 +425,7 @@
             <w:noProof/>
             <w:webHidden/>
           </w:rPr>
-          <w:t>5</w:t>
+          <w:t>6</w:t>
         </w:r>
         <w:r>
           <w:rPr>
@@ -446,7 +446,7 @@
           <w:sz w:val="22"/>
         </w:rPr>
       </w:pPr>
-      <w:hyperlink w:anchor="_Toc14101891" w:history="1">
+      <w:hyperlink w:anchor="_Toc17816239" w:history="1">
         <w:r>
           <w:rPr>
             <w:rStyle w:val="Hyperlink"/>
@@ -489,7 +489,7 @@
             <w:noProof/>
             <w:webHidden/>
           </w:rPr>
-          <w:instrText xml:space="preserve"> PAGEREF _Toc14101891 \h </w:instrText>
+          <w:instrText xml:space="preserve"> PAGEREF _Toc17816239 \h </w:instrText>
         </w:r>
         <w:r>
           <w:rPr>
@@ -509,7 +509,7 @@
             <w:noProof/>
             <w:webHidden/>
           </w:rPr>
-          <w:t>6</w:t>
+          <w:t>7</w:t>
         </w:r>
         <w:r>
           <w:rPr>
@@ -530,7 +530,7 @@
           <w:sz w:val="22"/>
         </w:rPr>
       </w:pPr>
-      <w:hyperlink w:anchor="_Toc14101892" w:history="1">
+      <w:hyperlink w:anchor="_Toc17816240" w:history="1">
         <w:r>
           <w:rPr>
             <w:rStyle w:val="Hyperlink"/>
@@ -573,7 +573,7 @@
             <w:noProof/>
             <w:webHidden/>
           </w:rPr>
-          <w:instrText xml:space="preserve"> PAGEREF _Toc14101892 \h </w:instrText>
+          <w:instrText xml:space="preserve"> PAGEREF _Toc17816240 \h </w:instrText>
         </w:r>
         <w:r>
           <w:rPr>
@@ -593,7 +593,7 @@
             <w:noProof/>
             <w:webHidden/>
           </w:rPr>
-          <w:t>7</w:t>
+          <w:t>8</w:t>
         </w:r>
         <w:r>
           <w:rPr>
@@ -611,7 +611,7 @@
           <w:rFonts w:asciiTheme="minorHAnsi" w:eastAsiaTheme="minorEastAsia" w:hAnsiTheme="minorHAnsi"/>
         </w:rPr>
       </w:pPr>
-      <w:hyperlink w:anchor="_Toc14101893" w:history="1">
+      <w:hyperlink w:anchor="_Toc17816241" w:history="1">
         <w:r>
           <w:rPr>
             <w:rStyle w:val="Hyperlink"/>
@@ -646,7 +646,7 @@
           <w:rPr>
             <w:webHidden/>
           </w:rPr>
-          <w:instrText xml:space="preserve"> PAGEREF _Toc14101893 \h </w:instrText>
+          <w:instrText xml:space="preserve"> PAGEREF _Toc17816241 \h </w:instrText>
         </w:r>
         <w:r>
           <w:rPr>
@@ -663,7 +663,7 @@
           <w:rPr>
             <w:webHidden/>
           </w:rPr>
-          <w:t>8</w:t>
+          <w:t>9</w:t>
         </w:r>
         <w:r>
           <w:rPr>
@@ -680,7 +680,7 @@
           <w:rFonts w:asciiTheme="minorHAnsi" w:eastAsiaTheme="minorEastAsia" w:hAnsiTheme="minorHAnsi"/>
         </w:rPr>
       </w:pPr>
-      <w:hyperlink w:anchor="_Toc14101894" w:history="1">
+      <w:hyperlink w:anchor="_Toc17816242" w:history="1">
         <w:r>
           <w:rPr>
             <w:rStyle w:val="Hyperlink"/>
@@ -715,7 +715,7 @@
           <w:rPr>
             <w:webHidden/>
           </w:rPr>
-          <w:instrText xml:space="preserve"> PAGEREF _Toc14101894 \h </w:instrText>
+          <w:instrText xml:space="preserve"> PAGEREF _Toc17816242 \h </w:instrText>
         </w:r>
         <w:r>
           <w:rPr>
@@ -732,7 +732,7 @@
           <w:rPr>
             <w:webHidden/>
           </w:rPr>
-          <w:t>9</w:t>
+          <w:t>10</w:t>
         </w:r>
         <w:r>
           <w:rPr>
@@ -749,7 +749,7 @@
           <w:rFonts w:asciiTheme="minorHAnsi" w:eastAsiaTheme="minorEastAsia" w:hAnsiTheme="minorHAnsi"/>
         </w:rPr>
       </w:pPr>
-      <w:hyperlink w:anchor="_Toc14101895" w:history="1">
+      <w:hyperlink w:anchor="_Toc17816243" w:history="1">
         <w:r>
           <w:rPr>
             <w:rStyle w:val="Hyperlink"/>
@@ -784,7 +784,7 @@
           <w:rPr>
             <w:webHidden/>
           </w:rPr>
-          <w:instrText xml:space="preserve"> PAGEREF _Toc14101895 \h </w:instrText>
+          <w:instrText xml:space="preserve"> PAGEREF _Toc17816243 \h </w:instrText>
         </w:r>
         <w:r>
           <w:rPr>
@@ -801,13 +801,7 @@
           <w:rPr>
             <w:webHidden/>
           </w:rPr>
-          <w:t>1</w:t>
-        </w:r>
-        <w:r>
-          <w:rPr>
-            <w:webHidden/>
-          </w:rPr>
-          <w:t>0</w:t>
+          <w:t>11</w:t>
         </w:r>
         <w:r>
           <w:rPr>
@@ -824,7 +818,7 @@
           <w:rFonts w:asciiTheme="minorHAnsi" w:eastAsiaTheme="minorEastAsia" w:hAnsiTheme="minorHAnsi"/>
         </w:rPr>
       </w:pPr>
-      <w:hyperlink w:anchor="_Toc14101896" w:history="1">
+      <w:hyperlink w:anchor="_Toc17816244" w:history="1">
         <w:r>
           <w:rPr>
             <w:rStyle w:val="Hyperlink"/>
@@ -859,7 +853,7 @@
           <w:rPr>
             <w:webHidden/>
           </w:rPr>
-          <w:instrText xml:space="preserve"> PAGEREF _Toc14101896 \h </w:instrText>
+          <w:instrText xml:space="preserve"> PAGEREF _Toc17816244 \h </w:instrText>
         </w:r>
         <w:r>
           <w:rPr>
@@ -876,7 +870,7 @@
           <w:rPr>
             <w:webHidden/>
           </w:rPr>
-          <w:t>11</w:t>
+          <w:t>12</w:t>
         </w:r>
         <w:r>
           <w:rPr>
@@ -885,6 +879,8 @@
           <w:fldChar w:fldCharType="end"/>
         </w:r>
       </w:hyperlink>
+      <w:bookmarkStart w:id="0" w:name="_GoBack"/>
+      <w:bookmarkEnd w:id="0"/>
     </w:p>
     <w:p>
       <w:pPr>
@@ -893,7 +889,7 @@
           <w:rFonts w:asciiTheme="minorHAnsi" w:eastAsiaTheme="minorEastAsia" w:hAnsiTheme="minorHAnsi"/>
         </w:rPr>
       </w:pPr>
-      <w:hyperlink w:anchor="_Toc14101897" w:history="1">
+      <w:hyperlink w:anchor="_Toc17816245" w:history="1">
         <w:r>
           <w:rPr>
             <w:rStyle w:val="Hyperlink"/>
@@ -928,7 +924,7 @@
           <w:rPr>
             <w:webHidden/>
           </w:rPr>
-          <w:instrText xml:space="preserve"> PAGEREF _Toc14101897 \h </w:instrText>
+          <w:instrText xml:space="preserve"> PAGEREF _Toc17816245 \h </w:instrText>
         </w:r>
         <w:r>
           <w:rPr>
@@ -945,7 +941,7 @@
           <w:rPr>
             <w:webHidden/>
           </w:rPr>
-          <w:t>12</w:t>
+          <w:t>13</w:t>
         </w:r>
         <w:r>
           <w:rPr>
@@ -962,7 +958,7 @@
           <w:rFonts w:asciiTheme="minorHAnsi" w:eastAsiaTheme="minorEastAsia" w:hAnsiTheme="minorHAnsi"/>
         </w:rPr>
       </w:pPr>
-      <w:hyperlink w:anchor="_Toc14101898" w:history="1">
+      <w:hyperlink w:anchor="_Toc17816246" w:history="1">
         <w:r>
           <w:rPr>
             <w:rStyle w:val="Hyperlink"/>
@@ -997,7 +993,7 @@
           <w:rPr>
             <w:webHidden/>
           </w:rPr>
-          <w:instrText xml:space="preserve"> PAGEREF _Toc14101898 \h </w:instrText>
+          <w:instrText xml:space="preserve"> PAGEREF _Toc17816246 \h </w:instrText>
         </w:r>
         <w:r>
           <w:rPr>
@@ -1014,7 +1010,7 @@
           <w:rPr>
             <w:webHidden/>
           </w:rPr>
-          <w:t>13</w:t>
+          <w:t>14</w:t>
         </w:r>
         <w:r>
           <w:rPr>
@@ -1034,7 +1030,7 @@
           <w:sz w:val="22"/>
         </w:rPr>
       </w:pPr>
-      <w:hyperlink w:anchor="_Toc14101899" w:history="1">
+      <w:hyperlink w:anchor="_Toc17816247" w:history="1">
         <w:r>
           <w:rPr>
             <w:rStyle w:val="Hyperlink"/>
@@ -1077,7 +1073,7 @@
             <w:noProof/>
             <w:webHidden/>
           </w:rPr>
-          <w:instrText xml:space="preserve"> PAGEREF _Toc14101899 \h </w:instrText>
+          <w:instrText xml:space="preserve"> PAGEREF _Toc17816247 \h </w:instrText>
         </w:r>
         <w:r>
           <w:rPr>
@@ -1097,7 +1093,7 @@
             <w:noProof/>
             <w:webHidden/>
           </w:rPr>
-          <w:t>14</w:t>
+          <w:t>15</w:t>
         </w:r>
         <w:r>
           <w:rPr>
@@ -1118,7 +1114,7 @@
           <w:sz w:val="22"/>
         </w:rPr>
       </w:pPr>
-      <w:hyperlink w:anchor="_Toc14101900" w:history="1">
+      <w:hyperlink w:anchor="_Toc17816248" w:history="1">
         <w:r>
           <w:rPr>
             <w:rStyle w:val="Hyperlink"/>
@@ -1161,7 +1157,7 @@
             <w:noProof/>
             <w:webHidden/>
           </w:rPr>
-          <w:instrText xml:space="preserve"> PAGEREF _Toc14101900 \h </w:instrText>
+          <w:instrText xml:space="preserve"> PAGEREF _Toc17816248 \h </w:instrText>
         </w:r>
         <w:r>
           <w:rPr>
@@ -1181,7 +1177,7 @@
             <w:noProof/>
             <w:webHidden/>
           </w:rPr>
-          <w:t>15</w:t>
+          <w:t>16</w:t>
         </w:r>
         <w:r>
           <w:rPr>
@@ -1202,7 +1198,7 @@
           <w:sz w:val="22"/>
         </w:rPr>
       </w:pPr>
-      <w:hyperlink w:anchor="_Toc14101901" w:history="1">
+      <w:hyperlink w:anchor="_Toc17816249" w:history="1">
         <w:r>
           <w:rPr>
             <w:rStyle w:val="Hyperlink"/>
@@ -1245,7 +1241,7 @@
             <w:noProof/>
             <w:webHidden/>
           </w:rPr>
-          <w:instrText xml:space="preserve"> PAGEREF _Toc14101901 \h </w:instrText>
+          <w:instrText xml:space="preserve"> PAGEREF _Toc17816249 \h </w:instrText>
         </w:r>
         <w:r>
           <w:rPr>
@@ -1265,7 +1261,7 @@
             <w:noProof/>
             <w:webHidden/>
           </w:rPr>
-          <w:t>20</w:t>
+          <w:t>29</w:t>
         </w:r>
         <w:r>
           <w:rPr>
@@ -1285,16 +1281,16 @@
         <w:lastRenderedPageBreak/>
         <w:fldChar w:fldCharType="end"/>
       </w:r>
-      <w:bookmarkStart w:id="0" w:name="_Toc440376140"/>
-      <w:bookmarkStart w:id="1" w:name="_Toc14101888"/>
+      <w:bookmarkStart w:id="1" w:name="_Toc440376140"/>
+      <w:bookmarkStart w:id="2" w:name="_Toc17816236"/>
       <w:r>
         <w:t>O</w:t>
       </w:r>
       <w:r>
         <w:t>verview</w:t>
       </w:r>
-      <w:bookmarkEnd w:id="0"/>
       <w:bookmarkEnd w:id="1"/>
+      <w:bookmarkEnd w:id="2"/>
       <w:r>
         <w:fldChar w:fldCharType="begin"/>
       </w:r>
@@ -1408,11 +1404,19 @@
           <w:rStyle w:val="SAGETextBoldListItem"/>
         </w:rPr>
       </w:pPr>
+      <w:proofErr w:type="spellStart"/>
       <w:r>
         <w:rPr>
           <w:rStyle w:val="SAGETextBoldListItem"/>
         </w:rPr>
-        <w:t>Sychronize Kendo Files</w:t>
+        <w:t>Sychronize</w:t>
+      </w:r>
+      <w:proofErr w:type="spellEnd"/>
+      <w:r>
+        <w:rPr>
+          <w:rStyle w:val="SAGETextBoldListItem"/>
+        </w:rPr>
+        <w:t xml:space="preserve"> Kendo Files</w:t>
       </w:r>
     </w:p>
     <w:p>
@@ -1503,7 +1507,6 @@
           <w:lang w:val="en-US"/>
         </w:rPr>
       </w:pPr>
-      <w:bookmarkStart w:id="2" w:name="_Toc14101889"/>
       <w:r>
         <w:br w:type="page"/>
       </w:r>
@@ -1512,11 +1515,12 @@
       <w:pPr>
         <w:pStyle w:val="SAGEHeading2"/>
       </w:pPr>
+      <w:bookmarkStart w:id="3" w:name="_Toc17816237"/>
       <w:r>
         <w:lastRenderedPageBreak/>
         <w:t>Required Version of Sage 300</w:t>
       </w:r>
-      <w:bookmarkEnd w:id="2"/>
+      <w:bookmarkEnd w:id="3"/>
     </w:p>
     <w:p>
       <w:pPr>
@@ -1579,7 +1583,7 @@
         <w:pStyle w:val="SAGEHeading1"/>
         <w:framePr w:wrap="around"/>
       </w:pPr>
-      <w:bookmarkStart w:id="3" w:name="_Toc14101890"/>
+      <w:bookmarkStart w:id="4" w:name="_Toc17816238"/>
       <w:r>
         <w:lastRenderedPageBreak/>
         <w:t>Install</w:t>
@@ -1599,7 +1603,7 @@
       <w:r>
         <w:t>Wizard</w:t>
       </w:r>
-      <w:bookmarkEnd w:id="3"/>
+      <w:bookmarkEnd w:id="4"/>
     </w:p>
     <w:p>
       <w:pPr>
@@ -1637,7 +1641,15 @@
         <w:t>Note:</w:t>
       </w:r>
       <w:r>
-        <w:t xml:space="preserve"> If the previous Upgrade Wizard is installed, it must be uninstalled first (In Visual Studio - Tools, Components and Extensions, Uninstall option once the Upgrade Wizard is selected).</w:t>
+        <w:t xml:space="preserve"> If the previous Upgrade Wizard is installed, it must be uninstalled first (In Visual Studio - Tools, Components and Extensions, </w:t>
+      </w:r>
+      <w:proofErr w:type="gramStart"/>
+      <w:r>
+        <w:t>Uninstall</w:t>
+      </w:r>
+      <w:proofErr w:type="gramEnd"/>
+      <w:r>
+        <w:t xml:space="preserve"> option once the Upgrade Wizard is selected).</w:t>
       </w:r>
     </w:p>
     <w:p>
@@ -1751,8 +1763,8 @@
           <w:numId w:val="35"/>
         </w:numPr>
       </w:pPr>
-      <w:bookmarkStart w:id="4" w:name="_Toc453606102"/>
-      <w:bookmarkStart w:id="5" w:name="_Toc14101891"/>
+      <w:bookmarkStart w:id="5" w:name="_Toc453606102"/>
+      <w:bookmarkStart w:id="6" w:name="_Toc17816239"/>
       <w:r>
         <w:lastRenderedPageBreak/>
         <w:t>Accessing</w:t>
@@ -1772,8 +1784,8 @@
       <w:r>
         <w:t>Upgrade Wizard</w:t>
       </w:r>
-      <w:bookmarkEnd w:id="4"/>
       <w:bookmarkEnd w:id="5"/>
+      <w:bookmarkEnd w:id="6"/>
     </w:p>
     <w:p>
       <w:pPr>
@@ -1928,8 +1940,8 @@
           <w:numId w:val="35"/>
         </w:numPr>
       </w:pPr>
-      <w:bookmarkStart w:id="6" w:name="_Toc440882986"/>
-      <w:bookmarkStart w:id="7" w:name="_Toc14101892"/>
+      <w:bookmarkStart w:id="7" w:name="_Toc440882986"/>
+      <w:bookmarkStart w:id="8" w:name="_Toc17816240"/>
       <w:r>
         <w:lastRenderedPageBreak/>
         <w:t xml:space="preserve">Using </w:t>
@@ -1940,8 +1952,8 @@
       <w:r>
         <w:t>Sage 300 Upgrade Wizard</w:t>
       </w:r>
-      <w:bookmarkEnd w:id="6"/>
       <w:bookmarkEnd w:id="7"/>
+      <w:bookmarkEnd w:id="8"/>
     </w:p>
     <w:p>
       <w:pPr>
@@ -2076,12 +2088,12 @@
         </w:numPr>
         <w:ind w:left="734" w:hanging="734"/>
       </w:pPr>
-      <w:bookmarkStart w:id="8" w:name="_Toc14101893"/>
+      <w:bookmarkStart w:id="9" w:name="_Toc17816241"/>
       <w:r>
         <w:lastRenderedPageBreak/>
         <w:t>Step 1 – Synchronize Kendo Files</w:t>
       </w:r>
-      <w:bookmarkEnd w:id="8"/>
+      <w:bookmarkEnd w:id="9"/>
     </w:p>
     <w:p>
       <w:pPr>
@@ -2210,7 +2222,7 @@
         </w:numPr>
         <w:ind w:left="734" w:hanging="734"/>
       </w:pPr>
-      <w:bookmarkStart w:id="9" w:name="_Toc14101894"/>
+      <w:bookmarkStart w:id="10" w:name="_Toc17816242"/>
       <w:r>
         <w:lastRenderedPageBreak/>
         <w:t xml:space="preserve">Step </w:t>
@@ -2221,7 +2233,7 @@
       <w:r>
         <w:t xml:space="preserve"> – Synchronize Web Files</w:t>
       </w:r>
-      <w:bookmarkEnd w:id="9"/>
+      <w:bookmarkEnd w:id="10"/>
     </w:p>
     <w:p>
       <w:pPr>
@@ -2380,7 +2392,7 @@
         </w:numPr>
         <w:ind w:left="734" w:hanging="734"/>
       </w:pPr>
-      <w:bookmarkStart w:id="10" w:name="_Toc14101895"/>
+      <w:bookmarkStart w:id="11" w:name="_Toc17816243"/>
       <w:r>
         <w:lastRenderedPageBreak/>
         <w:t xml:space="preserve">Step 3 – </w:t>
@@ -2388,7 +2400,7 @@
       <w:r>
         <w:t>Synchronize Accpac Libraries</w:t>
       </w:r>
-      <w:bookmarkEnd w:id="10"/>
+      <w:bookmarkEnd w:id="11"/>
     </w:p>
     <w:p>
       <w:pPr>
@@ -2452,6 +2464,7 @@
       <w:r>
         <w:t xml:space="preserve">The upgrade wizard will search for copies of the </w:t>
       </w:r>
+      <w:proofErr w:type="spellStart"/>
       <w:r>
         <w:rPr>
           <w:b/>
@@ -2459,6 +2472,7 @@
         </w:rPr>
         <w:t>AccpacDotNetVersion.props</w:t>
       </w:r>
+      <w:proofErr w:type="spellEnd"/>
       <w:r>
         <w:t xml:space="preserve"> file in the following locations:</w:t>
       </w:r>
@@ -2494,6 +2508,7 @@
       <w:r>
         <w:t xml:space="preserve">If the </w:t>
       </w:r>
+      <w:proofErr w:type="spellStart"/>
       <w:r>
         <w:rPr>
           <w:b/>
@@ -2501,9 +2516,11 @@
         </w:rPr>
         <w:t>AccpacDotNetVersion.props</w:t>
       </w:r>
+      <w:proofErr w:type="spellEnd"/>
       <w:r>
         <w:t xml:space="preserve"> file is found in the root of the solution folder, it will be upgraded as normal. If the </w:t>
       </w:r>
+      <w:proofErr w:type="spellStart"/>
       <w:r>
         <w:rPr>
           <w:b/>
@@ -2511,9 +2528,19 @@
         </w:rPr>
         <w:t>AccpacDotNetVersion.props</w:t>
       </w:r>
-      <w:r>
-        <w:t xml:space="preserve"> file is not found in the root of the solution folder but is found in one or more project folders, the wizard will update the project file (.csproj) in each of these folders with the correct path to the </w:t>
-      </w:r>
+      <w:proofErr w:type="spellEnd"/>
+      <w:r>
+        <w:t xml:space="preserve"> file is not found in the root of the solution folder but is found in one or more project folders, the wizard will update the project file (.</w:t>
+      </w:r>
+      <w:proofErr w:type="spellStart"/>
+      <w:r>
+        <w:t>csproj</w:t>
+      </w:r>
+      <w:proofErr w:type="spellEnd"/>
+      <w:r>
+        <w:t xml:space="preserve">) in each of these folders with the correct path to the </w:t>
+      </w:r>
+      <w:proofErr w:type="spellStart"/>
       <w:r>
         <w:rPr>
           <w:b/>
@@ -2521,6 +2548,7 @@
         </w:rPr>
         <w:t>AccpacDotNetVersion.props</w:t>
       </w:r>
+      <w:proofErr w:type="spellEnd"/>
       <w:r>
         <w:rPr>
           <w:b/>
@@ -2534,6 +2562,7 @@
       <w:r>
         <w:t xml:space="preserve">located in the solution folder and then remove the copy of the </w:t>
       </w:r>
+      <w:proofErr w:type="spellStart"/>
       <w:r>
         <w:rPr>
           <w:b/>
@@ -2541,12 +2570,14 @@
         </w:rPr>
         <w:t>AccpacDotNetVersion.props</w:t>
       </w:r>
+      <w:proofErr w:type="spellEnd"/>
       <w:r>
         <w:t xml:space="preserve"> </w:t>
       </w:r>
       <w:r>
         <w:t xml:space="preserve">file in the project folder. When this process has completed, the solution should contain only a single </w:t>
       </w:r>
+      <w:proofErr w:type="spellStart"/>
       <w:r>
         <w:rPr>
           <w:b/>
@@ -2554,6 +2585,7 @@
         </w:rPr>
         <w:t>AccpacDotNetVersion.props</w:t>
       </w:r>
+      <w:proofErr w:type="spellEnd"/>
       <w:r>
         <w:t xml:space="preserve"> file located in the root of the solution folder.</w:t>
       </w:r>
@@ -2608,7 +2640,7 @@
         </w:numPr>
         <w:ind w:left="734" w:hanging="734"/>
       </w:pPr>
-      <w:bookmarkStart w:id="11" w:name="_Toc14101896"/>
+      <w:bookmarkStart w:id="12" w:name="_Toc17816244"/>
       <w:r>
         <w:lastRenderedPageBreak/>
         <w:t xml:space="preserve">Step </w:t>
@@ -2622,7 +2654,7 @@
       <w:r>
         <w:t>Multiple Sessions framework changes</w:t>
       </w:r>
-      <w:bookmarkEnd w:id="11"/>
+      <w:bookmarkEnd w:id="12"/>
     </w:p>
     <w:p>
       <w:pPr>
@@ -2708,8 +2740,6 @@
       <w:pPr>
         <w:pStyle w:val="SAGEBodyText"/>
       </w:pPr>
-      <w:bookmarkStart w:id="12" w:name="_GoBack"/>
-      <w:bookmarkEnd w:id="12"/>
       <w:r>
         <w:t xml:space="preserve">Click </w:t>
       </w:r>
@@ -2752,7 +2782,7 @@
         </w:numPr>
         <w:ind w:left="734" w:hanging="734"/>
       </w:pPr>
-      <w:bookmarkStart w:id="13" w:name="_Toc14101897"/>
+      <w:bookmarkStart w:id="13" w:name="_Toc17816245"/>
       <w:r>
         <w:lastRenderedPageBreak/>
         <w:t xml:space="preserve">Step </w:t>
@@ -2883,7 +2913,7 @@
         </w:numPr>
         <w:ind w:left="734" w:hanging="734"/>
       </w:pPr>
-      <w:bookmarkStart w:id="14" w:name="_Toc14101898"/>
+      <w:bookmarkStart w:id="14" w:name="_Toc17816246"/>
       <w:r>
         <w:lastRenderedPageBreak/>
         <w:t xml:space="preserve">Step </w:t>
@@ -3080,7 +3110,7 @@
         <w:pStyle w:val="SAGEHeading1"/>
         <w:framePr w:wrap="around"/>
       </w:pPr>
-      <w:bookmarkStart w:id="15" w:name="_Toc14101899"/>
+      <w:bookmarkStart w:id="15" w:name="_Toc17816247"/>
       <w:r>
         <w:lastRenderedPageBreak/>
         <w:t>Upgrade Log</w:t>
@@ -3176,7 +3206,7 @@
         <w:pStyle w:val="SAGEHeading1"/>
         <w:framePr w:wrap="around"/>
       </w:pPr>
-      <w:bookmarkStart w:id="16" w:name="_Toc14101900"/>
+      <w:bookmarkStart w:id="16" w:name="_Toc17816248"/>
       <w:r>
         <w:lastRenderedPageBreak/>
         <w:t>Multiple Sessions framework changes</w:t>
@@ -3227,14 +3257,29 @@
         <w:ind w:left="576" w:firstLine="144"/>
       </w:pPr>
       <w:r>
-        <w:t>{Namespace.Web}</w:t>
+        <w:t>{</w:t>
+      </w:r>
+      <w:proofErr w:type="spellStart"/>
+      <w:proofErr w:type="gramStart"/>
+      <w:r>
+        <w:t>Namespace.Web</w:t>
+      </w:r>
+      <w:proofErr w:type="spellEnd"/>
+      <w:r>
+        <w:t>}</w:t>
       </w:r>
       <w:r>
         <w:t>\</w:t>
       </w:r>
-      <w:r>
-        <w:t>{Namespace}AreaRegistration.cs</w:t>
-      </w:r>
+      <w:proofErr w:type="gramEnd"/>
+      <w:r>
+        <w:t>{Namespace}</w:t>
+      </w:r>
+      <w:proofErr w:type="spellStart"/>
+      <w:r>
+        <w:t>AreaRegistration.cs</w:t>
+      </w:r>
+      <w:proofErr w:type="spellEnd"/>
     </w:p>
     <w:p>
       <w:pPr>
@@ -3509,14 +3554,26 @@
         <w:ind w:left="576" w:firstLine="144"/>
       </w:pPr>
       <w:r>
-        <w:t>{Namespace.Web</w:t>
-      </w:r>
+        <w:t>{</w:t>
+      </w:r>
+      <w:proofErr w:type="spellStart"/>
+      <w:proofErr w:type="gramStart"/>
+      <w:r>
+        <w:t>Namespace.Web</w:t>
+      </w:r>
+      <w:proofErr w:type="spellEnd"/>
       <w:r>
         <w:t>}</w:t>
       </w:r>
       <w:r>
-        <w:t>\Global.asax.cs</w:t>
-      </w:r>
+        <w:t>\</w:t>
+      </w:r>
+      <w:proofErr w:type="spellStart"/>
+      <w:proofErr w:type="gramEnd"/>
+      <w:r>
+        <w:t>Global.asax.cs</w:t>
+      </w:r>
+      <w:proofErr w:type="spellEnd"/>
     </w:p>
     <w:p>
       <w:pPr>
@@ -3563,7 +3620,23 @@
         <w:ind w:left="720"/>
       </w:pPr>
       <w:r>
-        <w:t>Repurpose the use of the old property SessionId and additionally pass in a new property called AspNetSessionId in the Context object</w:t>
+        <w:t xml:space="preserve">Repurpose the use of the old property </w:t>
+      </w:r>
+      <w:proofErr w:type="spellStart"/>
+      <w:r>
+        <w:t>SessionId</w:t>
+      </w:r>
+      <w:proofErr w:type="spellEnd"/>
+      <w:r>
+        <w:t xml:space="preserve"> and additionally pass in a new property called </w:t>
+      </w:r>
+      <w:proofErr w:type="spellStart"/>
+      <w:r>
+        <w:t>AspNetSessionId</w:t>
+      </w:r>
+      <w:proofErr w:type="spellEnd"/>
+      <w:r>
+        <w:t xml:space="preserve"> in the Context object</w:t>
       </w:r>
       <w:r>
         <w:t>.</w:t>
@@ -3610,7 +3683,21 @@
         <w:rPr>
           <w:bCs/>
         </w:rPr>
-        <w:t>Value of Context.SessionId was the ASP.NET session id</w:t>
+        <w:t xml:space="preserve">Value of </w:t>
+      </w:r>
+      <w:proofErr w:type="spellStart"/>
+      <w:r>
+        <w:rPr>
+          <w:bCs/>
+        </w:rPr>
+        <w:t>Context.SessionId</w:t>
+      </w:r>
+      <w:proofErr w:type="spellEnd"/>
+      <w:r>
+        <w:rPr>
+          <w:bCs/>
+        </w:rPr>
+        <w:t xml:space="preserve"> was the ASP.NET session id</w:t>
       </w:r>
     </w:p>
     <w:p>
@@ -3625,11 +3712,19 @@
           <w:b/>
         </w:rPr>
       </w:pPr>
+      <w:proofErr w:type="spellStart"/>
       <w:r>
         <w:rPr>
           <w:bCs/>
         </w:rPr>
-        <w:t>Context.AspNetSessionId does not exist</w:t>
+        <w:t>Context.AspNetSessionId</w:t>
+      </w:r>
+      <w:proofErr w:type="spellEnd"/>
+      <w:r>
+        <w:rPr>
+          <w:bCs/>
+        </w:rPr>
+        <w:t xml:space="preserve"> does not exist</w:t>
       </w:r>
     </w:p>
     <w:p>
@@ -3650,9 +3745,9 @@
           <w:noProof/>
         </w:rPr>
         <w:drawing>
-          <wp:inline distT="0" distB="0" distL="0" distR="0" wp14:anchorId="13BC4111" wp14:editId="3204731B">
-            <wp:extent cx="5853430" cy="2032635"/>
-            <wp:effectExtent l="0" t="0" r="0" b="5715"/>
+          <wp:inline distT="0" distB="0" distL="0" distR="0" wp14:anchorId="13BC4111" wp14:editId="3A7AFBC3">
+            <wp:extent cx="5708821" cy="1982419"/>
+            <wp:effectExtent l="0" t="0" r="6350" b="0"/>
             <wp:docPr id="25" name="Picture 25"/>
             <wp:cNvGraphicFramePr>
               <a:graphicFrameLocks xmlns:a="http://schemas.openxmlformats.org/drawingml/2006/main" noChangeAspect="1"/>
@@ -3673,7 +3768,7 @@
                   <pic:spPr>
                     <a:xfrm>
                       <a:off x="0" y="0"/>
-                      <a:ext cx="5853430" cy="2032635"/>
+                      <a:ext cx="5728104" cy="1989115"/>
                     </a:xfrm>
                     <a:prstGeom prst="rect">
                       <a:avLst/>
@@ -3721,12 +3816,26 @@
         <w:rPr>
           <w:bCs/>
         </w:rPr>
-        <w:t xml:space="preserve">Value of Context.SessionId </w:t>
-      </w:r>
+        <w:t xml:space="preserve">Value of </w:t>
+      </w:r>
+      <w:proofErr w:type="spellStart"/>
       <w:r>
         <w:rPr>
           <w:bCs/>
         </w:rPr>
+        <w:t>Context.SessionId</w:t>
+      </w:r>
+      <w:proofErr w:type="spellEnd"/>
+      <w:r>
+        <w:rPr>
+          <w:bCs/>
+        </w:rPr>
+        <w:t xml:space="preserve"> </w:t>
+      </w:r>
+      <w:r>
+        <w:rPr>
+          <w:bCs/>
+        </w:rPr>
         <w:t>is the unique session id that is assigned during the login process</w:t>
       </w:r>
       <w:r>
@@ -3740,6 +3849,54 @@
           <w:bCs/>
         </w:rPr>
         <w:t>.</w:t>
+      </w:r>
+      <w:r>
+        <w:rPr>
+          <w:bCs/>
+        </w:rPr>
+        <w:t xml:space="preserve"> It is the Base64 encoding of </w:t>
+      </w:r>
+      <w:r>
+        <w:rPr>
+          <w:bCs/>
+        </w:rPr>
+        <w:t>“</w:t>
+      </w:r>
+      <w:r>
+        <w:rPr>
+          <w:bCs/>
+        </w:rPr>
+        <w:t>USERID-COMPANY</w:t>
+      </w:r>
+      <w:r>
+        <w:rPr>
+          <w:bCs/>
+        </w:rPr>
+        <w:t>”</w:t>
+      </w:r>
+      <w:r>
+        <w:rPr>
+          <w:bCs/>
+        </w:rPr>
+        <w:t>, i.e. ADMIN-SAMLTD</w:t>
+      </w:r>
+      <w:r>
+        <w:rPr>
+          <w:bCs/>
+        </w:rPr>
+        <w:t xml:space="preserve">. The conversion into a Base64 string is done by a helper function automatically but </w:t>
+      </w:r>
+      <w:r>
+        <w:rPr>
+          <w:bCs/>
+        </w:rPr>
+        <w:t>see below on how to set up the objects correctly</w:t>
+      </w:r>
+      <w:r>
+        <w:rPr>
+          <w:bCs/>
+        </w:rPr>
+        <w:t xml:space="preserve">. </w:t>
       </w:r>
     </w:p>
     <w:p>
@@ -3758,7 +3915,142 @@
         <w:rPr>
           <w:bCs/>
         </w:rPr>
-        <w:t>Value of Context.AspNetSessionId is the ASP.NET session id</w:t>
+        <w:t xml:space="preserve">Value of </w:t>
+      </w:r>
+      <w:proofErr w:type="spellStart"/>
+      <w:r>
+        <w:rPr>
+          <w:bCs/>
+        </w:rPr>
+        <w:t>Context.AspNetSessionId</w:t>
+      </w:r>
+      <w:proofErr w:type="spellEnd"/>
+      <w:r>
+        <w:rPr>
+          <w:bCs/>
+        </w:rPr>
+        <w:t xml:space="preserve"> is the ASP.NET session id</w:t>
+      </w:r>
+    </w:p>
+    <w:p>
+      <w:pPr>
+        <w:pStyle w:val="SAGEBodyText"/>
+        <w:numPr>
+          <w:ilvl w:val="1"/>
+          <w:numId w:val="38"/>
+        </w:numPr>
+        <w:spacing w:line="360" w:lineRule="auto"/>
+        <w:rPr>
+          <w:b/>
+        </w:rPr>
+      </w:pPr>
+      <w:r>
+        <w:rPr>
+          <w:bCs/>
+        </w:rPr>
+        <w:t>To get it to compile, you will also need to add two new namespaces to the top of your file:</w:t>
+      </w:r>
+    </w:p>
+    <w:p>
+      <w:pPr>
+        <w:pStyle w:val="SAGEBodyText"/>
+        <w:numPr>
+          <w:ilvl w:val="2"/>
+          <w:numId w:val="38"/>
+        </w:numPr>
+        <w:spacing w:line="360" w:lineRule="auto"/>
+        <w:rPr>
+          <w:b/>
+        </w:rPr>
+      </w:pPr>
+      <w:r>
+        <w:rPr>
+          <w:rFonts w:ascii="Consolas" w:hAnsi="Consolas" w:cs="Consolas"/>
+          <w:color w:val="0000FF"/>
+          <w:sz w:val="19"/>
+          <w:szCs w:val="19"/>
+        </w:rPr>
+        <w:t>using</w:t>
+      </w:r>
+      <w:r>
+        <w:rPr>
+          <w:rFonts w:ascii="Consolas" w:hAnsi="Consolas" w:cs="Consolas"/>
+          <w:color w:val="000000"/>
+          <w:sz w:val="19"/>
+          <w:szCs w:val="19"/>
+        </w:rPr>
+        <w:t xml:space="preserve"> Sage.CA.SBS.ERP.Sage</w:t>
+      </w:r>
+      <w:proofErr w:type="gramStart"/>
+      <w:r>
+        <w:rPr>
+          <w:rFonts w:ascii="Consolas" w:hAnsi="Consolas" w:cs="Consolas"/>
+          <w:color w:val="000000"/>
+          <w:sz w:val="19"/>
+          <w:szCs w:val="19"/>
+        </w:rPr>
+        <w:t>300.Common.Utilities</w:t>
+      </w:r>
+      <w:proofErr w:type="gramEnd"/>
+      <w:r>
+        <w:rPr>
+          <w:rFonts w:ascii="Consolas" w:hAnsi="Consolas" w:cs="Consolas"/>
+          <w:color w:val="000000"/>
+          <w:sz w:val="19"/>
+          <w:szCs w:val="19"/>
+        </w:rPr>
+        <w:t>;</w:t>
+      </w:r>
+    </w:p>
+    <w:p>
+      <w:pPr>
+        <w:pStyle w:val="SAGEBodyText"/>
+        <w:numPr>
+          <w:ilvl w:val="2"/>
+          <w:numId w:val="38"/>
+        </w:numPr>
+        <w:spacing w:line="360" w:lineRule="auto"/>
+        <w:rPr>
+          <w:b/>
+        </w:rPr>
+      </w:pPr>
+      <w:r>
+        <w:rPr>
+          <w:rFonts w:ascii="Consolas" w:hAnsi="Consolas" w:cs="Consolas"/>
+          <w:color w:val="0000FF"/>
+          <w:sz w:val="19"/>
+          <w:szCs w:val="19"/>
+        </w:rPr>
+        <w:t>using</w:t>
+      </w:r>
+      <w:r>
+        <w:rPr>
+          <w:rFonts w:ascii="Consolas" w:hAnsi="Consolas" w:cs="Consolas"/>
+          <w:color w:val="000000"/>
+          <w:sz w:val="19"/>
+          <w:szCs w:val="19"/>
+        </w:rPr>
+        <w:t xml:space="preserve"> </w:t>
+      </w:r>
+      <w:proofErr w:type="spellStart"/>
+      <w:r>
+        <w:rPr>
+          <w:rFonts w:ascii="Consolas" w:hAnsi="Consolas" w:cs="Consolas"/>
+          <w:color w:val="000000"/>
+          <w:sz w:val="19"/>
+          <w:szCs w:val="19"/>
+        </w:rPr>
+        <w:t>System.Text</w:t>
+      </w:r>
+      <w:proofErr w:type="spellEnd"/>
+      <w:r>
+        <w:rPr>
+          <w:rFonts w:ascii="Consolas" w:hAnsi="Consolas" w:cs="Consolas"/>
+          <w:color w:val="000000"/>
+          <w:sz w:val="19"/>
+          <w:szCs w:val="19"/>
+        </w:rPr>
+        <w:t>;</w:t>
       </w:r>
     </w:p>
     <w:p>
@@ -3778,11 +4070,12 @@
         <w:rPr>
           <w:noProof/>
         </w:rPr>
+        <w:lastRenderedPageBreak/>
         <w:drawing>
-          <wp:inline distT="0" distB="0" distL="0" distR="0" wp14:anchorId="781AA5DC" wp14:editId="744E02D3">
-            <wp:extent cx="5853430" cy="2160905"/>
-            <wp:effectExtent l="0" t="0" r="6985" b="6350"/>
-            <wp:docPr id="26" name="Picture 26"/>
+          <wp:inline distT="0" distB="0" distL="0" distR="0" wp14:anchorId="2CCDA51B" wp14:editId="323E0B25">
+            <wp:extent cx="5782692" cy="2545690"/>
+            <wp:effectExtent l="0" t="0" r="0" b="7620"/>
+            <wp:docPr id="46" name="Picture 46"/>
             <wp:cNvGraphicFramePr>
               <a:graphicFrameLocks xmlns:a="http://schemas.openxmlformats.org/drawingml/2006/main" noChangeAspect="1"/>
             </wp:cNvGraphicFramePr>
@@ -3802,7 +4095,7 @@
                   <pic:spPr>
                     <a:xfrm>
                       <a:off x="0" y="0"/>
-                      <a:ext cx="5853430" cy="2160905"/>
+                      <a:ext cx="5800121" cy="2553363"/>
                     </a:xfrm>
                     <a:prstGeom prst="rect">
                       <a:avLst/>
@@ -3877,8 +4170,23 @@
         <w:ind w:left="576" w:firstLine="144"/>
       </w:pPr>
       <w:r>
-        <w:t>{Namespace.Web}\Global.asax.cs</w:t>
-      </w:r>
+        <w:t>{</w:t>
+      </w:r>
+      <w:proofErr w:type="spellStart"/>
+      <w:proofErr w:type="gramStart"/>
+      <w:r>
+        <w:t>Namespace.Web</w:t>
+      </w:r>
+      <w:proofErr w:type="spellEnd"/>
+      <w:r>
+        <w:t>}\</w:t>
+      </w:r>
+      <w:proofErr w:type="spellStart"/>
+      <w:proofErr w:type="gramEnd"/>
+      <w:r>
+        <w:t>Global.asax.cs</w:t>
+      </w:r>
+      <w:proofErr w:type="spellEnd"/>
     </w:p>
     <w:p>
       <w:pPr>
@@ -3915,13 +4223,23 @@
         <w:ind w:left="720"/>
       </w:pPr>
       <w:r>
-        <w:t xml:space="preserve">Remove </w:t>
-      </w:r>
-      <w:r>
-        <w:t xml:space="preserve">the sessionId </w:t>
-      </w:r>
-      <w:r>
-        <w:t>parameter from the AuthenticationManager.LoginResult function</w:t>
+        <w:t xml:space="preserve">Remove the </w:t>
+      </w:r>
+      <w:proofErr w:type="spellStart"/>
+      <w:r>
+        <w:t>sessionId</w:t>
+      </w:r>
+      <w:proofErr w:type="spellEnd"/>
+      <w:r>
+        <w:t xml:space="preserve"> parameter from the </w:t>
+      </w:r>
+      <w:proofErr w:type="spellStart"/>
+      <w:r>
+        <w:t>AuthenticationManager.LoginResult</w:t>
+      </w:r>
+      <w:proofErr w:type="spellEnd"/>
+      <w:r>
+        <w:t xml:space="preserve"> function</w:t>
       </w:r>
     </w:p>
     <w:p>
@@ -3931,11 +4249,21 @@
         <w:ind w:left="720"/>
       </w:pPr>
       <w:r>
-        <w:t>Remo</w:t>
-      </w:r>
-      <w:r>
-        <w:t>ve the CommonService.DestroyPool function call in Session_End</w:t>
-      </w:r>
+        <w:t xml:space="preserve">Remove the </w:t>
+      </w:r>
+      <w:proofErr w:type="spellStart"/>
+      <w:r>
+        <w:t>CommonService.DestroyPool</w:t>
+      </w:r>
+      <w:proofErr w:type="spellEnd"/>
+      <w:r>
+        <w:t xml:space="preserve"> function call in </w:t>
+      </w:r>
+      <w:proofErr w:type="spellStart"/>
+      <w:r>
+        <w:t>Session_End</w:t>
+      </w:r>
+      <w:proofErr w:type="spellEnd"/>
     </w:p>
     <w:p>
       <w:pPr>
@@ -3985,10 +4313,10 @@
           <w:highlight w:val="white"/>
         </w:rPr>
         <w:drawing>
-          <wp:inline distT="0" distB="0" distL="0" distR="0" wp14:anchorId="11EC71C5" wp14:editId="63049311">
+          <wp:inline distT="0" distB="0" distL="0" distR="0" wp14:anchorId="6DE3ACFF" wp14:editId="5270A6B3">
             <wp:extent cx="5669280" cy="457200"/>
             <wp:effectExtent l="0" t="0" r="7620" b="0"/>
-            <wp:docPr id="30" name="Picture 30"/>
+            <wp:docPr id="29" name="Picture 29"/>
             <wp:cNvGraphicFramePr>
               <a:graphicFrameLocks xmlns:a="http://schemas.openxmlformats.org/drawingml/2006/main" noChangeAspect="1"/>
             </wp:cNvGraphicFramePr>
@@ -4071,10 +4399,10 @@
           <w:noProof/>
         </w:rPr>
         <w:drawing>
-          <wp:inline distT="0" distB="0" distL="0" distR="0" wp14:anchorId="5C2377FC" wp14:editId="57BEDA7C">
+          <wp:inline distT="0" distB="0" distL="0" distR="0" wp14:anchorId="46B808CE" wp14:editId="1D369045">
             <wp:extent cx="4267200" cy="438150"/>
             <wp:effectExtent l="0" t="0" r="0" b="0"/>
-            <wp:docPr id="31" name="Picture 31"/>
+            <wp:docPr id="33" name="Picture 33"/>
             <wp:cNvGraphicFramePr>
               <a:graphicFrameLocks xmlns:a="http://schemas.openxmlformats.org/drawingml/2006/main" noChangeAspect="1"/>
             </wp:cNvGraphicFramePr>
@@ -4125,10 +4453,10 @@
           <w:noProof/>
         </w:rPr>
         <w:drawing>
-          <wp:inline distT="0" distB="0" distL="0" distR="0" wp14:anchorId="5BC62793" wp14:editId="5BE91349">
+          <wp:inline distT="0" distB="0" distL="0" distR="0" wp14:anchorId="51495AD7" wp14:editId="062ED7A8">
             <wp:extent cx="5229225" cy="1095375"/>
             <wp:effectExtent l="0" t="0" r="9525" b="9525"/>
-            <wp:docPr id="32" name="Picture 32"/>
+            <wp:docPr id="34" name="Picture 34"/>
             <wp:cNvGraphicFramePr>
               <a:graphicFrameLocks xmlns:a="http://schemas.openxmlformats.org/drawingml/2006/main" noChangeAspect="1"/>
             </wp:cNvGraphicFramePr>
@@ -4223,11 +4551,23 @@
         <w:ind w:left="576" w:firstLine="144"/>
       </w:pPr>
       <w:r>
-        <w:t>{Namespace.Web}</w:t>
-      </w:r>
-      <w:r>
-        <w:t>\Web.config</w:t>
-      </w:r>
+        <w:t>{</w:t>
+      </w:r>
+      <w:proofErr w:type="spellStart"/>
+      <w:proofErr w:type="gramStart"/>
+      <w:r>
+        <w:t>Namespace.Web</w:t>
+      </w:r>
+      <w:proofErr w:type="spellEnd"/>
+      <w:r>
+        <w:t>}\</w:t>
+      </w:r>
+      <w:proofErr w:type="spellStart"/>
+      <w:proofErr w:type="gramEnd"/>
+      <w:r>
+        <w:t>Global.asax.cs</w:t>
+      </w:r>
+      <w:proofErr w:type="spellEnd"/>
     </w:p>
     <w:p>
       <w:pPr>
@@ -4264,28 +4604,7 @@
         <w:ind w:left="720"/>
       </w:pPr>
       <w:r>
-        <w:t xml:space="preserve">Add a new </w:t>
-      </w:r>
-      <w:r>
-        <w:t>line</w:t>
-      </w:r>
-      <w:r>
-        <w:t xml:space="preserve"> to Web.config, this is </w:t>
-      </w:r>
-      <w:r>
-        <w:t xml:space="preserve">the </w:t>
-      </w:r>
-      <w:r>
-        <w:t xml:space="preserve">value that both the client-side and server-side timeout </w:t>
-      </w:r>
-      <w:r>
-        <w:t xml:space="preserve">now </w:t>
-      </w:r>
-      <w:r>
-        <w:t>respects</w:t>
-      </w:r>
-      <w:r>
-        <w:t>. Remove the old timeout value (benign but serves no purpose anymore).</w:t>
+        <w:t xml:space="preserve">Populate redirect URL with session ID </w:t>
       </w:r>
     </w:p>
     <w:p>
@@ -4304,7 +4623,7 @@
         <w:rPr>
           <w:b/>
         </w:rPr>
-        <w:t>Add the highlighted line</w:t>
+        <w:t>Before Change</w:t>
       </w:r>
       <w:r>
         <w:rPr>
@@ -4331,10 +4650,10 @@
           <w:noProof/>
         </w:rPr>
         <w:drawing>
-          <wp:inline distT="0" distB="0" distL="0" distR="0" wp14:anchorId="2D8D3A50" wp14:editId="1E3E247E">
-            <wp:extent cx="5853430" cy="1468755"/>
-            <wp:effectExtent l="0" t="0" r="0" b="0"/>
-            <wp:docPr id="40" name="Picture 40"/>
+          <wp:inline distT="0" distB="0" distL="0" distR="0" wp14:anchorId="6336DF6E" wp14:editId="4B267BB7">
+            <wp:extent cx="4676775" cy="1362075"/>
+            <wp:effectExtent l="0" t="0" r="9525" b="9525"/>
+            <wp:docPr id="42" name="Picture 42"/>
             <wp:cNvGraphicFramePr>
               <a:graphicFrameLocks xmlns:a="http://schemas.openxmlformats.org/drawingml/2006/main" noChangeAspect="1"/>
             </wp:cNvGraphicFramePr>
@@ -4354,7 +4673,7 @@
                   <pic:spPr>
                     <a:xfrm>
                       <a:off x="0" y="0"/>
-                      <a:ext cx="5853430" cy="1468755"/>
+                      <a:ext cx="4676775" cy="1362075"/>
                     </a:xfrm>
                     <a:prstGeom prst="rect">
                       <a:avLst/>
@@ -4383,7 +4702,7 @@
         <w:rPr>
           <w:b/>
         </w:rPr>
-        <w:t>Remove the highlighted line</w:t>
+        <w:t>After Change</w:t>
       </w:r>
     </w:p>
     <w:p>
@@ -4404,10 +4723,10 @@
           <w:noProof/>
         </w:rPr>
         <w:drawing>
-          <wp:inline distT="0" distB="0" distL="0" distR="0" wp14:anchorId="57DC2F81" wp14:editId="01487456">
-            <wp:extent cx="5853430" cy="1715770"/>
+          <wp:inline distT="0" distB="0" distL="0" distR="0" wp14:anchorId="6237FF1E" wp14:editId="79ED3BD7">
+            <wp:extent cx="5853430" cy="1257300"/>
             <wp:effectExtent l="0" t="0" r="0" b="0"/>
-            <wp:docPr id="39" name="Picture 39"/>
+            <wp:docPr id="43" name="Picture 43"/>
             <wp:cNvGraphicFramePr>
               <a:graphicFrameLocks xmlns:a="http://schemas.openxmlformats.org/drawingml/2006/main" noChangeAspect="1"/>
             </wp:cNvGraphicFramePr>
@@ -4427,7 +4746,7 @@
                   <pic:spPr>
                     <a:xfrm>
                       <a:off x="0" y="0"/>
-                      <a:ext cx="5853430" cy="1715770"/>
+                      <a:ext cx="5853430" cy="1257300"/>
                     </a:xfrm>
                     <a:prstGeom prst="rect">
                       <a:avLst/>
@@ -4442,6 +4761,20 @@
     </w:p>
     <w:p>
       <w:pPr>
+        <w:pStyle w:val="SAGEBodyText"/>
+        <w:spacing w:line="360" w:lineRule="auto"/>
+        <w:ind w:left="720"/>
+        <w:rPr>
+          <w:rFonts w:ascii="Consolas" w:hAnsi="Consolas" w:cs="Consolas"/>
+          <w:color w:val="000000"/>
+          <w:sz w:val="19"/>
+          <w:szCs w:val="19"/>
+          <w:highlight w:val="white"/>
+        </w:rPr>
+      </w:pPr>
+    </w:p>
+    <w:p>
+      <w:pPr>
         <w:spacing w:after="200" w:line="0" w:lineRule="auto"/>
         <w:rPr>
           <w:rFonts w:ascii="Consolas" w:hAnsi="Consolas" w:cs="Consolas"/>
@@ -4502,20 +4835,20 @@
         <w:ind w:left="576" w:firstLine="144"/>
       </w:pPr>
       <w:r>
-        <w:t>All JavaScript behaviour files</w:t>
-      </w:r>
-    </w:p>
-    <w:p>
-      <w:pPr>
-        <w:pStyle w:val="SAGEBodyText"/>
-        <w:spacing w:line="360" w:lineRule="auto"/>
-        <w:ind w:left="576" w:firstLine="144"/>
-      </w:pPr>
-      <w:r>
-        <w:t>{Namespace.Web}\</w:t>
-      </w:r>
-      <w:r>
-        <w:t>Areas\{Namespace}\Scripts\{ScreenName}\Behaviour.js</w:t>
+        <w:t>{</w:t>
+      </w:r>
+      <w:proofErr w:type="spellStart"/>
+      <w:proofErr w:type="gramStart"/>
+      <w:r>
+        <w:t>Namespace.Web</w:t>
+      </w:r>
+      <w:proofErr w:type="spellEnd"/>
+      <w:r>
+        <w:t>}\</w:t>
+      </w:r>
+      <w:proofErr w:type="gramEnd"/>
+      <w:r>
+        <w:t>pageUrl.txt</w:t>
       </w:r>
     </w:p>
     <w:p>
@@ -4553,45 +4886,29 @@
         <w:ind w:left="720"/>
       </w:pPr>
       <w:r>
-        <w:t>Change the dirty flag c</w:t>
-      </w:r>
-      <w:r>
-        <w:t>all in the ‘beforeunload’ event</w:t>
-      </w:r>
-      <w:r>
-        <w:t>. This will usually be found at the end of the behaviour file.</w:t>
-      </w:r>
-      <w:r>
-        <w:t xml:space="preserve"> You need to extract out the isDirty check </w:t>
-      </w:r>
-      <w:r>
-        <w:t xml:space="preserve">(if there is more than one, OR them together) </w:t>
-      </w:r>
-      <w:r>
-        <w:t xml:space="preserve">and pass it into the new sg.utls.isPageUnloadEventEnabled function. Then, return a value through the new helper function sg.utls.getDirtyMessage. </w:t>
-      </w:r>
-    </w:p>
-    <w:p>
-      <w:pPr>
-        <w:pStyle w:val="SAGEBodyText"/>
-        <w:spacing w:line="360" w:lineRule="auto"/>
-        <w:ind w:left="720"/>
-      </w:pPr>
-      <w:r>
-        <w:t xml:space="preserve">Additionally, if there is </w:t>
-      </w:r>
-      <w:r>
-        <w:t>cleanup done in the ‘unload’ event that is gated by the globalResource.AllowPageUnloadEvent, remove that check.</w:t>
-      </w:r>
-    </w:p>
-    <w:p>
-      <w:pPr>
-        <w:pStyle w:val="SAGEBodyText"/>
-        <w:spacing w:line="360" w:lineRule="auto"/>
-        <w:ind w:left="720"/>
-      </w:pPr>
-      <w:r>
-        <w:t>See below:</w:t>
+        <w:t>Remove the leading slash</w:t>
+      </w:r>
+      <w:r>
+        <w:t xml:space="preserve"> and a</w:t>
+      </w:r>
+      <w:r>
+        <w:t xml:space="preserve">dd {0} as the new session segment (will be populated by </w:t>
+      </w:r>
+      <w:proofErr w:type="spellStart"/>
+      <w:proofErr w:type="gramStart"/>
+      <w:r>
+        <w:t>string.Format</w:t>
+      </w:r>
+      <w:proofErr w:type="spellEnd"/>
+      <w:proofErr w:type="gramEnd"/>
+      <w:r>
+        <w:t xml:space="preserve"> during runtime</w:t>
+      </w:r>
+      <w:r>
+        <w:t xml:space="preserve"> per the change from the previous step</w:t>
+      </w:r>
+      <w:r>
+        <w:t>)</w:t>
       </w:r>
     </w:p>
     <w:p>
@@ -4634,13 +4951,339 @@
       </w:pPr>
       <w:r>
         <w:rPr>
+          <w:rFonts w:ascii="Consolas" w:hAnsi="Consolas" w:cs="Consolas"/>
+          <w:color w:val="000000"/>
+          <w:sz w:val="19"/>
+          <w:szCs w:val="19"/>
+          <w:highlight w:val="white"/>
+        </w:rPr>
+        <w:t>/</w:t>
+      </w:r>
+      <w:proofErr w:type="spellStart"/>
+      <w:r>
+        <w:rPr>
+          <w:rFonts w:ascii="Consolas" w:hAnsi="Consolas" w:cs="Consolas"/>
+          <w:color w:val="000000"/>
+          <w:sz w:val="19"/>
+          <w:szCs w:val="19"/>
+          <w:highlight w:val="white"/>
+        </w:rPr>
+        <w:t>OnPremise</w:t>
+      </w:r>
+      <w:proofErr w:type="spellEnd"/>
+      <w:r>
+        <w:rPr>
+          <w:rFonts w:ascii="Consolas" w:hAnsi="Consolas" w:cs="Consolas"/>
+          <w:color w:val="000000"/>
+          <w:sz w:val="19"/>
+          <w:szCs w:val="19"/>
+          <w:highlight w:val="white"/>
+        </w:rPr>
+        <w:t>/TU/</w:t>
+      </w:r>
+      <w:proofErr w:type="spellStart"/>
+      <w:r>
+        <w:rPr>
+          <w:rFonts w:ascii="Consolas" w:hAnsi="Consolas" w:cs="Consolas"/>
+          <w:color w:val="000000"/>
+          <w:sz w:val="19"/>
+          <w:szCs w:val="19"/>
+          <w:highlight w:val="white"/>
+        </w:rPr>
+        <w:t>ClearStatistics</w:t>
+      </w:r>
+      <w:proofErr w:type="spellEnd"/>
+    </w:p>
+    <w:p>
+      <w:pPr>
+        <w:pStyle w:val="SAGEBodyText"/>
+        <w:numPr>
+          <w:ilvl w:val="0"/>
+          <w:numId w:val="38"/>
+        </w:numPr>
+        <w:spacing w:line="360" w:lineRule="auto"/>
+        <w:rPr>
+          <w:b/>
+        </w:rPr>
+      </w:pPr>
+      <w:r>
+        <w:rPr>
+          <w:b/>
+        </w:rPr>
+        <w:t>After Change</w:t>
+      </w:r>
+    </w:p>
+    <w:p>
+      <w:pPr>
+        <w:pStyle w:val="SAGEBodyText"/>
+        <w:spacing w:line="360" w:lineRule="auto"/>
+        <w:ind w:left="720"/>
+        <w:rPr>
+          <w:rFonts w:ascii="Consolas" w:hAnsi="Consolas" w:cs="Consolas"/>
+          <w:color w:val="000000"/>
+          <w:sz w:val="19"/>
+          <w:szCs w:val="19"/>
+          <w:highlight w:val="white"/>
+        </w:rPr>
+      </w:pPr>
+      <w:proofErr w:type="spellStart"/>
+      <w:r>
+        <w:rPr>
+          <w:rFonts w:ascii="Consolas" w:hAnsi="Consolas" w:cs="Consolas"/>
+          <w:color w:val="000000"/>
+          <w:sz w:val="19"/>
+          <w:szCs w:val="19"/>
+          <w:highlight w:val="white"/>
+        </w:rPr>
+        <w:t>OnPremise</w:t>
+      </w:r>
+      <w:proofErr w:type="spellEnd"/>
+      <w:proofErr w:type="gramStart"/>
+      <w:r>
+        <w:rPr>
+          <w:rFonts w:ascii="Consolas" w:hAnsi="Consolas" w:cs="Consolas"/>
+          <w:color w:val="000000"/>
+          <w:sz w:val="19"/>
+          <w:szCs w:val="19"/>
+          <w:highlight w:val="white"/>
+        </w:rPr>
+        <w:t>/{</w:t>
+      </w:r>
+      <w:proofErr w:type="gramEnd"/>
+      <w:r>
+        <w:rPr>
+          <w:rFonts w:ascii="Consolas" w:hAnsi="Consolas" w:cs="Consolas"/>
+          <w:color w:val="000000"/>
+          <w:sz w:val="19"/>
+          <w:szCs w:val="19"/>
+          <w:highlight w:val="white"/>
+        </w:rPr>
+        <w:t>0}/TU/</w:t>
+      </w:r>
+      <w:proofErr w:type="spellStart"/>
+      <w:r>
+        <w:rPr>
+          <w:rFonts w:ascii="Consolas" w:hAnsi="Consolas" w:cs="Consolas"/>
+          <w:color w:val="000000"/>
+          <w:sz w:val="19"/>
+          <w:szCs w:val="19"/>
+          <w:highlight w:val="white"/>
+        </w:rPr>
+        <w:t>ClearStatistics</w:t>
+      </w:r>
+      <w:proofErr w:type="spellEnd"/>
+    </w:p>
+    <w:p>
+      <w:pPr>
+        <w:pStyle w:val="SAGEBodyText"/>
+        <w:spacing w:line="360" w:lineRule="auto"/>
+        <w:ind w:left="720"/>
+        <w:rPr>
+          <w:rFonts w:ascii="Consolas" w:hAnsi="Consolas" w:cs="Consolas"/>
+          <w:color w:val="000000"/>
+          <w:sz w:val="19"/>
+          <w:szCs w:val="19"/>
+          <w:highlight w:val="white"/>
+        </w:rPr>
+      </w:pPr>
+    </w:p>
+    <w:p>
+      <w:pPr>
+        <w:spacing w:after="200" w:line="0" w:lineRule="auto"/>
+        <w:rPr>
+          <w:rFonts w:ascii="Consolas" w:hAnsi="Consolas" w:cs="Consolas"/>
+          <w:color w:val="000000"/>
+          <w:sz w:val="19"/>
+          <w:szCs w:val="19"/>
+          <w:highlight w:val="white"/>
+          <w:lang w:val="en-US"/>
+        </w:rPr>
+      </w:pPr>
+      <w:r>
+        <w:rPr>
+          <w:rFonts w:ascii="Consolas" w:hAnsi="Consolas" w:cs="Consolas"/>
+          <w:color w:val="000000"/>
+          <w:sz w:val="19"/>
+          <w:szCs w:val="19"/>
+          <w:highlight w:val="white"/>
+        </w:rPr>
+        <w:br w:type="page"/>
+      </w:r>
+    </w:p>
+    <w:p>
+      <w:pPr>
+        <w:pStyle w:val="SAGEBodyText"/>
+        <w:numPr>
+          <w:ilvl w:val="0"/>
+          <w:numId w:val="38"/>
+        </w:numPr>
+        <w:spacing w:line="360" w:lineRule="auto"/>
+        <w:rPr>
+          <w:b/>
+        </w:rPr>
+      </w:pPr>
+      <w:r>
+        <w:rPr>
+          <w:b/>
+        </w:rPr>
+        <w:lastRenderedPageBreak/>
+        <w:t>File</w:t>
+      </w:r>
+      <w:r>
+        <w:rPr>
+          <w:b/>
+        </w:rPr>
+        <w:t>s</w:t>
+      </w:r>
+      <w:r>
+        <w:rPr>
+          <w:b/>
+        </w:rPr>
+        <w:t xml:space="preserve"> affected</w:t>
+      </w:r>
+    </w:p>
+    <w:p>
+      <w:pPr>
+        <w:pStyle w:val="SAGEBodyText"/>
+        <w:spacing w:line="360" w:lineRule="auto"/>
+        <w:ind w:left="576" w:firstLine="144"/>
+      </w:pPr>
+      <w:r>
+        <w:t>{</w:t>
+      </w:r>
+      <w:proofErr w:type="spellStart"/>
+      <w:proofErr w:type="gramStart"/>
+      <w:r>
+        <w:t>Namespace.Web</w:t>
+      </w:r>
+      <w:proofErr w:type="spellEnd"/>
+      <w:r>
+        <w:t>}</w:t>
+      </w:r>
+      <w:r>
+        <w:t>\</w:t>
+      </w:r>
+      <w:proofErr w:type="spellStart"/>
+      <w:proofErr w:type="gramEnd"/>
+      <w:r>
+        <w:t>Web.config</w:t>
+      </w:r>
+      <w:proofErr w:type="spellEnd"/>
+    </w:p>
+    <w:p>
+      <w:pPr>
+        <w:pStyle w:val="SAGEBodyText"/>
+        <w:numPr>
+          <w:ilvl w:val="0"/>
+          <w:numId w:val="38"/>
+        </w:numPr>
+        <w:spacing w:line="360" w:lineRule="auto"/>
+      </w:pPr>
+      <w:r>
+        <w:rPr>
+          <w:b/>
+        </w:rPr>
+        <w:t>Description</w:t>
+      </w:r>
+      <w:r>
+        <w:tab/>
+      </w:r>
+      <w:r>
+        <w:tab/>
+      </w:r>
+      <w:r>
+        <w:tab/>
+      </w:r>
+      <w:r>
+        <w:tab/>
+      </w:r>
+    </w:p>
+    <w:p>
+      <w:pPr>
+        <w:pStyle w:val="SAGEBodyText"/>
+        <w:spacing w:line="360" w:lineRule="auto"/>
+        <w:ind w:left="720"/>
+      </w:pPr>
+      <w:r>
+        <w:t xml:space="preserve">Add a new </w:t>
+      </w:r>
+      <w:r>
+        <w:t>line</w:t>
+      </w:r>
+      <w:r>
+        <w:t xml:space="preserve"> to </w:t>
+      </w:r>
+      <w:proofErr w:type="spellStart"/>
+      <w:r>
+        <w:t>Web.config</w:t>
+      </w:r>
+      <w:proofErr w:type="spellEnd"/>
+      <w:r>
+        <w:t xml:space="preserve">, this is </w:t>
+      </w:r>
+      <w:r>
+        <w:t xml:space="preserve">the </w:t>
+      </w:r>
+      <w:r>
+        <w:t xml:space="preserve">value that both the client-side and server-side timeout </w:t>
+      </w:r>
+      <w:r>
+        <w:t xml:space="preserve">now </w:t>
+      </w:r>
+      <w:r>
+        <w:t>respects</w:t>
+      </w:r>
+      <w:r>
+        <w:t>. Remove the old timeout value (benign but serves no purpose anymore).</w:t>
+      </w:r>
+    </w:p>
+    <w:p>
+      <w:pPr>
+        <w:pStyle w:val="SAGEBodyText"/>
+        <w:numPr>
+          <w:ilvl w:val="0"/>
+          <w:numId w:val="38"/>
+        </w:numPr>
+        <w:spacing w:line="360" w:lineRule="auto"/>
+        <w:rPr>
+          <w:b/>
+        </w:rPr>
+      </w:pPr>
+      <w:r>
+        <w:rPr>
+          <w:b/>
+        </w:rPr>
+        <w:t>Add the highlighted line</w:t>
+      </w:r>
+      <w:r>
+        <w:rPr>
+          <w:b/>
+        </w:rPr>
+        <w:tab/>
+      </w:r>
+    </w:p>
+    <w:p>
+      <w:pPr>
+        <w:pStyle w:val="SAGEBodyText"/>
+        <w:spacing w:line="360" w:lineRule="auto"/>
+        <w:ind w:left="720"/>
+        <w:rPr>
+          <w:rFonts w:ascii="Consolas" w:hAnsi="Consolas" w:cs="Consolas"/>
+          <w:color w:val="000000"/>
+          <w:sz w:val="19"/>
+          <w:szCs w:val="19"/>
+          <w:highlight w:val="white"/>
+        </w:rPr>
+      </w:pPr>
+      <w:r>
+        <w:rPr>
           <w:noProof/>
         </w:rPr>
         <w:drawing>
-          <wp:inline distT="0" distB="0" distL="0" distR="0" wp14:anchorId="2BE58A07" wp14:editId="1FECEA90">
-            <wp:extent cx="5819775" cy="819150"/>
-            <wp:effectExtent l="0" t="0" r="9525" b="0"/>
-            <wp:docPr id="23" name="Picture 23"/>
+          <wp:inline distT="0" distB="0" distL="0" distR="0" wp14:anchorId="2D8D3A50" wp14:editId="1E3E247E">
+            <wp:extent cx="5853430" cy="1468755"/>
+            <wp:effectExtent l="0" t="0" r="0" b="0"/>
+            <wp:docPr id="40" name="Picture 40"/>
             <wp:cNvGraphicFramePr>
               <a:graphicFrameLocks xmlns:a="http://schemas.openxmlformats.org/drawingml/2006/main" noChangeAspect="1"/>
             </wp:cNvGraphicFramePr>
@@ -4660,7 +5303,7 @@
                   <pic:spPr>
                     <a:xfrm>
                       <a:off x="0" y="0"/>
-                      <a:ext cx="5819775" cy="819150"/>
+                      <a:ext cx="5853430" cy="1468755"/>
                     </a:xfrm>
                     <a:prstGeom prst="rect">
                       <a:avLst/>
@@ -4676,6 +5319,25 @@
     <w:p>
       <w:pPr>
         <w:pStyle w:val="SAGEBodyText"/>
+        <w:numPr>
+          <w:ilvl w:val="0"/>
+          <w:numId w:val="38"/>
+        </w:numPr>
+        <w:spacing w:line="360" w:lineRule="auto"/>
+        <w:rPr>
+          <w:b/>
+        </w:rPr>
+      </w:pPr>
+      <w:r>
+        <w:rPr>
+          <w:b/>
+        </w:rPr>
+        <w:t>Remove the highlighted line</w:t>
+      </w:r>
+    </w:p>
+    <w:p>
+      <w:pPr>
+        <w:pStyle w:val="SAGEBodyText"/>
         <w:spacing w:line="360" w:lineRule="auto"/>
         <w:ind w:left="720"/>
         <w:rPr>
@@ -4691,10 +5353,10 @@
           <w:noProof/>
         </w:rPr>
         <w:drawing>
-          <wp:inline distT="0" distB="0" distL="0" distR="0" wp14:anchorId="7DF0B897" wp14:editId="16E66641">
-            <wp:extent cx="3857625" cy="885825"/>
-            <wp:effectExtent l="0" t="0" r="9525" b="9525"/>
-            <wp:docPr id="11" name="Picture 11"/>
+          <wp:inline distT="0" distB="0" distL="0" distR="0" wp14:anchorId="57DC2F81" wp14:editId="01487456">
+            <wp:extent cx="5853430" cy="1715770"/>
+            <wp:effectExtent l="0" t="0" r="0" b="0"/>
+            <wp:docPr id="39" name="Picture 39"/>
             <wp:cNvGraphicFramePr>
               <a:graphicFrameLocks xmlns:a="http://schemas.openxmlformats.org/drawingml/2006/main" noChangeAspect="1"/>
             </wp:cNvGraphicFramePr>
@@ -4714,6 +5376,367 @@
                   <pic:spPr>
                     <a:xfrm>
                       <a:off x="0" y="0"/>
+                      <a:ext cx="5853430" cy="1715770"/>
+                    </a:xfrm>
+                    <a:prstGeom prst="rect">
+                      <a:avLst/>
+                    </a:prstGeom>
+                  </pic:spPr>
+                </pic:pic>
+              </a:graphicData>
+            </a:graphic>
+          </wp:inline>
+        </w:drawing>
+      </w:r>
+    </w:p>
+    <w:p>
+      <w:pPr>
+        <w:spacing w:after="200" w:line="0" w:lineRule="auto"/>
+        <w:rPr>
+          <w:rFonts w:ascii="Consolas" w:hAnsi="Consolas" w:cs="Consolas"/>
+          <w:color w:val="000000"/>
+          <w:sz w:val="19"/>
+          <w:szCs w:val="19"/>
+          <w:highlight w:val="white"/>
+          <w:lang w:val="en-US"/>
+        </w:rPr>
+      </w:pPr>
+      <w:r>
+        <w:rPr>
+          <w:rFonts w:ascii="Consolas" w:hAnsi="Consolas" w:cs="Consolas"/>
+          <w:color w:val="000000"/>
+          <w:sz w:val="19"/>
+          <w:szCs w:val="19"/>
+          <w:highlight w:val="white"/>
+        </w:rPr>
+        <w:br w:type="page"/>
+      </w:r>
+    </w:p>
+    <w:p>
+      <w:pPr>
+        <w:pStyle w:val="SAGEBodyText"/>
+        <w:numPr>
+          <w:ilvl w:val="0"/>
+          <w:numId w:val="38"/>
+        </w:numPr>
+        <w:spacing w:line="360" w:lineRule="auto"/>
+        <w:rPr>
+          <w:b/>
+        </w:rPr>
+      </w:pPr>
+      <w:r>
+        <w:rPr>
+          <w:b/>
+        </w:rPr>
+        <w:lastRenderedPageBreak/>
+        <w:t>File</w:t>
+      </w:r>
+      <w:r>
+        <w:rPr>
+          <w:b/>
+        </w:rPr>
+        <w:t>s</w:t>
+      </w:r>
+      <w:r>
+        <w:rPr>
+          <w:b/>
+        </w:rPr>
+        <w:t xml:space="preserve"> affected</w:t>
+      </w:r>
+    </w:p>
+    <w:p>
+      <w:pPr>
+        <w:pStyle w:val="SAGEBodyText"/>
+        <w:spacing w:line="360" w:lineRule="auto"/>
+        <w:ind w:left="576" w:firstLine="144"/>
+      </w:pPr>
+      <w:r>
+        <w:t xml:space="preserve">All JavaScript </w:t>
+      </w:r>
+      <w:proofErr w:type="spellStart"/>
+      <w:r>
+        <w:t>behaviour</w:t>
+      </w:r>
+      <w:proofErr w:type="spellEnd"/>
+      <w:r>
+        <w:t xml:space="preserve"> files</w:t>
+      </w:r>
+    </w:p>
+    <w:p>
+      <w:pPr>
+        <w:pStyle w:val="SAGEBodyText"/>
+        <w:spacing w:line="360" w:lineRule="auto"/>
+        <w:ind w:left="576" w:firstLine="144"/>
+      </w:pPr>
+      <w:r>
+        <w:t>{</w:t>
+      </w:r>
+      <w:proofErr w:type="gramStart"/>
+      <w:r>
+        <w:t>Namespace.Web}\</w:t>
+      </w:r>
+      <w:r>
+        <w:t>Areas\</w:t>
+      </w:r>
+      <w:proofErr w:type="gramEnd"/>
+      <w:r>
+        <w:t>{Namespace}\Scripts\{ScreenName}\Behaviour.js</w:t>
+      </w:r>
+    </w:p>
+    <w:p>
+      <w:pPr>
+        <w:pStyle w:val="SAGEBodyText"/>
+        <w:numPr>
+          <w:ilvl w:val="0"/>
+          <w:numId w:val="38"/>
+        </w:numPr>
+        <w:spacing w:line="360" w:lineRule="auto"/>
+      </w:pPr>
+      <w:r>
+        <w:rPr>
+          <w:b/>
+        </w:rPr>
+        <w:t>Description</w:t>
+      </w:r>
+      <w:r>
+        <w:tab/>
+      </w:r>
+      <w:r>
+        <w:tab/>
+      </w:r>
+      <w:r>
+        <w:tab/>
+      </w:r>
+      <w:r>
+        <w:tab/>
+      </w:r>
+    </w:p>
+    <w:p>
+      <w:pPr>
+        <w:pStyle w:val="SAGEBodyText"/>
+        <w:spacing w:line="360" w:lineRule="auto"/>
+        <w:ind w:left="720"/>
+      </w:pPr>
+      <w:r>
+        <w:t>Change the dirty flag c</w:t>
+      </w:r>
+      <w:r>
+        <w:t>all in the ‘</w:t>
+      </w:r>
+      <w:proofErr w:type="spellStart"/>
+      <w:r>
+        <w:t>beforeunload</w:t>
+      </w:r>
+      <w:proofErr w:type="spellEnd"/>
+      <w:r>
+        <w:t>’ event</w:t>
+      </w:r>
+      <w:r>
+        <w:t xml:space="preserve">. This will usually be found at the end of the </w:t>
+      </w:r>
+      <w:proofErr w:type="spellStart"/>
+      <w:r>
+        <w:t>behaviour</w:t>
+      </w:r>
+      <w:proofErr w:type="spellEnd"/>
+      <w:r>
+        <w:t xml:space="preserve"> file.</w:t>
+      </w:r>
+      <w:r>
+        <w:t xml:space="preserve"> You need to extract out the </w:t>
+      </w:r>
+      <w:proofErr w:type="spellStart"/>
+      <w:r>
+        <w:t>isDirty</w:t>
+      </w:r>
+      <w:proofErr w:type="spellEnd"/>
+      <w:r>
+        <w:t xml:space="preserve"> check </w:t>
+      </w:r>
+      <w:r>
+        <w:t xml:space="preserve">(if there is more than one, OR them together) </w:t>
+      </w:r>
+      <w:r>
+        <w:t xml:space="preserve">and pass it into the new </w:t>
+      </w:r>
+      <w:proofErr w:type="spellStart"/>
+      <w:proofErr w:type="gramStart"/>
+      <w:r>
+        <w:t>sg.utls</w:t>
+      </w:r>
+      <w:proofErr w:type="gramEnd"/>
+      <w:r>
+        <w:t>.isPageUnloadEventEnabled</w:t>
+      </w:r>
+      <w:proofErr w:type="spellEnd"/>
+      <w:r>
+        <w:t xml:space="preserve"> function. Then, return a value through the new helper function </w:t>
+      </w:r>
+      <w:proofErr w:type="spellStart"/>
+      <w:proofErr w:type="gramStart"/>
+      <w:r>
+        <w:t>sg.utls</w:t>
+      </w:r>
+      <w:proofErr w:type="gramEnd"/>
+      <w:r>
+        <w:t>.getDirtyMessage</w:t>
+      </w:r>
+      <w:proofErr w:type="spellEnd"/>
+      <w:r>
+        <w:t xml:space="preserve">. </w:t>
+      </w:r>
+    </w:p>
+    <w:p>
+      <w:pPr>
+        <w:pStyle w:val="SAGEBodyText"/>
+        <w:spacing w:line="360" w:lineRule="auto"/>
+        <w:ind w:left="720"/>
+      </w:pPr>
+      <w:r>
+        <w:t xml:space="preserve">Additionally, if there is </w:t>
+      </w:r>
+      <w:r>
+        <w:t xml:space="preserve">cleanup done in the ‘unload’ event that is gated by the </w:t>
+      </w:r>
+      <w:proofErr w:type="spellStart"/>
+      <w:r>
+        <w:t>globalResource.AllowPageUnloadEvent</w:t>
+      </w:r>
+      <w:proofErr w:type="spellEnd"/>
+      <w:r>
+        <w:t>, remove that check.</w:t>
+      </w:r>
+    </w:p>
+    <w:p>
+      <w:pPr>
+        <w:pStyle w:val="SAGEBodyText"/>
+        <w:spacing w:line="360" w:lineRule="auto"/>
+        <w:ind w:left="720"/>
+      </w:pPr>
+      <w:r>
+        <w:t>See below:</w:t>
+      </w:r>
+    </w:p>
+    <w:p>
+      <w:pPr>
+        <w:pStyle w:val="SAGEBodyText"/>
+        <w:numPr>
+          <w:ilvl w:val="0"/>
+          <w:numId w:val="38"/>
+        </w:numPr>
+        <w:spacing w:line="360" w:lineRule="auto"/>
+        <w:rPr>
+          <w:b/>
+        </w:rPr>
+      </w:pPr>
+      <w:r>
+        <w:rPr>
+          <w:b/>
+        </w:rPr>
+        <w:t>Before Change</w:t>
+      </w:r>
+      <w:r>
+        <w:rPr>
+          <w:b/>
+        </w:rPr>
+        <w:tab/>
+      </w:r>
+    </w:p>
+    <w:p>
+      <w:pPr>
+        <w:pStyle w:val="SAGEBodyText"/>
+        <w:spacing w:line="360" w:lineRule="auto"/>
+        <w:ind w:left="720"/>
+        <w:rPr>
+          <w:rFonts w:ascii="Consolas" w:hAnsi="Consolas" w:cs="Consolas"/>
+          <w:color w:val="000000"/>
+          <w:sz w:val="19"/>
+          <w:szCs w:val="19"/>
+          <w:highlight w:val="white"/>
+        </w:rPr>
+      </w:pPr>
+      <w:r>
+        <w:rPr>
+          <w:noProof/>
+        </w:rPr>
+        <w:drawing>
+          <wp:inline distT="0" distB="0" distL="0" distR="0" wp14:anchorId="2BE58A07" wp14:editId="1FECEA90">
+            <wp:extent cx="5819775" cy="819150"/>
+            <wp:effectExtent l="0" t="0" r="9525" b="0"/>
+            <wp:docPr id="23" name="Picture 23"/>
+            <wp:cNvGraphicFramePr>
+              <a:graphicFrameLocks xmlns:a="http://schemas.openxmlformats.org/drawingml/2006/main" noChangeAspect="1"/>
+            </wp:cNvGraphicFramePr>
+            <a:graphic xmlns:a="http://schemas.openxmlformats.org/drawingml/2006/main">
+              <a:graphicData uri="http://schemas.openxmlformats.org/drawingml/2006/picture">
+                <pic:pic xmlns:pic="http://schemas.openxmlformats.org/drawingml/2006/picture">
+                  <pic:nvPicPr>
+                    <pic:cNvPr id="1" name=""/>
+                    <pic:cNvPicPr/>
+                  </pic:nvPicPr>
+                  <pic:blipFill>
+                    <a:blip r:embed="rId30"/>
+                    <a:stretch>
+                      <a:fillRect/>
+                    </a:stretch>
+                  </pic:blipFill>
+                  <pic:spPr>
+                    <a:xfrm>
+                      <a:off x="0" y="0"/>
+                      <a:ext cx="5819775" cy="819150"/>
+                    </a:xfrm>
+                    <a:prstGeom prst="rect">
+                      <a:avLst/>
+                    </a:prstGeom>
+                  </pic:spPr>
+                </pic:pic>
+              </a:graphicData>
+            </a:graphic>
+          </wp:inline>
+        </w:drawing>
+      </w:r>
+    </w:p>
+    <w:p>
+      <w:pPr>
+        <w:pStyle w:val="SAGEBodyText"/>
+        <w:spacing w:line="360" w:lineRule="auto"/>
+        <w:ind w:left="720"/>
+        <w:rPr>
+          <w:rFonts w:ascii="Consolas" w:hAnsi="Consolas" w:cs="Consolas"/>
+          <w:color w:val="000000"/>
+          <w:sz w:val="19"/>
+          <w:szCs w:val="19"/>
+          <w:highlight w:val="white"/>
+        </w:rPr>
+      </w:pPr>
+      <w:r>
+        <w:rPr>
+          <w:noProof/>
+        </w:rPr>
+        <w:drawing>
+          <wp:inline distT="0" distB="0" distL="0" distR="0" wp14:anchorId="7DF0B897" wp14:editId="16E66641">
+            <wp:extent cx="3857625" cy="885825"/>
+            <wp:effectExtent l="0" t="0" r="9525" b="9525"/>
+            <wp:docPr id="11" name="Picture 11"/>
+            <wp:cNvGraphicFramePr>
+              <a:graphicFrameLocks xmlns:a="http://schemas.openxmlformats.org/drawingml/2006/main" noChangeAspect="1"/>
+            </wp:cNvGraphicFramePr>
+            <a:graphic xmlns:a="http://schemas.openxmlformats.org/drawingml/2006/main">
+              <a:graphicData uri="http://schemas.openxmlformats.org/drawingml/2006/picture">
+                <pic:pic xmlns:pic="http://schemas.openxmlformats.org/drawingml/2006/picture">
+                  <pic:nvPicPr>
+                    <pic:cNvPr id="1" name=""/>
+                    <pic:cNvPicPr/>
+                  </pic:nvPicPr>
+                  <pic:blipFill>
+                    <a:blip r:embed="rId31"/>
+                    <a:stretch>
+                      <a:fillRect/>
+                    </a:stretch>
+                  </pic:blipFill>
+                  <pic:spPr>
+                    <a:xfrm>
+                      <a:off x="0" y="0"/>
                       <a:ext cx="3857625" cy="885825"/>
                     </a:xfrm>
                     <a:prstGeom prst="rect">
@@ -4786,7 +5809,7 @@
                     </pic:cNvPicPr>
                   </pic:nvPicPr>
                   <pic:blipFill>
-                    <a:blip r:embed="rId30">
+                    <a:blip r:embed="rId32">
                       <a:extLst>
                         <a:ext uri="{28A0092B-C50C-407E-A947-70E740481C1C}">
                           <a14:useLocalDpi xmlns:a14="http://schemas.microsoft.com/office/drawing/2010/main" val="0"/>
@@ -4851,7 +5874,7 @@
                     <pic:cNvPicPr/>
                   </pic:nvPicPr>
                   <pic:blipFill>
-                    <a:blip r:embed="rId31"/>
+                    <a:blip r:embed="rId33"/>
                     <a:stretch>
                       <a:fillRect/>
                     </a:stretch>
@@ -4934,8 +5957,31 @@
         <w:ind w:left="576" w:firstLine="144"/>
       </w:pPr>
       <w:r>
-        <w:t>{Namespace.Web}\WebForms\BaseWebPage.cs</w:t>
-      </w:r>
+        <w:t>{</w:t>
+      </w:r>
+      <w:proofErr w:type="spellStart"/>
+      <w:proofErr w:type="gramStart"/>
+      <w:r>
+        <w:t>Namespace.Web</w:t>
+      </w:r>
+      <w:proofErr w:type="spellEnd"/>
+      <w:r>
+        <w:t>}\</w:t>
+      </w:r>
+      <w:proofErr w:type="spellStart"/>
+      <w:r>
+        <w:t>WebForms</w:t>
+      </w:r>
+      <w:proofErr w:type="spellEnd"/>
+      <w:r>
+        <w:t>\</w:t>
+      </w:r>
+      <w:proofErr w:type="spellStart"/>
+      <w:r>
+        <w:t>BaseWebPage.cs</w:t>
+      </w:r>
+      <w:proofErr w:type="spellEnd"/>
+      <w:proofErr w:type="gramEnd"/>
     </w:p>
     <w:p>
       <w:pPr>
@@ -4972,7 +6018,23 @@
         <w:ind w:left="720"/>
       </w:pPr>
       <w:r>
-        <w:t>Add code to get and use the sessionId from the query string in the BaseWebPage.OnInit method.</w:t>
+        <w:t xml:space="preserve">Add code to get and use the </w:t>
+      </w:r>
+      <w:proofErr w:type="spellStart"/>
+      <w:r>
+        <w:t>sessionId</w:t>
+      </w:r>
+      <w:proofErr w:type="spellEnd"/>
+      <w:r>
+        <w:t xml:space="preserve"> from the query string in the </w:t>
+      </w:r>
+      <w:proofErr w:type="spellStart"/>
+      <w:r>
+        <w:t>BaseWebPage.OnInit</w:t>
+      </w:r>
+      <w:proofErr w:type="spellEnd"/>
+      <w:r>
+        <w:t xml:space="preserve"> method.</w:t>
       </w:r>
     </w:p>
     <w:p>
@@ -5022,259 +6084,6 @@
             <wp:extent cx="5098788" cy="2451489"/>
             <wp:effectExtent l="0" t="0" r="6985" b="6350"/>
             <wp:docPr id="10" name="Picture 10"/>
-            <wp:cNvGraphicFramePr>
-              <a:graphicFrameLocks xmlns:a="http://schemas.openxmlformats.org/drawingml/2006/main" noChangeAspect="1"/>
-            </wp:cNvGraphicFramePr>
-            <a:graphic xmlns:a="http://schemas.openxmlformats.org/drawingml/2006/main">
-              <a:graphicData uri="http://schemas.openxmlformats.org/drawingml/2006/picture">
-                <pic:pic xmlns:pic="http://schemas.openxmlformats.org/drawingml/2006/picture">
-                  <pic:nvPicPr>
-                    <pic:cNvPr id="1" name=""/>
-                    <pic:cNvPicPr/>
-                  </pic:nvPicPr>
-                  <pic:blipFill>
-                    <a:blip r:embed="rId32"/>
-                    <a:stretch>
-                      <a:fillRect/>
-                    </a:stretch>
-                  </pic:blipFill>
-                  <pic:spPr>
-                    <a:xfrm>
-                      <a:off x="0" y="0"/>
-                      <a:ext cx="5127380" cy="2465236"/>
-                    </a:xfrm>
-                    <a:prstGeom prst="rect">
-                      <a:avLst/>
-                    </a:prstGeom>
-                  </pic:spPr>
-                </pic:pic>
-              </a:graphicData>
-            </a:graphic>
-          </wp:inline>
-        </w:drawing>
-      </w:r>
-    </w:p>
-    <w:p>
-      <w:pPr>
-        <w:pStyle w:val="SAGEBodyText"/>
-        <w:numPr>
-          <w:ilvl w:val="0"/>
-          <w:numId w:val="38"/>
-        </w:numPr>
-        <w:spacing w:line="360" w:lineRule="auto"/>
-        <w:rPr>
-          <w:b/>
-        </w:rPr>
-      </w:pPr>
-      <w:r>
-        <w:rPr>
-          <w:b/>
-        </w:rPr>
-        <w:t>After Change</w:t>
-      </w:r>
-    </w:p>
-    <w:p>
-      <w:pPr>
-        <w:pStyle w:val="SAGEBodyText"/>
-        <w:spacing w:line="360" w:lineRule="auto"/>
-        <w:ind w:left="720"/>
-        <w:rPr>
-          <w:rFonts w:ascii="Consolas" w:hAnsi="Consolas" w:cs="Consolas"/>
-          <w:color w:val="000000"/>
-          <w:sz w:val="19"/>
-          <w:szCs w:val="19"/>
-          <w:highlight w:val="white"/>
-        </w:rPr>
-      </w:pPr>
-      <w:r>
-        <w:rPr>
-          <w:noProof/>
-        </w:rPr>
-        <w:drawing>
-          <wp:inline distT="0" distB="0" distL="0" distR="0" wp14:anchorId="385D567C" wp14:editId="76C62A70">
-            <wp:extent cx="5010214" cy="3074179"/>
-            <wp:effectExtent l="0" t="0" r="0" b="0"/>
-            <wp:docPr id="15" name="Picture 15"/>
-            <wp:cNvGraphicFramePr>
-              <a:graphicFrameLocks xmlns:a="http://schemas.openxmlformats.org/drawingml/2006/main" noChangeAspect="1"/>
-            </wp:cNvGraphicFramePr>
-            <a:graphic xmlns:a="http://schemas.openxmlformats.org/drawingml/2006/main">
-              <a:graphicData uri="http://schemas.openxmlformats.org/drawingml/2006/picture">
-                <pic:pic xmlns:pic="http://schemas.openxmlformats.org/drawingml/2006/picture">
-                  <pic:nvPicPr>
-                    <pic:cNvPr id="1" name=""/>
-                    <pic:cNvPicPr/>
-                  </pic:nvPicPr>
-                  <pic:blipFill>
-                    <a:blip r:embed="rId33"/>
-                    <a:stretch>
-                      <a:fillRect/>
-                    </a:stretch>
-                  </pic:blipFill>
-                  <pic:spPr>
-                    <a:xfrm>
-                      <a:off x="0" y="0"/>
-                      <a:ext cx="5023468" cy="3082311"/>
-                    </a:xfrm>
-                    <a:prstGeom prst="rect">
-                      <a:avLst/>
-                    </a:prstGeom>
-                  </pic:spPr>
-                </pic:pic>
-              </a:graphicData>
-            </a:graphic>
-          </wp:inline>
-        </w:drawing>
-      </w:r>
-    </w:p>
-    <w:p>
-      <w:pPr>
-        <w:spacing w:after="200" w:line="0" w:lineRule="auto"/>
-        <w:rPr>
-          <w:b/>
-          <w:lang w:val="en-US"/>
-        </w:rPr>
-      </w:pPr>
-      <w:r>
-        <w:rPr>
-          <w:b/>
-        </w:rPr>
-        <w:br w:type="page"/>
-      </w:r>
-    </w:p>
-    <w:p>
-      <w:pPr>
-        <w:pStyle w:val="SAGEBodyText"/>
-        <w:numPr>
-          <w:ilvl w:val="0"/>
-          <w:numId w:val="38"/>
-        </w:numPr>
-        <w:spacing w:line="360" w:lineRule="auto"/>
-        <w:rPr>
-          <w:b/>
-        </w:rPr>
-      </w:pPr>
-      <w:r>
-        <w:rPr>
-          <w:b/>
-        </w:rPr>
-        <w:lastRenderedPageBreak/>
-        <w:t>File</w:t>
-      </w:r>
-      <w:r>
-        <w:rPr>
-          <w:b/>
-        </w:rPr>
-        <w:t>s</w:t>
-      </w:r>
-      <w:r>
-        <w:rPr>
-          <w:b/>
-        </w:rPr>
-        <w:t xml:space="preserve"> affected</w:t>
-      </w:r>
-    </w:p>
-    <w:p>
-      <w:pPr>
-        <w:pStyle w:val="SAGEBodyText"/>
-        <w:spacing w:line="360" w:lineRule="auto"/>
-        <w:ind w:left="576" w:firstLine="144"/>
-      </w:pPr>
-      <w:r>
-        <w:t>{Namespace.Web}\WebForms\BaseWebPage.cs</w:t>
-      </w:r>
-    </w:p>
-    <w:p>
-      <w:pPr>
-        <w:pStyle w:val="SAGEBodyText"/>
-        <w:numPr>
-          <w:ilvl w:val="0"/>
-          <w:numId w:val="38"/>
-        </w:numPr>
-        <w:spacing w:line="360" w:lineRule="auto"/>
-      </w:pPr>
-      <w:r>
-        <w:rPr>
-          <w:b/>
-        </w:rPr>
-        <w:t>Description</w:t>
-      </w:r>
-      <w:r>
-        <w:tab/>
-      </w:r>
-      <w:r>
-        <w:tab/>
-      </w:r>
-      <w:r>
-        <w:tab/>
-      </w:r>
-      <w:r>
-        <w:tab/>
-      </w:r>
-    </w:p>
-    <w:p>
-      <w:pPr>
-        <w:pStyle w:val="SAGEBodyText"/>
-        <w:spacing w:line="360" w:lineRule="auto"/>
-        <w:ind w:left="720"/>
-      </w:pPr>
-      <w:r>
-        <w:t xml:space="preserve">Add code to pass in the sessionId as a parameter to the </w:t>
-      </w:r>
-      <w:r>
-        <w:t>BaseWebPage.IsUserAuthenticated</w:t>
-      </w:r>
-      <w:r>
-        <w:t xml:space="preserve"> method.</w:t>
-      </w:r>
-    </w:p>
-    <w:p>
-      <w:pPr>
-        <w:pStyle w:val="SAGEBodyText"/>
-        <w:numPr>
-          <w:ilvl w:val="0"/>
-          <w:numId w:val="38"/>
-        </w:numPr>
-        <w:spacing w:line="360" w:lineRule="auto"/>
-        <w:rPr>
-          <w:b/>
-        </w:rPr>
-      </w:pPr>
-      <w:r>
-        <w:rPr>
-          <w:b/>
-        </w:rPr>
-        <w:t>Before Change</w:t>
-      </w:r>
-      <w:r>
-        <w:rPr>
-          <w:b/>
-        </w:rPr>
-        <w:tab/>
-      </w:r>
-    </w:p>
-    <w:p>
-      <w:pPr>
-        <w:pStyle w:val="SAGEBodyText"/>
-        <w:spacing w:line="360" w:lineRule="auto"/>
-        <w:ind w:left="720"/>
-        <w:rPr>
-          <w:rFonts w:ascii="Consolas" w:hAnsi="Consolas" w:cs="Consolas"/>
-          <w:color w:val="000000"/>
-          <w:sz w:val="19"/>
-          <w:szCs w:val="19"/>
-          <w:highlight w:val="white"/>
-        </w:rPr>
-      </w:pPr>
-      <w:r>
-        <w:rPr>
-          <w:noProof/>
-        </w:rPr>
-        <w:drawing>
-          <wp:inline distT="0" distB="0" distL="0" distR="0" wp14:anchorId="11C85BCF" wp14:editId="4E76D2EA">
-            <wp:extent cx="4705350" cy="1819275"/>
-            <wp:effectExtent l="0" t="0" r="0" b="9525"/>
-            <wp:docPr id="24" name="Picture 24"/>
             <wp:cNvGraphicFramePr>
               <a:graphicFrameLocks xmlns:a="http://schemas.openxmlformats.org/drawingml/2006/main" noChangeAspect="1"/>
             </wp:cNvGraphicFramePr>
@@ -5294,7 +6103,7 @@
                   <pic:spPr>
                     <a:xfrm>
                       <a:off x="0" y="0"/>
-                      <a:ext cx="4705350" cy="1819275"/>
+                      <a:ext cx="5127380" cy="2465236"/>
                     </a:xfrm>
                     <a:prstGeom prst="rect">
                       <a:avLst/>
@@ -5344,10 +6153,10 @@
           <w:noProof/>
         </w:rPr>
         <w:drawing>
-          <wp:inline distT="0" distB="0" distL="0" distR="0" wp14:anchorId="02B7434C" wp14:editId="4B9D7594">
-            <wp:extent cx="5153025" cy="1800225"/>
-            <wp:effectExtent l="0" t="0" r="9525" b="9525"/>
-            <wp:docPr id="28" name="Picture 28"/>
+          <wp:inline distT="0" distB="0" distL="0" distR="0" wp14:anchorId="385D567C" wp14:editId="76C62A70">
+            <wp:extent cx="5010214" cy="3074179"/>
+            <wp:effectExtent l="0" t="0" r="0" b="0"/>
+            <wp:docPr id="15" name="Picture 15"/>
             <wp:cNvGraphicFramePr>
               <a:graphicFrameLocks xmlns:a="http://schemas.openxmlformats.org/drawingml/2006/main" noChangeAspect="1"/>
             </wp:cNvGraphicFramePr>
@@ -5367,7 +6176,7 @@
                   <pic:spPr>
                     <a:xfrm>
                       <a:off x="0" y="0"/>
-                      <a:ext cx="5153025" cy="1800225"/>
+                      <a:ext cx="5023468" cy="3082311"/>
                     </a:xfrm>
                     <a:prstGeom prst="rect">
                       <a:avLst/>
@@ -5384,21 +6193,13 @@
       <w:pPr>
         <w:spacing w:after="200" w:line="0" w:lineRule="auto"/>
         <w:rPr>
-          <w:rFonts w:ascii="Consolas" w:hAnsi="Consolas" w:cs="Consolas"/>
-          <w:color w:val="000000"/>
-          <w:sz w:val="19"/>
-          <w:szCs w:val="19"/>
-          <w:highlight w:val="white"/>
+          <w:b/>
           <w:lang w:val="en-US"/>
         </w:rPr>
       </w:pPr>
       <w:r>
         <w:rPr>
-          <w:rFonts w:ascii="Consolas" w:hAnsi="Consolas" w:cs="Consolas"/>
-          <w:color w:val="000000"/>
-          <w:sz w:val="19"/>
-          <w:szCs w:val="19"/>
-          <w:highlight w:val="white"/>
+          <w:b/>
         </w:rPr>
         <w:br w:type="page"/>
       </w:r>
@@ -5442,8 +6243,31 @@
         <w:ind w:left="576" w:firstLine="144"/>
       </w:pPr>
       <w:r>
-        <w:t>{Namespace.Web}\WebForms\ReportViewer.aspx.cs (multiple locations in file)</w:t>
-      </w:r>
+        <w:t>{</w:t>
+      </w:r>
+      <w:proofErr w:type="spellStart"/>
+      <w:proofErr w:type="gramStart"/>
+      <w:r>
+        <w:t>Namespace.Web</w:t>
+      </w:r>
+      <w:proofErr w:type="spellEnd"/>
+      <w:r>
+        <w:t>}\</w:t>
+      </w:r>
+      <w:proofErr w:type="spellStart"/>
+      <w:r>
+        <w:t>WebForms</w:t>
+      </w:r>
+      <w:proofErr w:type="spellEnd"/>
+      <w:r>
+        <w:t>\</w:t>
+      </w:r>
+      <w:proofErr w:type="spellStart"/>
+      <w:r>
+        <w:t>BaseWebPage.cs</w:t>
+      </w:r>
+      <w:proofErr w:type="spellEnd"/>
+      <w:proofErr w:type="gramEnd"/>
     </w:p>
     <w:p>
       <w:pPr>
@@ -5480,13 +6304,23 @@
         <w:ind w:left="720"/>
       </w:pPr>
       <w:r>
-        <w:t xml:space="preserve">Add code to handle sessionId query string parameter in </w:t>
-      </w:r>
-      <w:r>
-        <w:t>R</w:t>
-      </w:r>
-      <w:r>
-        <w:t>eportViewer.Page_Init method.</w:t>
+        <w:t xml:space="preserve">Add code to pass in the </w:t>
+      </w:r>
+      <w:proofErr w:type="spellStart"/>
+      <w:r>
+        <w:t>sessionId</w:t>
+      </w:r>
+      <w:proofErr w:type="spellEnd"/>
+      <w:r>
+        <w:t xml:space="preserve"> as a parameter to the </w:t>
+      </w:r>
+      <w:proofErr w:type="spellStart"/>
+      <w:r>
+        <w:t>BaseWebPage.IsUserAuthenticated</w:t>
+      </w:r>
+      <w:proofErr w:type="spellEnd"/>
+      <w:r>
+        <w:t xml:space="preserve"> method.</w:t>
       </w:r>
     </w:p>
     <w:p>
@@ -5520,7 +6354,11 @@
         <w:spacing w:line="360" w:lineRule="auto"/>
         <w:ind w:left="720"/>
         <w:rPr>
-          <w:b/>
+          <w:rFonts w:ascii="Consolas" w:hAnsi="Consolas" w:cs="Consolas"/>
+          <w:color w:val="000000"/>
+          <w:sz w:val="19"/>
+          <w:szCs w:val="19"/>
+          <w:highlight w:val="white"/>
         </w:rPr>
       </w:pPr>
       <w:r>
@@ -5528,10 +6366,10 @@
           <w:noProof/>
         </w:rPr>
         <w:drawing>
-          <wp:inline distT="0" distB="0" distL="0" distR="0" wp14:anchorId="5353EF5E" wp14:editId="6E9D0658">
-            <wp:extent cx="3581400" cy="3030863"/>
-            <wp:effectExtent l="0" t="0" r="0" b="0"/>
-            <wp:docPr id="38" name="Picture 38"/>
+          <wp:inline distT="0" distB="0" distL="0" distR="0" wp14:anchorId="11C85BCF" wp14:editId="4E76D2EA">
+            <wp:extent cx="4705350" cy="1819275"/>
+            <wp:effectExtent l="0" t="0" r="0" b="9525"/>
+            <wp:docPr id="24" name="Picture 24"/>
             <wp:cNvGraphicFramePr>
               <a:graphicFrameLocks xmlns:a="http://schemas.openxmlformats.org/drawingml/2006/main" noChangeAspect="1"/>
             </wp:cNvGraphicFramePr>
@@ -5551,7 +6389,7 @@
                   <pic:spPr>
                     <a:xfrm>
                       <a:off x="0" y="0"/>
-                      <a:ext cx="3606567" cy="3052161"/>
+                      <a:ext cx="4705350" cy="1819275"/>
                     </a:xfrm>
                     <a:prstGeom prst="rect">
                       <a:avLst/>
@@ -5601,10 +6439,10 @@
           <w:noProof/>
         </w:rPr>
         <w:drawing>
-          <wp:inline distT="0" distB="0" distL="0" distR="0" wp14:anchorId="7C27BEE7" wp14:editId="5AA0B521">
-            <wp:extent cx="3466229" cy="3035300"/>
-            <wp:effectExtent l="0" t="0" r="1270" b="0"/>
-            <wp:docPr id="41" name="Picture 41"/>
+          <wp:inline distT="0" distB="0" distL="0" distR="0" wp14:anchorId="02B7434C" wp14:editId="4B9D7594">
+            <wp:extent cx="5153025" cy="1800225"/>
+            <wp:effectExtent l="0" t="0" r="9525" b="9525"/>
+            <wp:docPr id="28" name="Picture 28"/>
             <wp:cNvGraphicFramePr>
               <a:graphicFrameLocks xmlns:a="http://schemas.openxmlformats.org/drawingml/2006/main" noChangeAspect="1"/>
             </wp:cNvGraphicFramePr>
@@ -5624,7 +6462,7 @@
                   <pic:spPr>
                     <a:xfrm>
                       <a:off x="0" y="0"/>
-                      <a:ext cx="3506673" cy="3070716"/>
+                      <a:ext cx="5153025" cy="1800225"/>
                     </a:xfrm>
                     <a:prstGeom prst="rect">
                       <a:avLst/>
@@ -5639,6 +6477,29 @@
     </w:p>
     <w:p>
       <w:pPr>
+        <w:spacing w:after="200" w:line="0" w:lineRule="auto"/>
+        <w:rPr>
+          <w:rFonts w:ascii="Consolas" w:hAnsi="Consolas" w:cs="Consolas"/>
+          <w:color w:val="000000"/>
+          <w:sz w:val="19"/>
+          <w:szCs w:val="19"/>
+          <w:highlight w:val="white"/>
+          <w:lang w:val="en-US"/>
+        </w:rPr>
+      </w:pPr>
+      <w:r>
+        <w:rPr>
+          <w:rFonts w:ascii="Consolas" w:hAnsi="Consolas" w:cs="Consolas"/>
+          <w:color w:val="000000"/>
+          <w:sz w:val="19"/>
+          <w:szCs w:val="19"/>
+          <w:highlight w:val="white"/>
+        </w:rPr>
+        <w:br w:type="page"/>
+      </w:r>
+    </w:p>
+    <w:p>
+      <w:pPr>
         <w:pStyle w:val="SAGEBodyText"/>
         <w:numPr>
           <w:ilvl w:val="0"/>
@@ -5676,7 +6537,33 @@
         <w:ind w:left="576" w:firstLine="144"/>
       </w:pPr>
       <w:r>
-        <w:t>{Namespace.Web}\WebForms\ReportViewer.aspx.cs (multiple locations in file)</w:t>
+        <w:t>{</w:t>
+      </w:r>
+      <w:proofErr w:type="spellStart"/>
+      <w:proofErr w:type="gramStart"/>
+      <w:r>
+        <w:t>Namespace.Web</w:t>
+      </w:r>
+      <w:proofErr w:type="spellEnd"/>
+      <w:r>
+        <w:t>}\</w:t>
+      </w:r>
+      <w:proofErr w:type="spellStart"/>
+      <w:r>
+        <w:t>WebForms</w:t>
+      </w:r>
+      <w:proofErr w:type="spellEnd"/>
+      <w:r>
+        <w:t>\</w:t>
+      </w:r>
+      <w:proofErr w:type="spellStart"/>
+      <w:r>
+        <w:t>ReportViewer.aspx.cs</w:t>
+      </w:r>
+      <w:proofErr w:type="spellEnd"/>
+      <w:proofErr w:type="gramEnd"/>
+      <w:r>
+        <w:t xml:space="preserve"> (multiple locations in file)</w:t>
       </w:r>
     </w:p>
     <w:p>
@@ -5714,7 +6601,26 @@
         <w:ind w:left="720"/>
       </w:pPr>
       <w:r>
-        <w:t>Add code to handle new sessionId variable in ReportViewer.Release method.</w:t>
+        <w:t xml:space="preserve">Add code to handle </w:t>
+      </w:r>
+      <w:proofErr w:type="spellStart"/>
+      <w:r>
+        <w:t>sessionId</w:t>
+      </w:r>
+      <w:proofErr w:type="spellEnd"/>
+      <w:r>
+        <w:t xml:space="preserve"> query string parameter in </w:t>
+      </w:r>
+      <w:proofErr w:type="spellStart"/>
+      <w:r>
+        <w:t>R</w:t>
+      </w:r>
+      <w:r>
+        <w:t>eportViewer.Page_Init</w:t>
+      </w:r>
+      <w:proofErr w:type="spellEnd"/>
+      <w:r>
+        <w:t xml:space="preserve"> method.</w:t>
       </w:r>
     </w:p>
     <w:p>
@@ -5756,10 +6662,10 @@
           <w:noProof/>
         </w:rPr>
         <w:drawing>
-          <wp:inline distT="0" distB="0" distL="0" distR="0" wp14:anchorId="4B645641" wp14:editId="114F2C9C">
-            <wp:extent cx="4070350" cy="3125842"/>
-            <wp:effectExtent l="0" t="0" r="6350" b="0"/>
-            <wp:docPr id="44" name="Picture 44"/>
+          <wp:inline distT="0" distB="0" distL="0" distR="0" wp14:anchorId="5353EF5E" wp14:editId="6E9D0658">
+            <wp:extent cx="3581400" cy="3030863"/>
+            <wp:effectExtent l="0" t="0" r="0" b="0"/>
+            <wp:docPr id="38" name="Picture 38"/>
             <wp:cNvGraphicFramePr>
               <a:graphicFrameLocks xmlns:a="http://schemas.openxmlformats.org/drawingml/2006/main" noChangeAspect="1"/>
             </wp:cNvGraphicFramePr>
@@ -5779,7 +6685,7 @@
                   <pic:spPr>
                     <a:xfrm>
                       <a:off x="0" y="0"/>
-                      <a:ext cx="4080534" cy="3133663"/>
+                      <a:ext cx="3606567" cy="3052161"/>
                     </a:xfrm>
                     <a:prstGeom prst="rect">
                       <a:avLst/>
@@ -5829,10 +6735,10 @@
           <w:noProof/>
         </w:rPr>
         <w:drawing>
-          <wp:inline distT="0" distB="0" distL="0" distR="0" wp14:anchorId="5B3BE7AA" wp14:editId="449AD55B">
-            <wp:extent cx="4000500" cy="3183735"/>
-            <wp:effectExtent l="0" t="0" r="0" b="0"/>
-            <wp:docPr id="45" name="Picture 45"/>
+          <wp:inline distT="0" distB="0" distL="0" distR="0" wp14:anchorId="7C27BEE7" wp14:editId="5AA0B521">
+            <wp:extent cx="3466229" cy="3035300"/>
+            <wp:effectExtent l="0" t="0" r="1270" b="0"/>
+            <wp:docPr id="41" name="Picture 41"/>
             <wp:cNvGraphicFramePr>
               <a:graphicFrameLocks xmlns:a="http://schemas.openxmlformats.org/drawingml/2006/main" noChangeAspect="1"/>
             </wp:cNvGraphicFramePr>
@@ -5852,7 +6758,7 @@
                   <pic:spPr>
                     <a:xfrm>
                       <a:off x="0" y="0"/>
-                      <a:ext cx="4015774" cy="3195891"/>
+                      <a:ext cx="3506673" cy="3070716"/>
                     </a:xfrm>
                     <a:prstGeom prst="rect">
                       <a:avLst/>
@@ -5904,7 +6810,33 @@
         <w:ind w:left="576" w:firstLine="144"/>
       </w:pPr>
       <w:r>
-        <w:t>{Namespace.Web}\WebForms\ReportViewer.aspx.cs (multiple locations in file)</w:t>
+        <w:t>{</w:t>
+      </w:r>
+      <w:proofErr w:type="spellStart"/>
+      <w:proofErr w:type="gramStart"/>
+      <w:r>
+        <w:t>Namespace.Web</w:t>
+      </w:r>
+      <w:proofErr w:type="spellEnd"/>
+      <w:r>
+        <w:t>}\</w:t>
+      </w:r>
+      <w:proofErr w:type="spellStart"/>
+      <w:r>
+        <w:t>WebForms</w:t>
+      </w:r>
+      <w:proofErr w:type="spellEnd"/>
+      <w:r>
+        <w:t>\</w:t>
+      </w:r>
+      <w:proofErr w:type="spellStart"/>
+      <w:r>
+        <w:t>ReportViewer.aspx.cs</w:t>
+      </w:r>
+      <w:proofErr w:type="spellEnd"/>
+      <w:proofErr w:type="gramEnd"/>
+      <w:r>
+        <w:t xml:space="preserve"> (multiple locations in file)</w:t>
       </w:r>
     </w:p>
     <w:p>
@@ -5942,7 +6874,23 @@
         <w:ind w:left="720"/>
       </w:pPr>
       <w:r>
-        <w:t>Add code to handle new sessionId variable in ReportViewer.GetReport method.</w:t>
+        <w:t xml:space="preserve">Add code to handle new </w:t>
+      </w:r>
+      <w:proofErr w:type="spellStart"/>
+      <w:r>
+        <w:t>sessionId</w:t>
+      </w:r>
+      <w:proofErr w:type="spellEnd"/>
+      <w:r>
+        <w:t xml:space="preserve"> variable in </w:t>
+      </w:r>
+      <w:proofErr w:type="spellStart"/>
+      <w:r>
+        <w:t>ReportViewer.Release</w:t>
+      </w:r>
+      <w:proofErr w:type="spellEnd"/>
+      <w:r>
+        <w:t xml:space="preserve"> method.</w:t>
       </w:r>
     </w:p>
     <w:p>
@@ -5984,10 +6932,10 @@
           <w:noProof/>
         </w:rPr>
         <w:drawing>
-          <wp:inline distT="0" distB="0" distL="0" distR="0" wp14:anchorId="47A4CFB2" wp14:editId="133B46C6">
-            <wp:extent cx="5853430" cy="2957195"/>
-            <wp:effectExtent l="0" t="0" r="0" b="0"/>
-            <wp:docPr id="48" name="Picture 48"/>
+          <wp:inline distT="0" distB="0" distL="0" distR="0" wp14:anchorId="4B645641" wp14:editId="114F2C9C">
+            <wp:extent cx="4070350" cy="3125842"/>
+            <wp:effectExtent l="0" t="0" r="6350" b="0"/>
+            <wp:docPr id="44" name="Picture 44"/>
             <wp:cNvGraphicFramePr>
               <a:graphicFrameLocks xmlns:a="http://schemas.openxmlformats.org/drawingml/2006/main" noChangeAspect="1"/>
             </wp:cNvGraphicFramePr>
@@ -6007,7 +6955,7 @@
                   <pic:spPr>
                     <a:xfrm>
                       <a:off x="0" y="0"/>
-                      <a:ext cx="5853430" cy="2957195"/>
+                      <a:ext cx="4080534" cy="3133663"/>
                     </a:xfrm>
                     <a:prstGeom prst="rect">
                       <a:avLst/>
@@ -6057,10 +7005,10 @@
           <w:noProof/>
         </w:rPr>
         <w:drawing>
-          <wp:inline distT="0" distB="0" distL="0" distR="0" wp14:anchorId="6AF4AAAE" wp14:editId="1A44C096">
-            <wp:extent cx="4470400" cy="3361285"/>
-            <wp:effectExtent l="0" t="0" r="6350" b="0"/>
-            <wp:docPr id="49" name="Picture 49"/>
+          <wp:inline distT="0" distB="0" distL="0" distR="0" wp14:anchorId="5B3BE7AA" wp14:editId="449AD55B">
+            <wp:extent cx="4000500" cy="3183735"/>
+            <wp:effectExtent l="0" t="0" r="0" b="0"/>
+            <wp:docPr id="45" name="Picture 45"/>
             <wp:cNvGraphicFramePr>
               <a:graphicFrameLocks xmlns:a="http://schemas.openxmlformats.org/drawingml/2006/main" noChangeAspect="1"/>
             </wp:cNvGraphicFramePr>
@@ -6080,6 +7028,276 @@
                   <pic:spPr>
                     <a:xfrm>
                       <a:off x="0" y="0"/>
+                      <a:ext cx="4015774" cy="3195891"/>
+                    </a:xfrm>
+                    <a:prstGeom prst="rect">
+                      <a:avLst/>
+                    </a:prstGeom>
+                  </pic:spPr>
+                </pic:pic>
+              </a:graphicData>
+            </a:graphic>
+          </wp:inline>
+        </w:drawing>
+      </w:r>
+    </w:p>
+    <w:p>
+      <w:pPr>
+        <w:pStyle w:val="SAGEBodyText"/>
+        <w:numPr>
+          <w:ilvl w:val="0"/>
+          <w:numId w:val="38"/>
+        </w:numPr>
+        <w:spacing w:line="360" w:lineRule="auto"/>
+        <w:rPr>
+          <w:b/>
+        </w:rPr>
+      </w:pPr>
+      <w:r>
+        <w:rPr>
+          <w:b/>
+        </w:rPr>
+        <w:lastRenderedPageBreak/>
+        <w:t>File</w:t>
+      </w:r>
+      <w:r>
+        <w:rPr>
+          <w:b/>
+        </w:rPr>
+        <w:t>s</w:t>
+      </w:r>
+      <w:r>
+        <w:rPr>
+          <w:b/>
+        </w:rPr>
+        <w:t xml:space="preserve"> affected</w:t>
+      </w:r>
+    </w:p>
+    <w:p>
+      <w:pPr>
+        <w:pStyle w:val="SAGEBodyText"/>
+        <w:spacing w:line="360" w:lineRule="auto"/>
+        <w:ind w:left="576" w:firstLine="144"/>
+      </w:pPr>
+      <w:r>
+        <w:t>{</w:t>
+      </w:r>
+      <w:proofErr w:type="spellStart"/>
+      <w:proofErr w:type="gramStart"/>
+      <w:r>
+        <w:t>Namespace.Web</w:t>
+      </w:r>
+      <w:proofErr w:type="spellEnd"/>
+      <w:r>
+        <w:t>}\</w:t>
+      </w:r>
+      <w:proofErr w:type="spellStart"/>
+      <w:r>
+        <w:t>WebForms</w:t>
+      </w:r>
+      <w:proofErr w:type="spellEnd"/>
+      <w:r>
+        <w:t>\</w:t>
+      </w:r>
+      <w:proofErr w:type="spellStart"/>
+      <w:r>
+        <w:t>ReportViewer.aspx.cs</w:t>
+      </w:r>
+      <w:proofErr w:type="spellEnd"/>
+      <w:proofErr w:type="gramEnd"/>
+      <w:r>
+        <w:t xml:space="preserve"> (multiple locations in file)</w:t>
+      </w:r>
+    </w:p>
+    <w:p>
+      <w:pPr>
+        <w:pStyle w:val="SAGEBodyText"/>
+        <w:numPr>
+          <w:ilvl w:val="0"/>
+          <w:numId w:val="38"/>
+        </w:numPr>
+        <w:spacing w:line="360" w:lineRule="auto"/>
+      </w:pPr>
+      <w:r>
+        <w:rPr>
+          <w:b/>
+        </w:rPr>
+        <w:t>Description</w:t>
+      </w:r>
+      <w:r>
+        <w:tab/>
+      </w:r>
+      <w:r>
+        <w:tab/>
+      </w:r>
+      <w:r>
+        <w:tab/>
+      </w:r>
+      <w:r>
+        <w:tab/>
+      </w:r>
+    </w:p>
+    <w:p>
+      <w:pPr>
+        <w:pStyle w:val="SAGEBodyText"/>
+        <w:spacing w:line="360" w:lineRule="auto"/>
+        <w:ind w:left="720"/>
+      </w:pPr>
+      <w:r>
+        <w:t xml:space="preserve">Add code to handle new </w:t>
+      </w:r>
+      <w:proofErr w:type="spellStart"/>
+      <w:r>
+        <w:t>sessionId</w:t>
+      </w:r>
+      <w:proofErr w:type="spellEnd"/>
+      <w:r>
+        <w:t xml:space="preserve"> variable in </w:t>
+      </w:r>
+      <w:proofErr w:type="spellStart"/>
+      <w:r>
+        <w:t>ReportViewer.GetReport</w:t>
+      </w:r>
+      <w:proofErr w:type="spellEnd"/>
+      <w:r>
+        <w:t xml:space="preserve"> method.</w:t>
+      </w:r>
+    </w:p>
+    <w:p>
+      <w:pPr>
+        <w:pStyle w:val="SAGEBodyText"/>
+        <w:numPr>
+          <w:ilvl w:val="0"/>
+          <w:numId w:val="38"/>
+        </w:numPr>
+        <w:spacing w:line="360" w:lineRule="auto"/>
+        <w:rPr>
+          <w:b/>
+        </w:rPr>
+      </w:pPr>
+      <w:r>
+        <w:rPr>
+          <w:b/>
+        </w:rPr>
+        <w:t>Before Change</w:t>
+      </w:r>
+      <w:r>
+        <w:rPr>
+          <w:b/>
+        </w:rPr>
+        <w:tab/>
+      </w:r>
+    </w:p>
+    <w:p>
+      <w:pPr>
+        <w:pStyle w:val="SAGEBodyText"/>
+        <w:spacing w:line="360" w:lineRule="auto"/>
+        <w:ind w:left="720"/>
+        <w:rPr>
+          <w:b/>
+        </w:rPr>
+      </w:pPr>
+      <w:r>
+        <w:rPr>
+          <w:noProof/>
+        </w:rPr>
+        <w:drawing>
+          <wp:inline distT="0" distB="0" distL="0" distR="0" wp14:anchorId="47A4CFB2" wp14:editId="133B46C6">
+            <wp:extent cx="5853430" cy="2957195"/>
+            <wp:effectExtent l="0" t="0" r="0" b="0"/>
+            <wp:docPr id="48" name="Picture 48"/>
+            <wp:cNvGraphicFramePr>
+              <a:graphicFrameLocks xmlns:a="http://schemas.openxmlformats.org/drawingml/2006/main" noChangeAspect="1"/>
+            </wp:cNvGraphicFramePr>
+            <a:graphic xmlns:a="http://schemas.openxmlformats.org/drawingml/2006/main">
+              <a:graphicData uri="http://schemas.openxmlformats.org/drawingml/2006/picture">
+                <pic:pic xmlns:pic="http://schemas.openxmlformats.org/drawingml/2006/picture">
+                  <pic:nvPicPr>
+                    <pic:cNvPr id="1" name=""/>
+                    <pic:cNvPicPr/>
+                  </pic:nvPicPr>
+                  <pic:blipFill>
+                    <a:blip r:embed="rId42"/>
+                    <a:stretch>
+                      <a:fillRect/>
+                    </a:stretch>
+                  </pic:blipFill>
+                  <pic:spPr>
+                    <a:xfrm>
+                      <a:off x="0" y="0"/>
+                      <a:ext cx="5853430" cy="2957195"/>
+                    </a:xfrm>
+                    <a:prstGeom prst="rect">
+                      <a:avLst/>
+                    </a:prstGeom>
+                  </pic:spPr>
+                </pic:pic>
+              </a:graphicData>
+            </a:graphic>
+          </wp:inline>
+        </w:drawing>
+      </w:r>
+    </w:p>
+    <w:p>
+      <w:pPr>
+        <w:pStyle w:val="SAGEBodyText"/>
+        <w:numPr>
+          <w:ilvl w:val="0"/>
+          <w:numId w:val="38"/>
+        </w:numPr>
+        <w:spacing w:line="360" w:lineRule="auto"/>
+        <w:rPr>
+          <w:b/>
+        </w:rPr>
+      </w:pPr>
+      <w:r>
+        <w:rPr>
+          <w:b/>
+        </w:rPr>
+        <w:t>After Change</w:t>
+      </w:r>
+    </w:p>
+    <w:p>
+      <w:pPr>
+        <w:pStyle w:val="SAGEBodyText"/>
+        <w:spacing w:line="360" w:lineRule="auto"/>
+        <w:ind w:left="720"/>
+        <w:rPr>
+          <w:rFonts w:ascii="Consolas" w:hAnsi="Consolas" w:cs="Consolas"/>
+          <w:color w:val="000000"/>
+          <w:sz w:val="19"/>
+          <w:szCs w:val="19"/>
+          <w:highlight w:val="white"/>
+        </w:rPr>
+      </w:pPr>
+      <w:r>
+        <w:rPr>
+          <w:noProof/>
+        </w:rPr>
+        <w:drawing>
+          <wp:inline distT="0" distB="0" distL="0" distR="0" wp14:anchorId="6AF4AAAE" wp14:editId="1A44C096">
+            <wp:extent cx="4470400" cy="3361285"/>
+            <wp:effectExtent l="0" t="0" r="6350" b="0"/>
+            <wp:docPr id="49" name="Picture 49"/>
+            <wp:cNvGraphicFramePr>
+              <a:graphicFrameLocks xmlns:a="http://schemas.openxmlformats.org/drawingml/2006/main" noChangeAspect="1"/>
+            </wp:cNvGraphicFramePr>
+            <a:graphic xmlns:a="http://schemas.openxmlformats.org/drawingml/2006/main">
+              <a:graphicData uri="http://schemas.openxmlformats.org/drawingml/2006/picture">
+                <pic:pic xmlns:pic="http://schemas.openxmlformats.org/drawingml/2006/picture">
+                  <pic:nvPicPr>
+                    <pic:cNvPr id="1" name=""/>
+                    <pic:cNvPicPr/>
+                  </pic:nvPicPr>
+                  <pic:blipFill>
+                    <a:blip r:embed="rId43"/>
+                    <a:stretch>
+                      <a:fillRect/>
+                    </a:stretch>
+                  </pic:blipFill>
+                  <pic:spPr>
+                    <a:xfrm>
+                      <a:off x="0" y="0"/>
                       <a:ext cx="4483973" cy="3371491"/>
                     </a:xfrm>
                     <a:prstGeom prst="rect">
@@ -6098,7 +7316,7 @@
         <w:pStyle w:val="SAGEHeading1"/>
         <w:framePr w:wrap="around"/>
       </w:pPr>
-      <w:bookmarkStart w:id="17" w:name="_Toc14101901"/>
+      <w:bookmarkStart w:id="17" w:name="_Toc17816249"/>
       <w:r>
         <w:lastRenderedPageBreak/>
         <w:t>Compilation Troubleshooting</w:t>
@@ -6185,7 +7403,15 @@
         <w:ind w:left="720"/>
       </w:pPr>
       <w:r>
-        <w:t>delete *csproj.user file</w:t>
+        <w:t>delete *</w:t>
+      </w:r>
+      <w:proofErr w:type="spellStart"/>
+      <w:r>
+        <w:t>csproj.user</w:t>
+      </w:r>
+      <w:proofErr w:type="spellEnd"/>
+      <w:r>
+        <w:t xml:space="preserve"> file</w:t>
       </w:r>
     </w:p>
     <w:p>
@@ -6194,12 +7420,12 @@
       </w:pPr>
     </w:p>
     <w:sectPr>
-      <w:headerReference w:type="even" r:id="rId42"/>
-      <w:headerReference w:type="default" r:id="rId43"/>
-      <w:footerReference w:type="even" r:id="rId44"/>
-      <w:footerReference w:type="default" r:id="rId45"/>
-      <w:headerReference w:type="first" r:id="rId46"/>
-      <w:footerReference w:type="first" r:id="rId47"/>
+      <w:headerReference w:type="even" r:id="rId44"/>
+      <w:headerReference w:type="default" r:id="rId45"/>
+      <w:footerReference w:type="even" r:id="rId46"/>
+      <w:footerReference w:type="default" r:id="rId47"/>
+      <w:headerReference w:type="first" r:id="rId48"/>
+      <w:footerReference w:type="first" r:id="rId49"/>
       <w:pgSz w:w="12242" w:h="15842" w:code="1"/>
       <w:pgMar w:top="709" w:right="1440" w:bottom="1701" w:left="1584" w:header="624" w:footer="397" w:gutter="0"/>
       <w:cols w:space="708"/>
@@ -6447,6 +7673,7 @@
               <w:docPartUnique/>
             </w:docPartObj>
           </w:sdtPr>
+          <w:sdtEndPr/>
           <w:sdtContent>
             <w:p>
               <w:pPr>
@@ -6615,6 +7842,7 @@
               <w:docPartUnique/>
             </w:docPartObj>
           </w:sdtPr>
+          <w:sdtEndPr/>
           <w:sdtContent>
             <w:p>
               <w:pPr>
@@ -6853,7 +8081,7 @@
         <v:path o:extrusionok="f" gradientshapeok="t" o:connecttype="rect"/>
         <o:lock v:ext="edit" aspectratio="t"/>
       </v:shapetype>
-      <v:shape id="_x0000_i1030" type="#_x0000_t75" style="width:20pt;height:20pt" o:bullet="t">
+      <v:shape id="_x0000_i1067" type="#_x0000_t75" style="width:20.15pt;height:20.15pt" o:bullet="t">
         <v:imagedata r:id="rId1" o:title="clip_image001"/>
       </v:shape>
     </w:pict>
@@ -8799,7 +10027,7 @@
         <w:rFonts w:ascii="Courier New" w:hAnsi="Courier New" w:cs="Courier New" w:hint="default"/>
       </w:rPr>
     </w:lvl>
-    <w:lvl w:ilvl="2" w:tplc="04090005" w:tentative="1">
+    <w:lvl w:ilvl="2" w:tplc="04090005">
       <w:start w:val="1"/>
       <w:numFmt w:val="bullet"/>
       <w:lvlText w:val=""/>
@@ -26701,7 +27929,7 @@
 </file>
 
 <file path=customXml/itemProps1.xml><?xml version="1.0" encoding="utf-8"?>
-<ds:datastoreItem xmlns:ds="http://schemas.openxmlformats.org/officeDocument/2006/customXml" ds:itemID="{03CF27B7-6CE6-42BD-A092-2A22632E819B}">
+<ds:datastoreItem xmlns:ds="http://schemas.openxmlformats.org/officeDocument/2006/customXml" ds:itemID="{480B0F9E-8A28-4B2B-950D-4856BA8AC505}">
   <ds:schemaRefs>
     <ds:schemaRef ds:uri="http://schemas.openxmlformats.org/officeDocument/2006/bibliography"/>
   </ds:schemaRefs>

</xml_diff>